<commit_message>
Update CDP docs for Sprint 2.
</commit_message>
<xml_diff>
--- a/docs/ASRC_User_Guide.docx
+++ b/docs/ASRC_User_Guide.docx
@@ -24,8 +24,8 @@
           <w:b/>
           <w:i w:val="0"/>
           <w:color w:val="auto"/>
-          <w:sz w:val="36"/>
-          <w:szCs w:val="36"/>
+          <w:sz w:val="32"/>
+          <w:szCs w:val="32"/>
         </w:rPr>
       </w:pPr>
       <w:r>
@@ -34,8 +34,8 @@
           <w:b/>
           <w:i w:val="0"/>
           <w:color w:val="auto"/>
-          <w:sz w:val="36"/>
-          <w:szCs w:val="36"/>
+          <w:sz w:val="32"/>
+          <w:szCs w:val="32"/>
         </w:rPr>
         <w:t>Automated Surgical Risk Calculator (ASRC)</w:t>
       </w:r>
@@ -71,13 +71,17 @@
     <w:p>
       <w:pPr>
         <w:pStyle w:val="CoverTitleInstructions"/>
-      </w:pPr>
-      <w:r>
-        <w:rPr>
+        <w:rPr>
+          <w:rFonts w:ascii="Arial" w:hAnsi="Arial" w:cs="Arial"/>
+        </w:rPr>
+      </w:pPr>
+      <w:r>
+        <w:rPr>
+          <w:rFonts w:ascii="Arial" w:hAnsi="Arial" w:cs="Arial"/>
           <w:noProof/>
         </w:rPr>
         <w:drawing>
-          <wp:inline distT="0" distB="0" distL="0" distR="0" wp14:anchorId="26B9B8D8" wp14:editId="3DF4F3B0">
+          <wp:inline distT="0" distB="0" distL="0" distR="0" wp14:anchorId="43EF939C" wp14:editId="43EF939D">
             <wp:extent cx="2171700" cy="2171700"/>
             <wp:effectExtent l="0" t="0" r="0" b="0"/>
             <wp:docPr id="1" name="Picture 1" descr="Department of Veterans Affairs official seal" title="Department of Veterans Affairs official seal"/>
@@ -129,21 +133,33 @@
     <w:p>
       <w:pPr>
         <w:pStyle w:val="CoverTitleInstructions"/>
+        <w:rPr>
+          <w:rFonts w:ascii="Arial" w:hAnsi="Arial" w:cs="Arial"/>
+        </w:rPr>
       </w:pPr>
     </w:p>
     <w:p>
       <w:pPr>
         <w:pStyle w:val="CoverTitleInstructions"/>
+        <w:rPr>
+          <w:rFonts w:ascii="Arial" w:hAnsi="Arial" w:cs="Arial"/>
+        </w:rPr>
       </w:pPr>
     </w:p>
     <w:p>
       <w:pPr>
         <w:pStyle w:val="CoverTitleInstructions"/>
+        <w:rPr>
+          <w:rFonts w:ascii="Arial" w:hAnsi="Arial" w:cs="Arial"/>
+        </w:rPr>
       </w:pPr>
     </w:p>
     <w:p>
       <w:pPr>
         <w:pStyle w:val="CoverTitleInstructions"/>
+        <w:rPr>
+          <w:rFonts w:ascii="Arial" w:hAnsi="Arial" w:cs="Arial"/>
+        </w:rPr>
       </w:pPr>
     </w:p>
     <w:p>
@@ -167,7 +183,18 @@
           <w:sz w:val="28"/>
           <w:szCs w:val="28"/>
         </w:rPr>
-        <w:t>November 2014</w:t>
+        <w:t>December</w:t>
+      </w:r>
+      <w:r>
+        <w:rPr>
+          <w:rFonts w:ascii="Arial" w:hAnsi="Arial" w:cs="Arial"/>
+          <w:b/>
+          <w:i w:val="0"/>
+          <w:color w:val="auto"/>
+          <w:sz w:val="28"/>
+          <w:szCs w:val="28"/>
+        </w:rPr>
+        <w:t xml:space="preserve"> 2014</w:t>
       </w:r>
     </w:p>
     <w:p>
@@ -183,12 +210,33 @@
         <w:t xml:space="preserve">Version </w:t>
       </w:r>
       <w:r>
-        <w:t>1.2</w:t>
+        <w:t>1.4</w:t>
       </w:r>
     </w:p>
     <w:p>
       <w:pPr>
         <w:pStyle w:val="Title2"/>
+      </w:pPr>
+    </w:p>
+    <w:p>
+      <w:pPr>
+        <w:rPr>
+          <w:rFonts w:ascii="Arial" w:hAnsi="Arial" w:cs="Arial"/>
+        </w:rPr>
+      </w:pPr>
+    </w:p>
+    <w:p>
+      <w:pPr>
+        <w:rPr>
+          <w:rFonts w:ascii="Arial" w:hAnsi="Arial" w:cs="Arial"/>
+        </w:rPr>
+      </w:pPr>
+    </w:p>
+    <w:p>
+      <w:pPr>
+        <w:rPr>
+          <w:rFonts w:ascii="Arial" w:hAnsi="Arial" w:cs="Arial"/>
+        </w:rPr>
       </w:pPr>
     </w:p>
     <w:p>
@@ -201,9 +249,6 @@
           <w:szCs w:val="32"/>
         </w:rPr>
       </w:pPr>
-      <w:r>
-        <w:br w:type="page"/>
-      </w:r>
     </w:p>
     <w:p>
       <w:pPr>
@@ -214,17 +259,8 @@
       <w:pPr>
         <w:pStyle w:val="Title2"/>
       </w:pPr>
-    </w:p>
-    <w:p>
-      <w:pPr>
-        <w:pStyle w:val="Title2"/>
-      </w:pPr>
-    </w:p>
-    <w:p>
-      <w:pPr>
-        <w:pStyle w:val="Title2"/>
-      </w:pPr>
-      <w:r>
+      <w:r>
+        <w:lastRenderedPageBreak/>
         <w:t>Revision History</w:t>
       </w:r>
     </w:p>
@@ -556,6 +592,189 @@
           </w:p>
         </w:tc>
       </w:tr>
+      <w:tr>
+        <w:tc>
+          <w:tcPr>
+            <w:tcW w:w="907" w:type="pct"/>
+          </w:tcPr>
+          <w:p>
+            <w:pPr>
+              <w:pStyle w:val="TableText"/>
+            </w:pPr>
+            <w:r>
+              <w:t>12/17/2014</w:t>
+            </w:r>
+          </w:p>
+        </w:tc>
+        <w:tc>
+          <w:tcPr>
+            <w:tcW w:w="567" w:type="pct"/>
+          </w:tcPr>
+          <w:p>
+            <w:pPr>
+              <w:pStyle w:val="TableText"/>
+            </w:pPr>
+            <w:r>
+              <w:t>1.3</w:t>
+            </w:r>
+          </w:p>
+        </w:tc>
+        <w:tc>
+          <w:tcPr>
+            <w:tcW w:w="2305" w:type="pct"/>
+          </w:tcPr>
+          <w:p>
+            <w:pPr>
+              <w:pStyle w:val="TableText"/>
+            </w:pPr>
+            <w:r>
+              <w:t>Updated to include the following</w:t>
+            </w:r>
+            <w:r>
+              <w:t>:</w:t>
+            </w:r>
+          </w:p>
+          <w:p>
+            <w:pPr>
+              <w:pStyle w:val="TableText"/>
+              <w:numPr>
+                <w:ilvl w:val="0"/>
+                <w:numId w:val="27"/>
+              </w:numPr>
+            </w:pPr>
+            <w:r>
+              <w:t>Pop-up list Variables (e.g., Procedure)</w:t>
+            </w:r>
+          </w:p>
+          <w:p>
+            <w:pPr>
+              <w:pStyle w:val="TableText"/>
+              <w:numPr>
+                <w:ilvl w:val="0"/>
+                <w:numId w:val="27"/>
+              </w:numPr>
+            </w:pPr>
+            <w:r>
+              <w:t>Manual Entry</w:t>
+            </w:r>
+            <w:r>
+              <w:t xml:space="preserve"> Variables (e.g., Age)</w:t>
+            </w:r>
+          </w:p>
+          <w:p>
+            <w:pPr>
+              <w:pStyle w:val="TableText"/>
+              <w:numPr>
+                <w:ilvl w:val="0"/>
+                <w:numId w:val="27"/>
+              </w:numPr>
+            </w:pPr>
+            <w:r>
+              <w:t>Checkbox Variables</w:t>
+            </w:r>
+            <w:r>
+              <w:t xml:space="preserve"> (e.g. DNR)</w:t>
+            </w:r>
+          </w:p>
+          <w:p>
+            <w:pPr>
+              <w:pStyle w:val="TableText"/>
+              <w:numPr>
+                <w:ilvl w:val="0"/>
+                <w:numId w:val="27"/>
+              </w:numPr>
+            </w:pPr>
+            <w:r>
+              <w:t>Radio Button Variables</w:t>
+            </w:r>
+            <w:r>
+              <w:t xml:space="preserve"> (e.g., Functional Status)</w:t>
+            </w:r>
+          </w:p>
+          <w:p>
+            <w:pPr>
+              <w:pStyle w:val="TableText"/>
+              <w:numPr>
+                <w:ilvl w:val="0"/>
+                <w:numId w:val="27"/>
+              </w:numPr>
+            </w:pPr>
+            <w:r>
+              <w:t>Custom Variables</w:t>
+            </w:r>
+          </w:p>
+        </w:tc>
+        <w:tc>
+          <w:tcPr>
+            <w:tcW w:w="1222" w:type="pct"/>
+          </w:tcPr>
+          <w:p>
+            <w:pPr>
+              <w:pStyle w:val="TableText"/>
+            </w:pPr>
+            <w:r>
+              <w:t>B. Frey</w:t>
+            </w:r>
+          </w:p>
+        </w:tc>
+      </w:tr>
+      <w:tr>
+        <w:trPr>
+          <w:trHeight w:val="422"/>
+        </w:trPr>
+        <w:tc>
+          <w:tcPr>
+            <w:tcW w:w="907" w:type="pct"/>
+          </w:tcPr>
+          <w:p>
+            <w:pPr>
+              <w:pStyle w:val="TableText"/>
+            </w:pPr>
+            <w:r>
+              <w:t>12/17/2014</w:t>
+            </w:r>
+          </w:p>
+        </w:tc>
+        <w:tc>
+          <w:tcPr>
+            <w:tcW w:w="567" w:type="pct"/>
+          </w:tcPr>
+          <w:p>
+            <w:pPr>
+              <w:pStyle w:val="TableText"/>
+            </w:pPr>
+            <w:r>
+              <w:t>1.4</w:t>
+            </w:r>
+          </w:p>
+        </w:tc>
+        <w:tc>
+          <w:tcPr>
+            <w:tcW w:w="2305" w:type="pct"/>
+          </w:tcPr>
+          <w:p>
+            <w:pPr>
+              <w:pStyle w:val="TableText"/>
+            </w:pPr>
+            <w:r>
+              <w:t>Technical Edit</w:t>
+            </w:r>
+          </w:p>
+        </w:tc>
+        <w:tc>
+          <w:tcPr>
+            <w:tcW w:w="1222" w:type="pct"/>
+          </w:tcPr>
+          <w:p>
+            <w:pPr>
+              <w:pStyle w:val="TableText"/>
+            </w:pPr>
+            <w:r>
+              <w:t>S. Vetzel</w:t>
+            </w:r>
+          </w:p>
+        </w:tc>
+      </w:tr>
     </w:tbl>
     <w:p>
       <w:pPr>
@@ -592,8 +811,6 @@
         <w:t>Table of Contents</w:t>
       </w:r>
     </w:p>
-    <w:bookmarkStart w:id="2" w:name="_GoBack"/>
-    <w:bookmarkEnd w:id="2"/>
     <w:p>
       <w:pPr>
         <w:pStyle w:val="TOC1"/>
@@ -623,7 +840,7 @@
         </w:rPr>
         <w:fldChar w:fldCharType="separate"/>
       </w:r>
-      <w:hyperlink w:anchor="_Toc404343889" w:history="1">
+      <w:hyperlink w:anchor="_Toc406580320" w:history="1">
         <w:r>
           <w:rPr>
             <w:rStyle w:val="Hyperlink"/>
@@ -667,7 +884,7 @@
             <w:noProof/>
             <w:webHidden/>
           </w:rPr>
-          <w:instrText xml:space="preserve"> PAGEREF _Toc404343889 \h </w:instrText>
+          <w:instrText xml:space="preserve"> PAGEREF _Toc406580320 \h </w:instrText>
         </w:r>
         <w:r>
           <w:rPr>
@@ -709,7 +926,7 @@
           <w:szCs w:val="22"/>
         </w:rPr>
       </w:pPr>
-      <w:hyperlink w:anchor="_Toc404343890" w:history="1">
+      <w:hyperlink w:anchor="_Toc406580321" w:history="1">
         <w:r>
           <w:rPr>
             <w:rStyle w:val="Hyperlink"/>
@@ -753,7 +970,7 @@
             <w:noProof/>
             <w:webHidden/>
           </w:rPr>
-          <w:instrText xml:space="preserve"> PAGEREF _Toc404343890 \h </w:instrText>
+          <w:instrText xml:space="preserve"> PAGEREF _Toc406580321 \h </w:instrText>
         </w:r>
         <w:r>
           <w:rPr>
@@ -795,7 +1012,7 @@
           <w:szCs w:val="22"/>
         </w:rPr>
       </w:pPr>
-      <w:hyperlink w:anchor="_Toc404343891" w:history="1">
+      <w:hyperlink w:anchor="_Toc406580322" w:history="1">
         <w:r>
           <w:rPr>
             <w:rStyle w:val="Hyperlink"/>
@@ -839,7 +1056,7 @@
             <w:noProof/>
             <w:webHidden/>
           </w:rPr>
-          <w:instrText xml:space="preserve"> PAGEREF _Toc404343891 \h </w:instrText>
+          <w:instrText xml:space="preserve"> PAGEREF _Toc406580322 \h </w:instrText>
         </w:r>
         <w:r>
           <w:rPr>
@@ -881,7 +1098,7 @@
           <w:szCs w:val="22"/>
         </w:rPr>
       </w:pPr>
-      <w:hyperlink w:anchor="_Toc404343892" w:history="1">
+      <w:hyperlink w:anchor="_Toc406580323" w:history="1">
         <w:r>
           <w:rPr>
             <w:rStyle w:val="Hyperlink"/>
@@ -931,7 +1148,7 @@
             <w:noProof/>
             <w:webHidden/>
           </w:rPr>
-          <w:instrText xml:space="preserve"> PAGEREF _Toc404343892 \h </w:instrText>
+          <w:instrText xml:space="preserve"> PAGEREF _Toc406580323 \h </w:instrText>
         </w:r>
         <w:r>
           <w:rPr>
@@ -973,7 +1190,7 @@
           <w:szCs w:val="22"/>
         </w:rPr>
       </w:pPr>
-      <w:hyperlink w:anchor="_Toc404343893" w:history="1">
+      <w:hyperlink w:anchor="_Toc406580324" w:history="1">
         <w:r>
           <w:rPr>
             <w:rStyle w:val="Hyperlink"/>
@@ -1023,7 +1240,7 @@
             <w:noProof/>
             <w:webHidden/>
           </w:rPr>
-          <w:instrText xml:space="preserve"> PAGEREF _Toc404343893 \h </w:instrText>
+          <w:instrText xml:space="preserve"> PAGEREF _Toc406580324 \h </w:instrText>
         </w:r>
         <w:r>
           <w:rPr>
@@ -1065,7 +1282,7 @@
           <w:szCs w:val="22"/>
         </w:rPr>
       </w:pPr>
-      <w:hyperlink w:anchor="_Toc404343894" w:history="1">
+      <w:hyperlink w:anchor="_Toc406580325" w:history="1">
         <w:r>
           <w:rPr>
             <w:rStyle w:val="Hyperlink"/>
@@ -1109,7 +1326,7 @@
             <w:noProof/>
             <w:webHidden/>
           </w:rPr>
-          <w:instrText xml:space="preserve"> PAGEREF _Toc404343894 \h </w:instrText>
+          <w:instrText xml:space="preserve"> PAGEREF _Toc406580325 \h </w:instrText>
         </w:r>
         <w:r>
           <w:rPr>
@@ -1151,7 +1368,7 @@
           <w:szCs w:val="22"/>
         </w:rPr>
       </w:pPr>
-      <w:hyperlink w:anchor="_Toc404343895" w:history="1">
+      <w:hyperlink w:anchor="_Toc406580326" w:history="1">
         <w:r>
           <w:rPr>
             <w:rStyle w:val="Hyperlink"/>
@@ -1201,7 +1418,7 @@
             <w:noProof/>
             <w:webHidden/>
           </w:rPr>
-          <w:instrText xml:space="preserve"> PAGEREF _Toc404343895 \h </w:instrText>
+          <w:instrText xml:space="preserve"> PAGEREF _Toc406580326 \h </w:instrText>
         </w:r>
         <w:r>
           <w:rPr>
@@ -1243,7 +1460,7 @@
           <w:szCs w:val="22"/>
         </w:rPr>
       </w:pPr>
-      <w:hyperlink w:anchor="_Toc404343896" w:history="1">
+      <w:hyperlink w:anchor="_Toc406580327" w:history="1">
         <w:r>
           <w:rPr>
             <w:rStyle w:val="Hyperlink"/>
@@ -1293,7 +1510,7 @@
             <w:noProof/>
             <w:webHidden/>
           </w:rPr>
-          <w:instrText xml:space="preserve"> PAGEREF _Toc404343896 \h </w:instrText>
+          <w:instrText xml:space="preserve"> PAGEREF _Toc406580327 \h </w:instrText>
         </w:r>
         <w:r>
           <w:rPr>
@@ -1335,7 +1552,7 @@
           <w:szCs w:val="22"/>
         </w:rPr>
       </w:pPr>
-      <w:hyperlink w:anchor="_Toc404343897" w:history="1">
+      <w:hyperlink w:anchor="_Toc406580328" w:history="1">
         <w:r>
           <w:rPr>
             <w:rStyle w:val="Hyperlink"/>
@@ -1379,7 +1596,7 @@
             <w:noProof/>
             <w:webHidden/>
           </w:rPr>
-          <w:instrText xml:space="preserve"> PAGEREF _Toc404343897 \h </w:instrText>
+          <w:instrText xml:space="preserve"> PAGEREF _Toc406580328 \h </w:instrText>
         </w:r>
         <w:r>
           <w:rPr>
@@ -1421,7 +1638,7 @@
           <w:szCs w:val="22"/>
         </w:rPr>
       </w:pPr>
-      <w:hyperlink w:anchor="_Toc404343898" w:history="1">
+      <w:hyperlink w:anchor="_Toc406580329" w:history="1">
         <w:r>
           <w:rPr>
             <w:rStyle w:val="Hyperlink"/>
@@ -1465,7 +1682,7 @@
             <w:noProof/>
             <w:webHidden/>
           </w:rPr>
-          <w:instrText xml:space="preserve"> PAGEREF _Toc404343898 \h </w:instrText>
+          <w:instrText xml:space="preserve"> PAGEREF _Toc406580329 \h </w:instrText>
         </w:r>
         <w:r>
           <w:rPr>
@@ -1507,7 +1724,7 @@
           <w:szCs w:val="22"/>
         </w:rPr>
       </w:pPr>
-      <w:hyperlink w:anchor="_Toc404343899" w:history="1">
+      <w:hyperlink w:anchor="_Toc406580330" w:history="1">
         <w:r>
           <w:rPr>
             <w:rStyle w:val="Hyperlink"/>
@@ -1551,7 +1768,7 @@
             <w:noProof/>
             <w:webHidden/>
           </w:rPr>
-          <w:instrText xml:space="preserve"> PAGEREF _Toc404343899 \h </w:instrText>
+          <w:instrText xml:space="preserve"> PAGEREF _Toc406580330 \h </w:instrText>
         </w:r>
         <w:r>
           <w:rPr>
@@ -1593,7 +1810,7 @@
           <w:szCs w:val="22"/>
         </w:rPr>
       </w:pPr>
-      <w:hyperlink w:anchor="_Toc404343900" w:history="1">
+      <w:hyperlink w:anchor="_Toc406580331" w:history="1">
         <w:r>
           <w:rPr>
             <w:rStyle w:val="Hyperlink"/>
@@ -1637,7 +1854,7 @@
             <w:noProof/>
             <w:webHidden/>
           </w:rPr>
-          <w:instrText xml:space="preserve"> PAGEREF _Toc404343900 \h </w:instrText>
+          <w:instrText xml:space="preserve"> PAGEREF _Toc406580331 \h </w:instrText>
         </w:r>
         <w:r>
           <w:rPr>
@@ -1679,7 +1896,7 @@
           <w:szCs w:val="22"/>
         </w:rPr>
       </w:pPr>
-      <w:hyperlink w:anchor="_Toc404343901" w:history="1">
+      <w:hyperlink w:anchor="_Toc406580332" w:history="1">
         <w:r>
           <w:rPr>
             <w:rStyle w:val="Hyperlink"/>
@@ -1723,7 +1940,7 @@
             <w:noProof/>
             <w:webHidden/>
           </w:rPr>
-          <w:instrText xml:space="preserve"> PAGEREF _Toc404343901 \h </w:instrText>
+          <w:instrText xml:space="preserve"> PAGEREF _Toc406580332 \h </w:instrText>
         </w:r>
         <w:r>
           <w:rPr>
@@ -1765,7 +1982,7 @@
           <w:szCs w:val="22"/>
         </w:rPr>
       </w:pPr>
-      <w:hyperlink w:anchor="_Toc404343902" w:history="1">
+      <w:hyperlink w:anchor="_Toc406580333" w:history="1">
         <w:r>
           <w:rPr>
             <w:rStyle w:val="Hyperlink"/>
@@ -1809,7 +2026,7 @@
             <w:noProof/>
             <w:webHidden/>
           </w:rPr>
-          <w:instrText xml:space="preserve"> PAGEREF _Toc404343902 \h </w:instrText>
+          <w:instrText xml:space="preserve"> PAGEREF _Toc406580333 \h </w:instrText>
         </w:r>
         <w:r>
           <w:rPr>
@@ -1842,7 +2059,7 @@
     </w:p>
     <w:p>
       <w:pPr>
-        <w:pStyle w:val="TOC3"/>
+        <w:pStyle w:val="TOC2"/>
         <w:rPr>
           <w:rFonts w:asciiTheme="minorHAnsi" w:eastAsiaTheme="minorEastAsia" w:hAnsiTheme="minorHAnsi" w:cstheme="minorBidi"/>
           <w:b w:val="0"/>
@@ -1851,7 +2068,93 @@
           <w:szCs w:val="22"/>
         </w:rPr>
       </w:pPr>
-      <w:hyperlink w:anchor="_Toc404343903" w:history="1">
+      <w:hyperlink w:anchor="_Toc406580334" w:history="1">
+        <w:r>
+          <w:rPr>
+            <w:rStyle w:val="Hyperlink"/>
+            <w:noProof/>
+          </w:rPr>
+          <w:t>3.3.</w:t>
+        </w:r>
+        <w:r>
+          <w:rPr>
+            <w:rFonts w:asciiTheme="minorHAnsi" w:eastAsiaTheme="minorEastAsia" w:hAnsiTheme="minorHAnsi" w:cstheme="minorBidi"/>
+            <w:b w:val="0"/>
+            <w:noProof/>
+            <w:sz w:val="22"/>
+            <w:szCs w:val="22"/>
+          </w:rPr>
+          <w:tab/>
+        </w:r>
+        <w:r>
+          <w:rPr>
+            <w:rStyle w:val="Hyperlink"/>
+            <w:noProof/>
+          </w:rPr>
+          <w:t>Risk Variable Entry</w:t>
+        </w:r>
+        <w:r>
+          <w:rPr>
+            <w:noProof/>
+            <w:webHidden/>
+          </w:rPr>
+          <w:tab/>
+        </w:r>
+        <w:r>
+          <w:rPr>
+            <w:noProof/>
+            <w:webHidden/>
+          </w:rPr>
+          <w:fldChar w:fldCharType="begin"/>
+        </w:r>
+        <w:r>
+          <w:rPr>
+            <w:noProof/>
+            <w:webHidden/>
+          </w:rPr>
+          <w:instrText xml:space="preserve"> PAGEREF _Toc406580334 \h </w:instrText>
+        </w:r>
+        <w:r>
+          <w:rPr>
+            <w:noProof/>
+            <w:webHidden/>
+          </w:rPr>
+        </w:r>
+        <w:r>
+          <w:rPr>
+            <w:noProof/>
+            <w:webHidden/>
+          </w:rPr>
+          <w:fldChar w:fldCharType="separate"/>
+        </w:r>
+        <w:r>
+          <w:rPr>
+            <w:noProof/>
+            <w:webHidden/>
+          </w:rPr>
+          <w:t>9</w:t>
+        </w:r>
+        <w:r>
+          <w:rPr>
+            <w:noProof/>
+            <w:webHidden/>
+          </w:rPr>
+          <w:fldChar w:fldCharType="end"/>
+        </w:r>
+      </w:hyperlink>
+    </w:p>
+    <w:p>
+      <w:pPr>
+        <w:pStyle w:val="TOC3"/>
+        <w:rPr>
+          <w:rFonts w:asciiTheme="minorHAnsi" w:eastAsiaTheme="minorEastAsia" w:hAnsiTheme="minorHAnsi" w:cstheme="minorBidi"/>
+          <w:b w:val="0"/>
+          <w:noProof/>
+          <w:sz w:val="22"/>
+          <w:szCs w:val="22"/>
+        </w:rPr>
+      </w:pPr>
+      <w:hyperlink w:anchor="_Toc406580335" w:history="1">
         <w:r>
           <w:rPr>
             <w:rStyle w:val="Hyperlink"/>
@@ -1863,7 +2166,7 @@
               </w14:lightRig>
             </w14:scene3d>
           </w:rPr>
-          <w:t>3.2.1.</w:t>
+          <w:t>3.3.1.</w:t>
         </w:r>
         <w:r>
           <w:rPr>
@@ -1880,7 +2183,7 @@
             <w:rStyle w:val="Hyperlink"/>
             <w:noProof/>
           </w:rPr>
-          <w:t>Cardiac Specialty</w:t>
+          <w:t>Pop-up Selection List Variables</w:t>
         </w:r>
         <w:r>
           <w:rPr>
@@ -1901,7 +2204,7 @@
             <w:noProof/>
             <w:webHidden/>
           </w:rPr>
-          <w:instrText xml:space="preserve"> PAGEREF _Toc404343903 \h </w:instrText>
+          <w:instrText xml:space="preserve"> PAGEREF _Toc406580335 \h </w:instrText>
         </w:r>
         <w:r>
           <w:rPr>
@@ -1943,7 +2246,7 @@
           <w:szCs w:val="22"/>
         </w:rPr>
       </w:pPr>
-      <w:hyperlink w:anchor="_Toc404343904" w:history="1">
+      <w:hyperlink w:anchor="_Toc406580336" w:history="1">
         <w:r>
           <w:rPr>
             <w:rStyle w:val="Hyperlink"/>
@@ -1955,7 +2258,7 @@
               </w14:lightRig>
             </w14:scene3d>
           </w:rPr>
-          <w:t>3.2.2.</w:t>
+          <w:t>3.3.2.</w:t>
         </w:r>
         <w:r>
           <w:rPr>
@@ -1972,7 +2275,7 @@
             <w:rStyle w:val="Hyperlink"/>
             <w:noProof/>
           </w:rPr>
-          <w:t>Non-Cardiac Specialty</w:t>
+          <w:t>Manual Entry Variables</w:t>
         </w:r>
         <w:r>
           <w:rPr>
@@ -1993,7 +2296,7 @@
             <w:noProof/>
             <w:webHidden/>
           </w:rPr>
-          <w:instrText xml:space="preserve"> PAGEREF _Toc404343904 \h </w:instrText>
+          <w:instrText xml:space="preserve"> PAGEREF _Toc406580336 \h </w:instrText>
         </w:r>
         <w:r>
           <w:rPr>
@@ -2026,7 +2329,7 @@
     </w:p>
     <w:p>
       <w:pPr>
-        <w:pStyle w:val="TOC2"/>
+        <w:pStyle w:val="TOC3"/>
         <w:rPr>
           <w:rFonts w:asciiTheme="minorHAnsi" w:eastAsiaTheme="minorEastAsia" w:hAnsiTheme="minorHAnsi" w:cstheme="minorBidi"/>
           <w:b w:val="0"/>
@@ -2035,13 +2338,19 @@
           <w:szCs w:val="22"/>
         </w:rPr>
       </w:pPr>
-      <w:hyperlink w:anchor="_Toc404343905" w:history="1">
+      <w:hyperlink w:anchor="_Toc406580337" w:history="1">
         <w:r>
           <w:rPr>
             <w:rStyle w:val="Hyperlink"/>
             <w:noProof/>
-          </w:rPr>
-          <w:t>3.3.</w:t>
+            <w14:scene3d>
+              <w14:camera w14:prst="orthographicFront"/>
+              <w14:lightRig w14:rig="threePt" w14:dir="t">
+                <w14:rot w14:lat="0" w14:lon="0" w14:rev="0"/>
+              </w14:lightRig>
+            </w14:scene3d>
+          </w:rPr>
+          <w:t>3.3.3.</w:t>
         </w:r>
         <w:r>
           <w:rPr>
@@ -2058,7 +2367,7 @@
             <w:rStyle w:val="Hyperlink"/>
             <w:noProof/>
           </w:rPr>
-          <w:t>Changing User ID and Password</w:t>
+          <w:t>Check Box Variables</w:t>
         </w:r>
         <w:r>
           <w:rPr>
@@ -2079,7 +2388,7 @@
             <w:noProof/>
             <w:webHidden/>
           </w:rPr>
-          <w:instrText xml:space="preserve"> PAGEREF _Toc404343905 \h </w:instrText>
+          <w:instrText xml:space="preserve"> PAGEREF _Toc406580337 \h </w:instrText>
         </w:r>
         <w:r>
           <w:rPr>
@@ -2112,7 +2421,7 @@
     </w:p>
     <w:p>
       <w:pPr>
-        <w:pStyle w:val="TOC2"/>
+        <w:pStyle w:val="TOC3"/>
         <w:rPr>
           <w:rFonts w:asciiTheme="minorHAnsi" w:eastAsiaTheme="minorEastAsia" w:hAnsiTheme="minorHAnsi" w:cstheme="minorBidi"/>
           <w:b w:val="0"/>
@@ -2121,13 +2430,19 @@
           <w:szCs w:val="22"/>
         </w:rPr>
       </w:pPr>
-      <w:hyperlink w:anchor="_Toc404343906" w:history="1">
+      <w:hyperlink w:anchor="_Toc406580338" w:history="1">
         <w:r>
           <w:rPr>
             <w:rStyle w:val="Hyperlink"/>
             <w:noProof/>
-          </w:rPr>
-          <w:t>3.4.</w:t>
+            <w14:scene3d>
+              <w14:camera w14:prst="orthographicFront"/>
+              <w14:lightRig w14:rig="threePt" w14:dir="t">
+                <w14:rot w14:lat="0" w14:lon="0" w14:rev="0"/>
+              </w14:lightRig>
+            </w14:scene3d>
+          </w:rPr>
+          <w:t>3.3.4.</w:t>
         </w:r>
         <w:r>
           <w:rPr>
@@ -2144,6 +2459,270 @@
             <w:rStyle w:val="Hyperlink"/>
             <w:noProof/>
           </w:rPr>
+          <w:t>Radio Button Variables</w:t>
+        </w:r>
+        <w:r>
+          <w:rPr>
+            <w:noProof/>
+            <w:webHidden/>
+          </w:rPr>
+          <w:tab/>
+        </w:r>
+        <w:r>
+          <w:rPr>
+            <w:noProof/>
+            <w:webHidden/>
+          </w:rPr>
+          <w:fldChar w:fldCharType="begin"/>
+        </w:r>
+        <w:r>
+          <w:rPr>
+            <w:noProof/>
+            <w:webHidden/>
+          </w:rPr>
+          <w:instrText xml:space="preserve"> PAGEREF _Toc406580338 \h </w:instrText>
+        </w:r>
+        <w:r>
+          <w:rPr>
+            <w:noProof/>
+            <w:webHidden/>
+          </w:rPr>
+        </w:r>
+        <w:r>
+          <w:rPr>
+            <w:noProof/>
+            <w:webHidden/>
+          </w:rPr>
+          <w:fldChar w:fldCharType="separate"/>
+        </w:r>
+        <w:r>
+          <w:rPr>
+            <w:noProof/>
+            <w:webHidden/>
+          </w:rPr>
+          <w:t>12</w:t>
+        </w:r>
+        <w:r>
+          <w:rPr>
+            <w:noProof/>
+            <w:webHidden/>
+          </w:rPr>
+          <w:fldChar w:fldCharType="end"/>
+        </w:r>
+      </w:hyperlink>
+    </w:p>
+    <w:p>
+      <w:pPr>
+        <w:pStyle w:val="TOC3"/>
+        <w:rPr>
+          <w:rFonts w:asciiTheme="minorHAnsi" w:eastAsiaTheme="minorEastAsia" w:hAnsiTheme="minorHAnsi" w:cstheme="minorBidi"/>
+          <w:b w:val="0"/>
+          <w:noProof/>
+          <w:sz w:val="22"/>
+          <w:szCs w:val="22"/>
+        </w:rPr>
+      </w:pPr>
+      <w:hyperlink w:anchor="_Toc406580339" w:history="1">
+        <w:r>
+          <w:rPr>
+            <w:rStyle w:val="Hyperlink"/>
+            <w:noProof/>
+            <w14:scene3d>
+              <w14:camera w14:prst="orthographicFront"/>
+              <w14:lightRig w14:rig="threePt" w14:dir="t">
+                <w14:rot w14:lat="0" w14:lon="0" w14:rev="0"/>
+              </w14:lightRig>
+            </w14:scene3d>
+          </w:rPr>
+          <w:t>3.3.5.</w:t>
+        </w:r>
+        <w:r>
+          <w:rPr>
+            <w:rFonts w:asciiTheme="minorHAnsi" w:eastAsiaTheme="minorEastAsia" w:hAnsiTheme="minorHAnsi" w:cstheme="minorBidi"/>
+            <w:b w:val="0"/>
+            <w:noProof/>
+            <w:sz w:val="22"/>
+            <w:szCs w:val="22"/>
+          </w:rPr>
+          <w:tab/>
+        </w:r>
+        <w:r>
+          <w:rPr>
+            <w:rStyle w:val="Hyperlink"/>
+            <w:noProof/>
+          </w:rPr>
+          <w:t>Custom Variables</w:t>
+        </w:r>
+        <w:r>
+          <w:rPr>
+            <w:noProof/>
+            <w:webHidden/>
+          </w:rPr>
+          <w:tab/>
+        </w:r>
+        <w:r>
+          <w:rPr>
+            <w:noProof/>
+            <w:webHidden/>
+          </w:rPr>
+          <w:fldChar w:fldCharType="begin"/>
+        </w:r>
+        <w:r>
+          <w:rPr>
+            <w:noProof/>
+            <w:webHidden/>
+          </w:rPr>
+          <w:instrText xml:space="preserve"> PAGEREF _Toc406580339 \h </w:instrText>
+        </w:r>
+        <w:r>
+          <w:rPr>
+            <w:noProof/>
+            <w:webHidden/>
+          </w:rPr>
+        </w:r>
+        <w:r>
+          <w:rPr>
+            <w:noProof/>
+            <w:webHidden/>
+          </w:rPr>
+          <w:fldChar w:fldCharType="separate"/>
+        </w:r>
+        <w:r>
+          <w:rPr>
+            <w:noProof/>
+            <w:webHidden/>
+          </w:rPr>
+          <w:t>12</w:t>
+        </w:r>
+        <w:r>
+          <w:rPr>
+            <w:noProof/>
+            <w:webHidden/>
+          </w:rPr>
+          <w:fldChar w:fldCharType="end"/>
+        </w:r>
+      </w:hyperlink>
+    </w:p>
+    <w:p>
+      <w:pPr>
+        <w:pStyle w:val="TOC2"/>
+        <w:rPr>
+          <w:rFonts w:asciiTheme="minorHAnsi" w:eastAsiaTheme="minorEastAsia" w:hAnsiTheme="minorHAnsi" w:cstheme="minorBidi"/>
+          <w:b w:val="0"/>
+          <w:noProof/>
+          <w:sz w:val="22"/>
+          <w:szCs w:val="22"/>
+        </w:rPr>
+      </w:pPr>
+      <w:hyperlink w:anchor="_Toc406580340" w:history="1">
+        <w:r>
+          <w:rPr>
+            <w:rStyle w:val="Hyperlink"/>
+            <w:noProof/>
+          </w:rPr>
+          <w:t>3.4.</w:t>
+        </w:r>
+        <w:r>
+          <w:rPr>
+            <w:rFonts w:asciiTheme="minorHAnsi" w:eastAsiaTheme="minorEastAsia" w:hAnsiTheme="minorHAnsi" w:cstheme="minorBidi"/>
+            <w:b w:val="0"/>
+            <w:noProof/>
+            <w:sz w:val="22"/>
+            <w:szCs w:val="22"/>
+          </w:rPr>
+          <w:tab/>
+        </w:r>
+        <w:r>
+          <w:rPr>
+            <w:rStyle w:val="Hyperlink"/>
+            <w:noProof/>
+          </w:rPr>
+          <w:t>Changing User ID and Password</w:t>
+        </w:r>
+        <w:r>
+          <w:rPr>
+            <w:noProof/>
+            <w:webHidden/>
+          </w:rPr>
+          <w:tab/>
+        </w:r>
+        <w:r>
+          <w:rPr>
+            <w:noProof/>
+            <w:webHidden/>
+          </w:rPr>
+          <w:fldChar w:fldCharType="begin"/>
+        </w:r>
+        <w:r>
+          <w:rPr>
+            <w:noProof/>
+            <w:webHidden/>
+          </w:rPr>
+          <w:instrText xml:space="preserve"> PAGEREF _Toc406580340 \h </w:instrText>
+        </w:r>
+        <w:r>
+          <w:rPr>
+            <w:noProof/>
+            <w:webHidden/>
+          </w:rPr>
+        </w:r>
+        <w:r>
+          <w:rPr>
+            <w:noProof/>
+            <w:webHidden/>
+          </w:rPr>
+          <w:fldChar w:fldCharType="separate"/>
+        </w:r>
+        <w:r>
+          <w:rPr>
+            <w:noProof/>
+            <w:webHidden/>
+          </w:rPr>
+          <w:t>14</w:t>
+        </w:r>
+        <w:r>
+          <w:rPr>
+            <w:noProof/>
+            <w:webHidden/>
+          </w:rPr>
+          <w:fldChar w:fldCharType="end"/>
+        </w:r>
+      </w:hyperlink>
+    </w:p>
+    <w:p>
+      <w:pPr>
+        <w:pStyle w:val="TOC2"/>
+        <w:rPr>
+          <w:rFonts w:asciiTheme="minorHAnsi" w:eastAsiaTheme="minorEastAsia" w:hAnsiTheme="minorHAnsi" w:cstheme="minorBidi"/>
+          <w:b w:val="0"/>
+          <w:noProof/>
+          <w:sz w:val="22"/>
+          <w:szCs w:val="22"/>
+        </w:rPr>
+      </w:pPr>
+      <w:hyperlink w:anchor="_Toc406580341" w:history="1">
+        <w:r>
+          <w:rPr>
+            <w:rStyle w:val="Hyperlink"/>
+            <w:noProof/>
+          </w:rPr>
+          <w:t>3.5.</w:t>
+        </w:r>
+        <w:r>
+          <w:rPr>
+            <w:rFonts w:asciiTheme="minorHAnsi" w:eastAsiaTheme="minorEastAsia" w:hAnsiTheme="minorHAnsi" w:cstheme="minorBidi"/>
+            <w:b w:val="0"/>
+            <w:noProof/>
+            <w:sz w:val="22"/>
+            <w:szCs w:val="22"/>
+          </w:rPr>
+          <w:tab/>
+        </w:r>
+        <w:r>
+          <w:rPr>
+            <w:rStyle w:val="Hyperlink"/>
+            <w:noProof/>
+          </w:rPr>
           <w:t>Exit System</w:t>
         </w:r>
         <w:r>
@@ -2165,7 +2744,7 @@
             <w:noProof/>
             <w:webHidden/>
           </w:rPr>
-          <w:instrText xml:space="preserve"> PAGEREF _Toc404343906 \h </w:instrText>
+          <w:instrText xml:space="preserve"> PAGEREF _Toc406580341 \h </w:instrText>
         </w:r>
         <w:r>
           <w:rPr>
@@ -2185,7 +2764,7 @@
             <w:noProof/>
             <w:webHidden/>
           </w:rPr>
-          <w:t>12</w:t>
+          <w:t>14</w:t>
         </w:r>
         <w:r>
           <w:rPr>
@@ -2227,25 +2806,25 @@
         <w:lastRenderedPageBreak/>
         <w:t xml:space="preserve"> </w:t>
       </w:r>
-      <w:bookmarkStart w:id="3" w:name="_Toc404343889"/>
+      <w:bookmarkStart w:id="2" w:name="_Toc406580320"/>
       <w:r>
         <w:t>Introduction</w:t>
       </w:r>
       <w:bookmarkEnd w:id="0"/>
+      <w:bookmarkEnd w:id="2"/>
+    </w:p>
+    <w:p>
+      <w:pPr>
+        <w:pStyle w:val="Heading2"/>
+      </w:pPr>
+      <w:r>
+        <w:t xml:space="preserve"> </w:t>
+      </w:r>
+      <w:bookmarkStart w:id="3" w:name="_Toc406580321"/>
+      <w:r>
+        <w:t>Purpose</w:t>
+      </w:r>
       <w:bookmarkEnd w:id="3"/>
-    </w:p>
-    <w:p>
-      <w:pPr>
-        <w:pStyle w:val="Heading2"/>
-      </w:pPr>
-      <w:r>
-        <w:t xml:space="preserve"> </w:t>
-      </w:r>
-      <w:bookmarkStart w:id="4" w:name="_Toc404343890"/>
-      <w:r>
-        <w:t>Purpose</w:t>
-      </w:r>
-      <w:bookmarkEnd w:id="4"/>
     </w:p>
     <w:p>
       <w:pPr>
@@ -2305,7 +2884,7 @@
           <w:iCs/>
           <w:szCs w:val="28"/>
         </w:rPr>
-        <w:t>The purpose of this document is to provide clear and easy to follow instructions and associated screen shots to facilitate sufficient understanding to effectively use the ASRC tool.  The User Guide will be updated as new functionality is develop</w:t>
+        <w:t>The purpose of this document is to provide clear and easy to follow instructions and associated screen shots to facilitate sufficient understanding to effectively use the ASRC tool</w:t>
       </w:r>
       <w:r>
         <w:rPr>
@@ -2313,48 +2892,128 @@
           <w:iCs/>
           <w:szCs w:val="28"/>
         </w:rPr>
-        <w:t>ed and is accessible to system users.</w:t>
-      </w:r>
-    </w:p>
-    <w:p>
-      <w:pPr>
-        <w:pStyle w:val="Heading2"/>
-      </w:pPr>
-      <w:r>
-        <w:t xml:space="preserve"> </w:t>
-      </w:r>
-      <w:bookmarkStart w:id="5" w:name="_Toc404343891"/>
-      <w:r>
-        <w:t>Overview</w:t>
-      </w:r>
-      <w:bookmarkEnd w:id="5"/>
-    </w:p>
-    <w:p>
-      <w:pPr>
-        <w:pStyle w:val="BodyText"/>
+        <w:t xml:space="preserve">. </w:t>
+      </w:r>
+      <w:r>
         <w:rPr>
           <w:rFonts w:ascii="Arial" w:hAnsi="Arial" w:cs="Arial"/>
           <w:iCs/>
           <w:szCs w:val="28"/>
         </w:rPr>
-      </w:pPr>
+        <w:t xml:space="preserve">The User Guide will </w:t>
+      </w:r>
       <w:r>
         <w:rPr>
           <w:rFonts w:ascii="Arial" w:hAnsi="Arial" w:cs="Arial"/>
           <w:iCs/>
           <w:szCs w:val="28"/>
         </w:rPr>
-        <w:t>The tool can be used at the time the patient is considered for surgical referral by a primary care provider and at the time a surgeon is requesting a surgery.  This Tool will support clinical decision-making regarding perioperative risk (includes preoperative, intraoperative, and postoperative). Providers will verify patient-specific data that is automatically pulled from available data sources, enter remaining fields, and be provided with a real-time individual risk calculation of perioperative surgical mortality based on historic Veterans Affairs Surgical Quality Improvement Program (VASQIP) data and current VASQIP risk-adjusted models that are specialty-specific. The data entered and the calculated results will be available for viewing in the Computerized Patient Record System (CPRS) as a progress note. The data will also be transferred and stored as discrete fields in Veterans Health Systems and Technology Architecture (VistA) and a Structured Query Language (SQL) database for use by the National Surgery Office (NSO).</w:t>
-      </w:r>
-    </w:p>
-    <w:p>
-      <w:pPr>
-        <w:pStyle w:val="BodyText"/>
+        <w:t>reflect updates</w:t>
+      </w:r>
+      <w:r>
         <w:rPr>
           <w:rFonts w:ascii="Arial" w:hAnsi="Arial" w:cs="Arial"/>
           <w:iCs/>
           <w:szCs w:val="28"/>
         </w:rPr>
+        <w:t xml:space="preserve"> as new functionality is develop</w:t>
+      </w:r>
+      <w:r>
+        <w:rPr>
+          <w:rFonts w:ascii="Arial" w:hAnsi="Arial" w:cs="Arial"/>
+          <w:iCs/>
+          <w:szCs w:val="28"/>
+        </w:rPr>
+        <w:t>ed and is accessible to system users.</w:t>
+      </w:r>
+    </w:p>
+    <w:p>
+      <w:pPr>
+        <w:pStyle w:val="Heading2"/>
+      </w:pPr>
+      <w:r>
+        <w:t xml:space="preserve"> </w:t>
+      </w:r>
+      <w:bookmarkStart w:id="4" w:name="_Toc406580322"/>
+      <w:r>
+        <w:t>Overview</w:t>
+      </w:r>
+      <w:bookmarkEnd w:id="4"/>
+    </w:p>
+    <w:p>
+      <w:pPr>
+        <w:pStyle w:val="BodyText"/>
+        <w:rPr>
+          <w:rFonts w:ascii="Arial" w:hAnsi="Arial" w:cs="Arial"/>
+          <w:iCs/>
+          <w:szCs w:val="28"/>
+        </w:rPr>
+      </w:pPr>
+      <w:r>
+        <w:rPr>
+          <w:rFonts w:ascii="Arial" w:hAnsi="Arial" w:cs="Arial"/>
+          <w:iCs/>
+          <w:szCs w:val="28"/>
+        </w:rPr>
+        <w:t>The tool can be used at the time the patient is considered for surgical referral by a primary care provider</w:t>
+      </w:r>
+      <w:r>
+        <w:rPr>
+          <w:rFonts w:ascii="Arial" w:hAnsi="Arial" w:cs="Arial"/>
+          <w:iCs/>
+          <w:szCs w:val="28"/>
+        </w:rPr>
+        <w:t>,</w:t>
+      </w:r>
+      <w:r>
+        <w:rPr>
+          <w:rFonts w:ascii="Arial" w:hAnsi="Arial" w:cs="Arial"/>
+          <w:iCs/>
+          <w:szCs w:val="28"/>
+        </w:rPr>
+        <w:t xml:space="preserve"> and at the time a surgeon is requesting a surgery</w:t>
+      </w:r>
+      <w:r>
+        <w:rPr>
+          <w:rFonts w:ascii="Arial" w:hAnsi="Arial" w:cs="Arial"/>
+          <w:iCs/>
+          <w:szCs w:val="28"/>
+        </w:rPr>
+        <w:t xml:space="preserve">. </w:t>
+      </w:r>
+      <w:r>
+        <w:rPr>
+          <w:rFonts w:ascii="Arial" w:hAnsi="Arial" w:cs="Arial"/>
+          <w:iCs/>
+          <w:szCs w:val="28"/>
+        </w:rPr>
+        <w:t xml:space="preserve">This Tool will support clinical decision-making regarding perioperative risk (includes preoperative, intraoperative, and postoperative). Providers will verify patient-specific data that is automatically pulled from available data sources, enter remaining fields, and be provided with a real-time individual risk calculation of perioperative surgical mortality based on historic Veterans Affairs Surgical Quality Improvement Program (VASQIP) data and current VASQIP risk-adjusted models that are specialty-specific. The data entered and the calculated results will be available for viewing in the Computerized Patient Record System (CPRS) as a progress note. The data will also </w:t>
+      </w:r>
+      <w:r>
+        <w:rPr>
+          <w:rFonts w:ascii="Arial" w:hAnsi="Arial" w:cs="Arial"/>
+          <w:iCs/>
+          <w:szCs w:val="28"/>
+        </w:rPr>
+        <w:t>transfer and store</w:t>
+      </w:r>
+      <w:r>
+        <w:rPr>
+          <w:rFonts w:ascii="Arial" w:hAnsi="Arial" w:cs="Arial"/>
+          <w:iCs/>
+          <w:szCs w:val="28"/>
+        </w:rPr>
+        <w:t xml:space="preserve"> as discrete fields in Veterans Health Systems and Technology Architecture (VistA) and a Structured Query Language (SQL) database for use by the National Surgery Office (NSO).</w:t>
+      </w:r>
+    </w:p>
+    <w:p>
+      <w:pPr>
+        <w:pStyle w:val="BodyText"/>
+        <w:rPr>
+          <w:rFonts w:ascii="Arial" w:hAnsi="Arial" w:cs="Arial"/>
+          <w:iCs/>
+          <w:szCs w:val="28"/>
+        </w:rPr>
       </w:pPr>
     </w:p>
     <w:p>
@@ -2364,11 +3023,11 @@
       <w:r>
         <w:t xml:space="preserve"> </w:t>
       </w:r>
-      <w:bookmarkStart w:id="6" w:name="_Toc404343892"/>
+      <w:bookmarkStart w:id="5" w:name="_Toc406580323"/>
       <w:r>
         <w:t>Major Functions</w:t>
       </w:r>
-      <w:bookmarkEnd w:id="6"/>
+      <w:bookmarkEnd w:id="5"/>
     </w:p>
     <w:p>
       <w:pPr>
@@ -2507,7 +3166,13 @@
         <w:rPr>
           <w:rFonts w:ascii="Arial" w:hAnsi="Arial" w:cs="Arial"/>
         </w:rPr>
-        <w:t>Manual entry of Patient Age</w:t>
+        <w:t xml:space="preserve">Pop-up list </w:t>
+      </w:r>
+      <w:r>
+        <w:rPr>
+          <w:rFonts w:ascii="Arial" w:hAnsi="Arial" w:cs="Arial"/>
+        </w:rPr>
+        <w:t>selection of Current Procedural Terminology (CPT) codes with long description and Relative Value Unit (RVU)</w:t>
       </w:r>
     </w:p>
     <w:p>
@@ -2525,19 +3190,7 @@
         <w:rPr>
           <w:rFonts w:ascii="Arial" w:hAnsi="Arial" w:cs="Arial"/>
         </w:rPr>
-        <w:t xml:space="preserve">Manual selection of </w:t>
-      </w:r>
-      <w:r>
-        <w:rPr>
-          <w:rFonts w:ascii="Arial" w:hAnsi="Arial" w:cs="Arial"/>
-        </w:rPr>
-        <w:t xml:space="preserve">Patient </w:t>
-      </w:r>
-      <w:r>
-        <w:rPr>
-          <w:rFonts w:ascii="Arial" w:hAnsi="Arial" w:cs="Arial"/>
-        </w:rPr>
-        <w:t>Gender</w:t>
+        <w:t>Manual entry of variables such as Age and BMI</w:t>
       </w:r>
     </w:p>
     <w:p>
@@ -2555,7 +3208,74 @@
         <w:rPr>
           <w:rFonts w:ascii="Arial" w:hAnsi="Arial" w:cs="Arial"/>
         </w:rPr>
-        <w:t>User selection of Current Procedural Terminology (CPT) codes with long description and Relative Value Unit (RVU)</w:t>
+        <w:t>Check Box entry of variables such as DNR</w:t>
+      </w:r>
+    </w:p>
+    <w:p>
+      <w:pPr>
+        <w:pStyle w:val="BodyText"/>
+        <w:numPr>
+          <w:ilvl w:val="0"/>
+          <w:numId w:val="22"/>
+        </w:numPr>
+        <w:rPr>
+          <w:rFonts w:ascii="Arial" w:hAnsi="Arial" w:cs="Arial"/>
+        </w:rPr>
+      </w:pPr>
+      <w:r>
+        <w:rPr>
+          <w:rFonts w:ascii="Arial" w:hAnsi="Arial" w:cs="Arial"/>
+        </w:rPr>
+        <w:lastRenderedPageBreak/>
+        <w:t xml:space="preserve">Radio Button </w:t>
+      </w:r>
+      <w:r>
+        <w:rPr>
+          <w:rFonts w:ascii="Arial" w:hAnsi="Arial" w:cs="Arial"/>
+        </w:rPr>
+        <w:t>selection</w:t>
+      </w:r>
+      <w:r>
+        <w:rPr>
+          <w:rFonts w:ascii="Arial" w:hAnsi="Arial" w:cs="Arial"/>
+        </w:rPr>
+        <w:t xml:space="preserve"> of </w:t>
+      </w:r>
+      <w:r>
+        <w:rPr>
+          <w:rFonts w:ascii="Arial" w:hAnsi="Arial" w:cs="Arial"/>
+        </w:rPr>
+        <w:t>variables</w:t>
+      </w:r>
+      <w:r>
+        <w:rPr>
+          <w:rFonts w:ascii="Arial" w:hAnsi="Arial" w:cs="Arial"/>
+        </w:rPr>
+        <w:t xml:space="preserve"> such as Functional Status </w:t>
+      </w:r>
+    </w:p>
+    <w:p>
+      <w:pPr>
+        <w:pStyle w:val="BodyText"/>
+        <w:numPr>
+          <w:ilvl w:val="0"/>
+          <w:numId w:val="22"/>
+        </w:numPr>
+        <w:rPr>
+          <w:rFonts w:ascii="Arial" w:hAnsi="Arial" w:cs="Arial"/>
+        </w:rPr>
+      </w:pPr>
+      <w:r>
+        <w:rPr>
+          <w:rFonts w:ascii="Arial" w:hAnsi="Arial" w:cs="Arial"/>
+        </w:rPr>
+        <w:t>Edit</w:t>
+      </w:r>
+      <w:r>
+        <w:rPr>
+          <w:rFonts w:ascii="Arial" w:hAnsi="Arial" w:cs="Arial"/>
+        </w:rPr>
+        <w:t xml:space="preserve"> Checkbox Custom Variable Text (Administrator function)</w:t>
       </w:r>
     </w:p>
     <w:p>
@@ -2578,11 +3298,11 @@
       <w:r>
         <w:t xml:space="preserve"> </w:t>
       </w:r>
-      <w:bookmarkStart w:id="7" w:name="_Toc404343893"/>
+      <w:bookmarkStart w:id="6" w:name="_Toc406580324"/>
       <w:r>
         <w:t>Characteristics</w:t>
       </w:r>
-      <w:bookmarkEnd w:id="7"/>
+      <w:bookmarkEnd w:id="6"/>
     </w:p>
     <w:p>
       <w:pPr>
@@ -2752,71 +3472,71 @@
       <w:r>
         <w:t xml:space="preserve"> </w:t>
       </w:r>
-      <w:bookmarkStart w:id="8" w:name="_Toc404343894"/>
+      <w:bookmarkStart w:id="7" w:name="_Toc406580325"/>
       <w:r>
         <w:t>Project References</w:t>
       </w:r>
+      <w:bookmarkEnd w:id="7"/>
+    </w:p>
+    <w:p>
+      <w:pPr>
+        <w:pStyle w:val="BodyText"/>
+        <w:rPr>
+          <w:rFonts w:ascii="Arial" w:hAnsi="Arial" w:cs="Arial"/>
+        </w:rPr>
+      </w:pPr>
+      <w:r>
+        <w:rPr>
+          <w:rFonts w:ascii="Arial" w:hAnsi="Arial" w:cs="Arial"/>
+        </w:rPr>
+        <w:t>The reference document for the ASRC Tool is the VA’s Transformation Twenty-one Total Technology (T4), Automated Surgical Risk Calculator Performance Work Statement (PWS)</w:t>
+      </w:r>
+      <w:r>
+        <w:rPr>
+          <w:rFonts w:ascii="Arial" w:hAnsi="Arial" w:cs="Arial"/>
+        </w:rPr>
+        <w:t>, executed out of the</w:t>
+      </w:r>
+      <w:r>
+        <w:rPr>
+          <w:rFonts w:ascii="Arial" w:hAnsi="Arial" w:cs="Arial"/>
+        </w:rPr>
+        <w:t xml:space="preserve"> National Surgery Office (N</w:t>
+      </w:r>
+      <w:r>
+        <w:rPr>
+          <w:rFonts w:ascii="Arial" w:hAnsi="Arial" w:cs="Arial"/>
+        </w:rPr>
+        <w:t xml:space="preserve">SO) and </w:t>
+      </w:r>
+      <w:r>
+        <w:rPr>
+          <w:rFonts w:ascii="Arial" w:hAnsi="Arial" w:cs="Arial"/>
+        </w:rPr>
+        <w:t>Dated, 08-31-2014 (TAC-14-16044)</w:t>
+      </w:r>
+      <w:r>
+        <w:rPr>
+          <w:rFonts w:ascii="Arial" w:hAnsi="Arial" w:cs="Arial"/>
+        </w:rPr>
+        <w:t>.</w:t>
+      </w:r>
+    </w:p>
+    <w:p>
+      <w:pPr>
+        <w:pStyle w:val="Heading3"/>
+      </w:pPr>
+      <w:r>
+        <w:t xml:space="preserve"> </w:t>
+      </w:r>
+      <w:bookmarkStart w:id="8" w:name="_Toc406580326"/>
+      <w:r>
+        <w:t xml:space="preserve">Contact </w:t>
+      </w:r>
+      <w:r>
+        <w:t>Information</w:t>
+      </w:r>
       <w:bookmarkEnd w:id="8"/>
-    </w:p>
-    <w:p>
-      <w:pPr>
-        <w:pStyle w:val="BodyText"/>
-        <w:rPr>
-          <w:rFonts w:ascii="Arial" w:hAnsi="Arial" w:cs="Arial"/>
-        </w:rPr>
-      </w:pPr>
-      <w:r>
-        <w:rPr>
-          <w:rFonts w:ascii="Arial" w:hAnsi="Arial" w:cs="Arial"/>
-        </w:rPr>
-        <w:t>The reference document for the ASRC Tool is the VA’s Transformation Twenty-one Total Technology (T4), Automated Surgical Risk Calculator Performance Work Statement (PWS)</w:t>
-      </w:r>
-      <w:r>
-        <w:rPr>
-          <w:rFonts w:ascii="Arial" w:hAnsi="Arial" w:cs="Arial"/>
-        </w:rPr>
-        <w:t>, executed out of the</w:t>
-      </w:r>
-      <w:r>
-        <w:rPr>
-          <w:rFonts w:ascii="Arial" w:hAnsi="Arial" w:cs="Arial"/>
-        </w:rPr>
-        <w:t xml:space="preserve"> National Surgery Office (N</w:t>
-      </w:r>
-      <w:r>
-        <w:rPr>
-          <w:rFonts w:ascii="Arial" w:hAnsi="Arial" w:cs="Arial"/>
-        </w:rPr>
-        <w:t xml:space="preserve">SO) and </w:t>
-      </w:r>
-      <w:r>
-        <w:rPr>
-          <w:rFonts w:ascii="Arial" w:hAnsi="Arial" w:cs="Arial"/>
-        </w:rPr>
-        <w:t>Dated, 08-31-2014 (TAC-14-16044)</w:t>
-      </w:r>
-      <w:r>
-        <w:rPr>
-          <w:rFonts w:ascii="Arial" w:hAnsi="Arial" w:cs="Arial"/>
-        </w:rPr>
-        <w:t>.</w:t>
-      </w:r>
-    </w:p>
-    <w:p>
-      <w:pPr>
-        <w:pStyle w:val="Heading3"/>
-      </w:pPr>
-      <w:r>
-        <w:t xml:space="preserve"> </w:t>
-      </w:r>
-      <w:bookmarkStart w:id="9" w:name="_Toc404343895"/>
-      <w:r>
-        <w:t xml:space="preserve">Contact </w:t>
-      </w:r>
-      <w:r>
-        <w:t>Information</w:t>
-      </w:r>
-      <w:bookmarkEnd w:id="9"/>
     </w:p>
     <w:p>
       <w:pPr>
@@ -2880,7 +3600,13 @@
         <w:rPr>
           <w:rFonts w:ascii="Arial" w:hAnsi="Arial" w:cs="Arial"/>
         </w:rPr>
-        <w:t xml:space="preserve">Jeff Swesky, VistA Developer, (TBD phone #), </w:t>
+        <w:t>Jeff Swesky, VistA Developer, 904.207.8560</w:t>
+      </w:r>
+      <w:r>
+        <w:rPr>
+          <w:rFonts w:ascii="Arial" w:hAnsi="Arial" w:cs="Arial"/>
+        </w:rPr>
+        <w:t xml:space="preserve">, </w:t>
       </w:r>
       <w:r>
         <w:rPr>
@@ -2964,11 +3690,11 @@
       <w:r>
         <w:t xml:space="preserve"> </w:t>
       </w:r>
-      <w:bookmarkStart w:id="10" w:name="_Toc404343896"/>
+      <w:bookmarkStart w:id="9" w:name="_Toc406580327"/>
       <w:r>
         <w:t>Help Desk</w:t>
       </w:r>
-      <w:bookmarkEnd w:id="10"/>
+      <w:bookmarkEnd w:id="9"/>
     </w:p>
     <w:p>
       <w:pPr>
@@ -2981,13 +3707,37 @@
         <w:rPr>
           <w:rFonts w:ascii="Arial" w:hAnsi="Arial" w:cs="Arial"/>
         </w:rPr>
-        <w:t>Although there is not a Help Desk established for the ASRC Innovations program, members of the development team may be contacted with system operation/function questions.  The POC recommended for the initial call is Bill Frey</w:t>
-      </w:r>
-      <w:r>
-        <w:rPr>
-          <w:rFonts w:ascii="Arial" w:hAnsi="Arial" w:cs="Arial"/>
-        </w:rPr>
-        <w:t xml:space="preserve"> (Test)</w:t>
+        <w:t>Although there is not a Help Desk established for the ASRC Innovations program, members of the development team may be contacted with system operation/function questions</w:t>
+      </w:r>
+      <w:r>
+        <w:rPr>
+          <w:rFonts w:ascii="Arial" w:hAnsi="Arial" w:cs="Arial"/>
+        </w:rPr>
+        <w:t xml:space="preserve">. </w:t>
+      </w:r>
+      <w:r>
+        <w:rPr>
+          <w:rFonts w:ascii="Arial" w:hAnsi="Arial" w:cs="Arial"/>
+        </w:rPr>
+        <w:t>The POC recommended for the initial call is Bill Frey</w:t>
+      </w:r>
+      <w:r>
+        <w:rPr>
+          <w:rFonts w:ascii="Arial" w:hAnsi="Arial" w:cs="Arial"/>
+        </w:rPr>
+        <w:t xml:space="preserve"> (Test</w:t>
+      </w:r>
+      <w:r>
+        <w:rPr>
+          <w:rFonts w:ascii="Arial" w:hAnsi="Arial" w:cs="Arial"/>
+        </w:rPr>
+        <w:t>er</w:t>
+      </w:r>
+      <w:r>
+        <w:rPr>
+          <w:rFonts w:ascii="Arial" w:hAnsi="Arial" w:cs="Arial"/>
+        </w:rPr>
+        <w:t>)</w:t>
       </w:r>
       <w:r>
         <w:rPr>
@@ -3031,30 +3781,30 @@
       <w:r>
         <w:t xml:space="preserve"> </w:t>
       </w:r>
-      <w:bookmarkStart w:id="11" w:name="_Toc404343897"/>
+      <w:bookmarkStart w:id="10" w:name="_Toc406580328"/>
       <w:r>
         <w:t>System Summary</w:t>
       </w:r>
+      <w:bookmarkEnd w:id="10"/>
+    </w:p>
+    <w:p>
+      <w:pPr>
+        <w:pStyle w:val="Heading2"/>
+      </w:pPr>
+      <w:r>
+        <w:t xml:space="preserve"> </w:t>
+      </w:r>
+      <w:bookmarkStart w:id="11" w:name="_Toc406580329"/>
+      <w:r>
+        <w:t xml:space="preserve">System Diagram and </w:t>
+      </w:r>
+      <w:r>
+        <w:t>Data Flows</w:t>
+      </w:r>
       <w:bookmarkEnd w:id="11"/>
     </w:p>
     <w:p>
       <w:pPr>
-        <w:pStyle w:val="Heading2"/>
-      </w:pPr>
-      <w:r>
-        <w:t xml:space="preserve"> </w:t>
-      </w:r>
-      <w:bookmarkStart w:id="12" w:name="_Toc404343898"/>
-      <w:r>
-        <w:t xml:space="preserve">System Diagram and </w:t>
-      </w:r>
-      <w:r>
-        <w:t>Data Flows</w:t>
-      </w:r>
-      <w:bookmarkEnd w:id="12"/>
-    </w:p>
-    <w:p>
-      <w:pPr>
         <w:pStyle w:val="BodyText"/>
         <w:rPr>
           <w:rFonts w:ascii="Arial" w:hAnsi="Arial" w:cs="Arial"/>
@@ -3064,7 +3814,37 @@
         <w:rPr>
           <w:rFonts w:ascii="Arial" w:hAnsi="Arial" w:cs="Arial"/>
         </w:rPr>
-        <w:t>Figure 1 shows a simplified diagram of the ASRC system components and data flow.  Whereas CPRS is shown please note that its integration is a future enhancement.</w:t>
+        <w:t>Figure 1 shows a simplified diagram of the ASRC system components and data flow</w:t>
+      </w:r>
+      <w:r>
+        <w:rPr>
+          <w:rFonts w:ascii="Arial" w:hAnsi="Arial" w:cs="Arial"/>
+        </w:rPr>
+        <w:t xml:space="preserve">. </w:t>
+      </w:r>
+      <w:r>
+        <w:rPr>
+          <w:rFonts w:ascii="Arial" w:hAnsi="Arial" w:cs="Arial"/>
+        </w:rPr>
+        <w:t xml:space="preserve">Whereas CPRS </w:t>
+      </w:r>
+      <w:r>
+        <w:rPr>
+          <w:rFonts w:ascii="Arial" w:hAnsi="Arial" w:cs="Arial"/>
+        </w:rPr>
+        <w:t>displays</w:t>
+      </w:r>
+      <w:r>
+        <w:rPr>
+          <w:rFonts w:ascii="Arial" w:hAnsi="Arial" w:cs="Arial"/>
+        </w:rPr>
+        <w:t>,</w:t>
+      </w:r>
+      <w:r>
+        <w:rPr>
+          <w:rFonts w:ascii="Arial" w:hAnsi="Arial" w:cs="Arial"/>
+        </w:rPr>
+        <w:t xml:space="preserve"> please note that its integration is a future enhancement.</w:t>
       </w:r>
     </w:p>
     <w:p>
@@ -3081,7 +3861,7 @@
           <w:noProof/>
         </w:rPr>
         <w:drawing>
-          <wp:inline distT="0" distB="0" distL="0" distR="0" wp14:anchorId="4E53EC12" wp14:editId="04944AEE">
+          <wp:inline distT="0" distB="0" distL="0" distR="0" wp14:anchorId="43EF939E" wp14:editId="43EF939F">
             <wp:extent cx="3576888" cy="2818765"/>
             <wp:effectExtent l="0" t="0" r="5080" b="635"/>
             <wp:docPr id="21" name="Picture 20"/>
@@ -3126,27 +3906,14 @@
       <w:r>
         <w:t xml:space="preserve">Figure </w:t>
       </w:r>
-      <w:r>
-        <w:fldChar w:fldCharType="begin"/>
-      </w:r>
-      <w:r>
-        <w:instrText xml:space="preserve"> SEQ Figure \* ARABIC </w:instrText>
-      </w:r>
-      <w:r>
-        <w:fldChar w:fldCharType="separate"/>
-      </w:r>
-      <w:r>
-        <w:rPr>
-          <w:noProof/>
-        </w:rPr>
-        <w:t>1</w:t>
-      </w:r>
-      <w:r>
-        <w:rPr>
-          <w:noProof/>
-        </w:rPr>
-        <w:fldChar w:fldCharType="end"/>
-      </w:r>
+      <w:fldSimple w:instr=" SEQ Figure \* ARABIC ">
+        <w:r>
+          <w:rPr>
+            <w:noProof/>
+          </w:rPr>
+          <w:t>1</w:t>
+        </w:r>
+      </w:fldSimple>
       <w:r>
         <w:t xml:space="preserve"> - ASRC System Diagram and Data Flow</w:t>
       </w:r>
@@ -3165,11 +3932,11 @@
       <w:r>
         <w:t xml:space="preserve"> </w:t>
       </w:r>
-      <w:bookmarkStart w:id="13" w:name="_Toc404343899"/>
+      <w:bookmarkStart w:id="12" w:name="_Toc406580330"/>
       <w:r>
         <w:t>User Access Levels</w:t>
       </w:r>
-      <w:bookmarkEnd w:id="13"/>
+      <w:bookmarkEnd w:id="12"/>
     </w:p>
     <w:p>
       <w:pPr>
@@ -3182,7 +3949,31 @@
         <w:rPr>
           <w:rFonts w:ascii="Arial" w:hAnsi="Arial" w:cs="Arial"/>
         </w:rPr>
-        <w:t>There are no user access restrictions placed on the ASRC Tool during development.  When the tool becomes operational access will be limited to those that can access CPRS.</w:t>
+        <w:t>There are no user access restrictions placed on the ASRC Tool during development</w:t>
+      </w:r>
+      <w:r>
+        <w:rPr>
+          <w:rFonts w:ascii="Arial" w:hAnsi="Arial" w:cs="Arial"/>
+        </w:rPr>
+        <w:t xml:space="preserve">. </w:t>
+      </w:r>
+      <w:r>
+        <w:rPr>
+          <w:rFonts w:ascii="Arial" w:hAnsi="Arial" w:cs="Arial"/>
+        </w:rPr>
+        <w:t xml:space="preserve">When the tool becomes </w:t>
+      </w:r>
+      <w:r>
+        <w:rPr>
+          <w:rFonts w:ascii="Arial" w:hAnsi="Arial" w:cs="Arial"/>
+        </w:rPr>
+        <w:t>operational,</w:t>
+      </w:r>
+      <w:r>
+        <w:rPr>
+          <w:rFonts w:ascii="Arial" w:hAnsi="Arial" w:cs="Arial"/>
+        </w:rPr>
+        <w:t xml:space="preserve"> access will be limited to those that can access CPRS.</w:t>
       </w:r>
     </w:p>
     <w:p>
@@ -3215,29 +4006,32 @@
       <w:r>
         <w:t xml:space="preserve"> </w:t>
       </w:r>
-      <w:bookmarkStart w:id="14" w:name="_Toc404343900"/>
+      <w:bookmarkStart w:id="13" w:name="_Toc406580331"/>
       <w:r>
         <w:t>Getting Started</w:t>
       </w:r>
+      <w:bookmarkEnd w:id="13"/>
+    </w:p>
+    <w:p>
+      <w:pPr>
+        <w:pStyle w:val="BodyText"/>
+        <w:rPr>
+          <w:rFonts w:ascii="Arial" w:hAnsi="Arial" w:cs="Arial"/>
+        </w:rPr>
+      </w:pPr>
+    </w:p>
+    <w:p>
+      <w:pPr>
+        <w:pStyle w:val="Heading2"/>
+      </w:pPr>
+      <w:r>
+        <w:t xml:space="preserve"> </w:t>
+      </w:r>
+      <w:bookmarkStart w:id="14" w:name="_Toc406580332"/>
+      <w:r>
+        <w:t>Logging On</w:t>
+      </w:r>
       <w:bookmarkEnd w:id="14"/>
-    </w:p>
-    <w:p>
-      <w:pPr>
-        <w:pStyle w:val="BodyText"/>
-      </w:pPr>
-    </w:p>
-    <w:p>
-      <w:pPr>
-        <w:pStyle w:val="Heading2"/>
-      </w:pPr>
-      <w:r>
-        <w:t xml:space="preserve"> </w:t>
-      </w:r>
-      <w:bookmarkStart w:id="15" w:name="_Toc404343901"/>
-      <w:r>
-        <w:t>Logging On</w:t>
-      </w:r>
-      <w:bookmarkEnd w:id="15"/>
     </w:p>
     <w:p>
       <w:pPr>
@@ -3264,7 +4058,7 @@
             <w:rStyle w:val="Hyperlink"/>
             <w:rFonts w:ascii="Arial" w:hAnsi="Arial" w:cs="Arial"/>
           </w:rPr>
-          <w:t>http://54.235.83.7/srcalc/newCalc</w:t>
+          <w:t>http://asrcdev.vaftl.us/srcalc/spring_security_login</w:t>
         </w:r>
       </w:hyperlink>
       <w:r>
@@ -3293,7 +4087,19 @@
         <w:rPr>
           <w:rFonts w:ascii="Arial" w:hAnsi="Arial" w:cs="Arial"/>
         </w:rPr>
-        <w:t>At the login screen (Figure 2) enter a valid DUZ number (Radiologist = 11716) in the User: field.  This is a temporary login approach until context sharing with CPRS has been established.</w:t>
+        <w:t>At the login screen (Figure 2) enter a valid DUZ number (Radiologist = 11716) in the User: field</w:t>
+      </w:r>
+      <w:r>
+        <w:rPr>
+          <w:rFonts w:ascii="Arial" w:hAnsi="Arial" w:cs="Arial"/>
+        </w:rPr>
+        <w:t xml:space="preserve">. </w:t>
+      </w:r>
+      <w:r>
+        <w:rPr>
+          <w:rFonts w:ascii="Arial" w:hAnsi="Arial" w:cs="Arial"/>
+        </w:rPr>
+        <w:t>This is a temporary login approach until context sharing with CPRS has been established.</w:t>
       </w:r>
     </w:p>
     <w:p>
@@ -3318,7 +4124,7 @@
           <w:noProof/>
         </w:rPr>
         <w:drawing>
-          <wp:inline distT="0" distB="0" distL="0" distR="0" wp14:anchorId="4F60DBBB" wp14:editId="6AA64166">
+          <wp:inline distT="0" distB="0" distL="0" distR="0" wp14:anchorId="43EF93A0" wp14:editId="43EF93A1">
             <wp:extent cx="3348741" cy="2286000"/>
             <wp:effectExtent l="0" t="0" r="4445" b="0"/>
             <wp:docPr id="2" name="Picture 2"/>
@@ -3361,27 +4167,14 @@
       <w:r>
         <w:t xml:space="preserve">Figure </w:t>
       </w:r>
-      <w:r>
-        <w:fldChar w:fldCharType="begin"/>
-      </w:r>
-      <w:r>
-        <w:instrText xml:space="preserve"> SEQ Figure \* ARABIC </w:instrText>
-      </w:r>
-      <w:r>
-        <w:fldChar w:fldCharType="separate"/>
-      </w:r>
-      <w:r>
-        <w:rPr>
-          <w:noProof/>
-        </w:rPr>
-        <w:t>2</w:t>
-      </w:r>
-      <w:r>
-        <w:rPr>
-          <w:noProof/>
-        </w:rPr>
-        <w:fldChar w:fldCharType="end"/>
-      </w:r>
+      <w:fldSimple w:instr=" SEQ Figure \* ARABIC ">
+        <w:r>
+          <w:rPr>
+            <w:noProof/>
+          </w:rPr>
+          <w:t>2</w:t>
+        </w:r>
+      </w:fldSimple>
       <w:r>
         <w:t xml:space="preserve"> - ASRC Login Screen</w:t>
       </w:r>
@@ -3429,14 +4222,14 @@
       <w:r>
         <w:t xml:space="preserve"> </w:t>
       </w:r>
-      <w:bookmarkStart w:id="16" w:name="_Toc404343902"/>
+      <w:bookmarkStart w:id="15" w:name="_Toc406580333"/>
       <w:r>
         <w:t xml:space="preserve">Select Surgical Specialty </w:t>
       </w:r>
       <w:r>
         <w:t>Menu</w:t>
       </w:r>
-      <w:bookmarkEnd w:id="16"/>
+      <w:bookmarkEnd w:id="15"/>
     </w:p>
     <w:p>
       <w:pPr>
@@ -3450,7 +4243,35 @@
           <w:rFonts w:ascii="Arial" w:hAnsi="Arial" w:cs="Arial"/>
           <w:sz w:val="24"/>
         </w:rPr>
-        <w:t>Select a Surgical Specialty as shown in Figure 3 below.  Please note that this screen maybe updated as the program progresses but should still provide a good reference until the User Guide is updated to support the next version of the tool.</w:t>
+        <w:t>Select a Surgical Specialty as shown in Figure 3 below</w:t>
+      </w:r>
+      <w:r>
+        <w:rPr>
+          <w:rFonts w:ascii="Arial" w:hAnsi="Arial" w:cs="Arial"/>
+          <w:sz w:val="24"/>
+        </w:rPr>
+        <w:t xml:space="preserve">. </w:t>
+      </w:r>
+      <w:r>
+        <w:rPr>
+          <w:rFonts w:ascii="Arial" w:hAnsi="Arial" w:cs="Arial"/>
+          <w:sz w:val="24"/>
+        </w:rPr>
+        <w:t xml:space="preserve">Please note that this screen </w:t>
+      </w:r>
+      <w:r>
+        <w:rPr>
+          <w:rFonts w:ascii="Arial" w:hAnsi="Arial" w:cs="Arial"/>
+          <w:sz w:val="24"/>
+        </w:rPr>
+        <w:t>may reflect updates</w:t>
+      </w:r>
+      <w:r>
+        <w:rPr>
+          <w:rFonts w:ascii="Arial" w:hAnsi="Arial" w:cs="Arial"/>
+          <w:sz w:val="24"/>
+        </w:rPr>
+        <w:t xml:space="preserve"> as the program progresses but should still provide a good reference until the User Guide is updated to support the next version of the tool.</w:t>
       </w:r>
     </w:p>
     <w:p>
@@ -3475,7 +4296,7 @@
           <w:noProof/>
         </w:rPr>
         <w:drawing>
-          <wp:inline distT="0" distB="0" distL="0" distR="0" wp14:anchorId="1C6EF8C8" wp14:editId="521EEF1C">
+          <wp:inline distT="0" distB="0" distL="0" distR="0" wp14:anchorId="43EF93A2" wp14:editId="43EF93A3">
             <wp:extent cx="3582680" cy="3305175"/>
             <wp:effectExtent l="0" t="0" r="0" b="0"/>
             <wp:docPr id="3" name="Picture 3"/>
@@ -3518,112 +4339,443 @@
       <w:r>
         <w:t xml:space="preserve">Figure </w:t>
       </w:r>
-      <w:r>
-        <w:fldChar w:fldCharType="begin"/>
-      </w:r>
-      <w:r>
-        <w:instrText xml:space="preserve"> SEQ Figure \* ARABIC </w:instrText>
-      </w:r>
-      <w:r>
-        <w:fldChar w:fldCharType="separate"/>
-      </w:r>
-      <w:r>
-        <w:rPr>
+      <w:fldSimple w:instr=" SEQ Figure \* ARABIC ">
+        <w:r>
+          <w:rPr>
+            <w:noProof/>
+          </w:rPr>
+          <w:t>3</w:t>
+        </w:r>
+      </w:fldSimple>
+      <w:r>
+        <w:t xml:space="preserve"> - Select Surgical Specialty</w:t>
+      </w:r>
+    </w:p>
+    <w:p>
+      <w:pPr>
+        <w:rPr>
+          <w:rFonts w:ascii="Arial" w:hAnsi="Arial" w:cs="Arial"/>
+        </w:rPr>
+      </w:pPr>
+      <w:r>
+        <w:rPr>
+          <w:rFonts w:ascii="Arial" w:hAnsi="Arial" w:cs="Arial"/>
+        </w:rPr>
+        <w:br w:type="page"/>
+      </w:r>
+    </w:p>
+    <w:p>
+      <w:pPr>
+        <w:rPr>
+          <w:rFonts w:ascii="Arial" w:hAnsi="Arial" w:cs="Arial"/>
+        </w:rPr>
+      </w:pPr>
+    </w:p>
+    <w:p>
+      <w:pPr>
+        <w:pStyle w:val="Heading2"/>
+      </w:pPr>
+      <w:r>
+        <w:t xml:space="preserve"> </w:t>
+      </w:r>
+      <w:bookmarkStart w:id="16" w:name="_Toc406580334"/>
+      <w:r>
+        <w:t>Risk Variable Entry</w:t>
+      </w:r>
+      <w:bookmarkEnd w:id="16"/>
+    </w:p>
+    <w:p>
+      <w:pPr>
+        <w:rPr>
+          <w:rFonts w:ascii="Arial" w:hAnsi="Arial" w:cs="Arial"/>
+          <w:sz w:val="24"/>
+        </w:rPr>
+      </w:pPr>
+      <w:r>
+        <w:rPr>
+          <w:rFonts w:ascii="Arial" w:hAnsi="Arial" w:cs="Arial"/>
+          <w:sz w:val="24"/>
+        </w:rPr>
+        <w:t>In order t</w:t>
+      </w:r>
+      <w:r>
+        <w:rPr>
+          <w:rFonts w:ascii="Arial" w:hAnsi="Arial" w:cs="Arial"/>
+          <w:sz w:val="24"/>
+        </w:rPr>
+        <w:t>o</w:t>
+      </w:r>
+      <w:r>
+        <w:rPr>
+          <w:rFonts w:ascii="Arial" w:hAnsi="Arial" w:cs="Arial"/>
+          <w:sz w:val="24"/>
+        </w:rPr>
+        <w:t xml:space="preserve"> </w:t>
+      </w:r>
+      <w:r>
+        <w:rPr>
+          <w:rFonts w:ascii="Arial" w:hAnsi="Arial" w:cs="Arial"/>
+          <w:sz w:val="24"/>
+        </w:rPr>
+        <w:t xml:space="preserve">run risk calculations </w:t>
+      </w:r>
+      <w:r>
+        <w:rPr>
+          <w:rFonts w:ascii="Arial" w:hAnsi="Arial" w:cs="Arial"/>
+          <w:sz w:val="24"/>
+        </w:rPr>
+        <w:t xml:space="preserve">there are </w:t>
+      </w:r>
+      <w:r>
+        <w:rPr>
+          <w:rFonts w:ascii="Arial" w:hAnsi="Arial" w:cs="Arial"/>
+          <w:sz w:val="24"/>
+        </w:rPr>
+        <w:t xml:space="preserve">surgical specialty and risk model dependent variables </w:t>
+      </w:r>
+      <w:r>
+        <w:rPr>
+          <w:rFonts w:ascii="Arial" w:hAnsi="Arial" w:cs="Arial"/>
+          <w:sz w:val="24"/>
+        </w:rPr>
+        <w:t xml:space="preserve">that </w:t>
+      </w:r>
+      <w:r>
+        <w:rPr>
+          <w:rFonts w:ascii="Arial" w:hAnsi="Arial" w:cs="Arial"/>
+          <w:sz w:val="24"/>
+        </w:rPr>
+        <w:t>need to be entered</w:t>
+      </w:r>
+      <w:r>
+        <w:rPr>
+          <w:rFonts w:ascii="Arial" w:hAnsi="Arial" w:cs="Arial"/>
+          <w:sz w:val="24"/>
+        </w:rPr>
+        <w:t xml:space="preserve">. </w:t>
+      </w:r>
+      <w:r>
+        <w:rPr>
+          <w:rFonts w:ascii="Arial" w:hAnsi="Arial" w:cs="Arial"/>
+          <w:sz w:val="24"/>
+        </w:rPr>
+        <w:t>This section provides guidance for the different variable types that are available.</w:t>
+      </w:r>
+    </w:p>
+    <w:p>
+      <w:pPr>
+        <w:rPr>
+          <w:rFonts w:ascii="Arial" w:hAnsi="Arial" w:cs="Arial"/>
+          <w:sz w:val="24"/>
+        </w:rPr>
+      </w:pPr>
+    </w:p>
+    <w:p>
+      <w:pPr>
+        <w:pStyle w:val="Heading3"/>
+        <w:rPr>
+          <w:szCs w:val="24"/>
+        </w:rPr>
+      </w:pPr>
+      <w:r>
+        <w:t xml:space="preserve"> </w:t>
+      </w:r>
+      <w:bookmarkStart w:id="17" w:name="_Toc406580335"/>
+      <w:r>
+        <w:t>Pop-up Selection List</w:t>
+      </w:r>
+      <w:r>
+        <w:t xml:space="preserve"> Variables</w:t>
+      </w:r>
+      <w:bookmarkEnd w:id="17"/>
+    </w:p>
+    <w:p>
+      <w:pPr>
+        <w:rPr>
+          <w:rFonts w:ascii="Arial" w:hAnsi="Arial" w:cs="Arial"/>
+          <w:sz w:val="24"/>
+        </w:rPr>
+      </w:pPr>
+    </w:p>
+    <w:p>
+      <w:pPr>
+        <w:rPr>
+          <w:rFonts w:ascii="Arial" w:hAnsi="Arial" w:cs="Arial"/>
+          <w:sz w:val="24"/>
+        </w:rPr>
+      </w:pPr>
+      <w:r>
+        <w:rPr>
+          <w:rFonts w:ascii="Arial" w:hAnsi="Arial" w:cs="Arial"/>
+          <w:sz w:val="24"/>
+        </w:rPr>
+        <w:t>Currently only the surgical procedure is selectable from a pop-up list</w:t>
+      </w:r>
+      <w:r>
+        <w:rPr>
+          <w:rFonts w:ascii="Arial" w:hAnsi="Arial" w:cs="Arial"/>
+          <w:sz w:val="24"/>
+        </w:rPr>
+        <w:t xml:space="preserve">. </w:t>
+      </w:r>
+      <w:r>
+        <w:rPr>
+          <w:rFonts w:ascii="Arial" w:hAnsi="Arial" w:cs="Arial"/>
+          <w:sz w:val="24"/>
+        </w:rPr>
+        <w:t xml:space="preserve">If future variables are added to </w:t>
+      </w:r>
+      <w:r>
+        <w:rPr>
+          <w:rFonts w:ascii="Arial" w:hAnsi="Arial" w:cs="Arial"/>
+          <w:sz w:val="24"/>
+        </w:rPr>
+        <w:t>ASRC,</w:t>
+      </w:r>
+      <w:r>
+        <w:rPr>
+          <w:rFonts w:ascii="Arial" w:hAnsi="Arial" w:cs="Arial"/>
+          <w:sz w:val="24"/>
+        </w:rPr>
+        <w:t xml:space="preserve"> they will all work in the same way.</w:t>
+      </w:r>
+    </w:p>
+    <w:p>
+      <w:pPr>
+        <w:rPr>
+          <w:rFonts w:ascii="Arial" w:hAnsi="Arial" w:cs="Arial"/>
+          <w:sz w:val="24"/>
+        </w:rPr>
+      </w:pPr>
+    </w:p>
+    <w:p>
+      <w:pPr>
+        <w:rPr>
+          <w:rFonts w:ascii="Arial" w:hAnsi="Arial" w:cs="Arial"/>
+          <w:sz w:val="24"/>
+        </w:rPr>
+      </w:pPr>
+      <w:r>
+        <w:rPr>
+          <w:rFonts w:ascii="Arial" w:hAnsi="Arial" w:cs="Arial"/>
+          <w:sz w:val="24"/>
+        </w:rPr>
+        <w:t xml:space="preserve">To select a surgical procedure click on the Procedure “Select” Link (available only on the non-cardiac surgical </w:t>
+      </w:r>
+      <w:r>
+        <w:rPr>
+          <w:rFonts w:ascii="Arial" w:hAnsi="Arial" w:cs="Arial"/>
+          <w:sz w:val="24"/>
+        </w:rPr>
+        <w:t>specialties</w:t>
+      </w:r>
+      <w:r>
+        <w:rPr>
+          <w:rFonts w:ascii="Arial" w:hAnsi="Arial" w:cs="Arial"/>
+          <w:sz w:val="24"/>
+        </w:rPr>
+        <w:t>)</w:t>
+      </w:r>
+      <w:r>
+        <w:rPr>
+          <w:rFonts w:ascii="Arial" w:hAnsi="Arial" w:cs="Arial"/>
+          <w:sz w:val="24"/>
+        </w:rPr>
+        <w:t xml:space="preserve">. </w:t>
+      </w:r>
+      <w:r>
+        <w:rPr>
+          <w:rFonts w:ascii="Arial" w:hAnsi="Arial" w:cs="Arial"/>
+          <w:sz w:val="24"/>
+        </w:rPr>
+        <w:t>The below pop-up window is displayed</w:t>
+      </w:r>
+      <w:r>
+        <w:rPr>
+          <w:rFonts w:ascii="Arial" w:hAnsi="Arial" w:cs="Arial"/>
+          <w:sz w:val="24"/>
+        </w:rPr>
+        <w:t xml:space="preserve"> (Figure 4)</w:t>
+      </w:r>
+      <w:r>
+        <w:rPr>
+          <w:rFonts w:ascii="Arial" w:hAnsi="Arial" w:cs="Arial"/>
+          <w:sz w:val="24"/>
+        </w:rPr>
+        <w:t xml:space="preserve">. </w:t>
+      </w:r>
+      <w:r>
+        <w:rPr>
+          <w:rFonts w:ascii="Arial" w:hAnsi="Arial" w:cs="Arial"/>
+          <w:sz w:val="24"/>
+        </w:rPr>
+        <w:t xml:space="preserve">Scroll through the </w:t>
+      </w:r>
+      <w:r>
+        <w:rPr>
+          <w:rFonts w:ascii="Arial" w:hAnsi="Arial" w:cs="Arial"/>
+          <w:sz w:val="24"/>
+        </w:rPr>
+        <w:t xml:space="preserve">available </w:t>
+      </w:r>
+      <w:r>
+        <w:rPr>
+          <w:rFonts w:ascii="Arial" w:hAnsi="Arial" w:cs="Arial"/>
+          <w:sz w:val="24"/>
+        </w:rPr>
+        <w:t>codes, select the CPT code by clicking the small circle next to the code,</w:t>
+      </w:r>
+      <w:r>
+        <w:rPr>
+          <w:rFonts w:ascii="Arial" w:hAnsi="Arial" w:cs="Arial"/>
+          <w:sz w:val="24"/>
+        </w:rPr>
+        <w:t xml:space="preserve"> and then click “Select</w:t>
+      </w:r>
+      <w:r>
+        <w:rPr>
+          <w:rFonts w:ascii="Arial" w:hAnsi="Arial" w:cs="Arial"/>
+          <w:sz w:val="24"/>
+        </w:rPr>
+        <w:t xml:space="preserve">.” </w:t>
+      </w:r>
+      <w:r>
+        <w:rPr>
+          <w:rFonts w:ascii="Arial" w:hAnsi="Arial" w:cs="Arial"/>
+          <w:sz w:val="24"/>
+        </w:rPr>
+        <w:t>The selected CPT code &amp; short de</w:t>
+      </w:r>
+      <w:r>
+        <w:rPr>
+          <w:rFonts w:ascii="Arial" w:hAnsi="Arial" w:cs="Arial"/>
+          <w:sz w:val="24"/>
+        </w:rPr>
+        <w:t>scription will display</w:t>
+      </w:r>
+      <w:r>
+        <w:rPr>
+          <w:rFonts w:ascii="Arial" w:hAnsi="Arial" w:cs="Arial"/>
+          <w:sz w:val="24"/>
+        </w:rPr>
+        <w:t xml:space="preserve"> on the surgical specialty screen.</w:t>
+      </w:r>
+      <w:r>
+        <w:rPr>
+          <w:rFonts w:ascii="Arial" w:hAnsi="Arial" w:cs="Arial"/>
+        </w:rPr>
+        <w:t xml:space="preserve"> </w:t>
+      </w:r>
+      <w:r>
+        <w:rPr>
+          <w:rFonts w:ascii="Arial" w:hAnsi="Arial" w:cs="Arial"/>
+          <w:sz w:val="24"/>
+        </w:rPr>
+        <w:t xml:space="preserve">When </w:t>
+      </w:r>
+      <w:r>
+        <w:rPr>
+          <w:rFonts w:ascii="Arial" w:hAnsi="Arial" w:cs="Arial"/>
+          <w:sz w:val="24"/>
+        </w:rPr>
+        <w:t xml:space="preserve">the </w:t>
+      </w:r>
+      <w:r>
+        <w:rPr>
+          <w:rFonts w:ascii="Arial" w:hAnsi="Arial" w:cs="Arial"/>
+          <w:sz w:val="24"/>
+        </w:rPr>
+        <w:t xml:space="preserve">Run Calculation </w:t>
+      </w:r>
+      <w:r>
+        <w:rPr>
+          <w:rFonts w:ascii="Arial" w:hAnsi="Arial" w:cs="Arial"/>
+          <w:sz w:val="24"/>
+        </w:rPr>
+        <w:t>executes</w:t>
+      </w:r>
+      <w:r>
+        <w:rPr>
+          <w:rFonts w:ascii="Arial" w:hAnsi="Arial" w:cs="Arial"/>
+          <w:sz w:val="24"/>
+        </w:rPr>
+        <w:t>,</w:t>
+      </w:r>
+      <w:r>
+        <w:rPr>
+          <w:rFonts w:ascii="Arial" w:hAnsi="Arial" w:cs="Arial"/>
+          <w:sz w:val="24"/>
+        </w:rPr>
+        <w:t xml:space="preserve"> the selected code and long description will </w:t>
+      </w:r>
+      <w:r>
+        <w:rPr>
+          <w:rFonts w:ascii="Arial" w:hAnsi="Arial" w:cs="Arial"/>
+          <w:sz w:val="24"/>
+        </w:rPr>
+        <w:t>display</w:t>
+      </w:r>
+      <w:r>
+        <w:rPr>
+          <w:rFonts w:ascii="Arial" w:hAnsi="Arial" w:cs="Arial"/>
+          <w:sz w:val="24"/>
+        </w:rPr>
+        <w:t xml:space="preserve"> on the results screen</w:t>
+      </w:r>
+      <w:r>
+        <w:rPr>
+          <w:rFonts w:ascii="Arial" w:hAnsi="Arial" w:cs="Arial"/>
+          <w:sz w:val="24"/>
+        </w:rPr>
+        <w:t xml:space="preserve">. </w:t>
+      </w:r>
+      <w:r>
+        <w:rPr>
+          <w:rFonts w:ascii="Arial" w:hAnsi="Arial" w:cs="Arial"/>
+          <w:sz w:val="24"/>
+        </w:rPr>
+        <w:t xml:space="preserve">An appropriate error message is displayed if Run Calculation is executed and a procedure </w:t>
+      </w:r>
+      <w:r>
+        <w:rPr>
+          <w:rFonts w:ascii="Arial" w:hAnsi="Arial" w:cs="Arial"/>
+          <w:sz w:val="24"/>
+        </w:rPr>
+        <w:t>is not</w:t>
+      </w:r>
+      <w:r>
+        <w:rPr>
+          <w:rFonts w:ascii="Arial" w:hAnsi="Arial" w:cs="Arial"/>
+          <w:sz w:val="24"/>
+        </w:rPr>
+        <w:t xml:space="preserve"> selected (this is a required entry).</w:t>
+      </w:r>
+    </w:p>
+    <w:p>
+      <w:pPr>
+        <w:rPr>
+          <w:rFonts w:ascii="Arial" w:hAnsi="Arial" w:cs="Arial"/>
+          <w:sz w:val="24"/>
+        </w:rPr>
+      </w:pPr>
+    </w:p>
+    <w:p>
+      <w:pPr>
+        <w:keepNext/>
+        <w:rPr>
+          <w:rFonts w:ascii="Arial" w:hAnsi="Arial" w:cs="Arial"/>
+        </w:rPr>
+      </w:pPr>
+      <w:r>
+        <w:rPr>
+          <w:rFonts w:ascii="Arial" w:hAnsi="Arial" w:cs="Arial"/>
           <w:noProof/>
         </w:rPr>
-        <w:t>3</w:t>
-      </w:r>
-      <w:r>
-        <w:rPr>
-          <w:noProof/>
-        </w:rPr>
-        <w:fldChar w:fldCharType="end"/>
-      </w:r>
-      <w:r>
-        <w:t xml:space="preserve"> - Select Surgical Specialty</w:t>
-      </w:r>
-    </w:p>
-    <w:p>
-      <w:pPr>
-        <w:rPr>
-          <w:rFonts w:ascii="Arial" w:hAnsi="Arial" w:cs="Arial"/>
-        </w:rPr>
-      </w:pPr>
-      <w:r>
-        <w:rPr>
-          <w:rFonts w:ascii="Arial" w:hAnsi="Arial" w:cs="Arial"/>
-        </w:rPr>
-        <w:br w:type="page"/>
-      </w:r>
-    </w:p>
-    <w:p>
-      <w:pPr>
-        <w:rPr>
-          <w:rFonts w:ascii="Arial" w:hAnsi="Arial" w:cs="Arial"/>
-        </w:rPr>
-      </w:pPr>
-    </w:p>
-    <w:p>
-      <w:pPr>
-        <w:pStyle w:val="Heading3"/>
-      </w:pPr>
-      <w:r>
-        <w:t xml:space="preserve"> </w:t>
-      </w:r>
-      <w:bookmarkStart w:id="17" w:name="_Toc404343903"/>
-      <w:r>
-        <w:t>Cardiac Specialty</w:t>
-      </w:r>
-      <w:bookmarkEnd w:id="17"/>
-    </w:p>
-    <w:p>
-      <w:pPr>
-        <w:rPr>
-          <w:rFonts w:ascii="Arial" w:hAnsi="Arial" w:cs="Arial"/>
-          <w:sz w:val="24"/>
-        </w:rPr>
-      </w:pPr>
-      <w:r>
-        <w:rPr>
-          <w:rFonts w:ascii="Arial" w:hAnsi="Arial" w:cs="Arial"/>
-          <w:sz w:val="24"/>
-        </w:rPr>
-        <w:t>The Cardiac Screen (see Figure 4)</w:t>
-      </w:r>
-      <w:r>
-        <w:rPr>
-          <w:rFonts w:ascii="Arial" w:hAnsi="Arial" w:cs="Arial"/>
-          <w:sz w:val="24"/>
-        </w:rPr>
-        <w:t xml:space="preserve"> provides the ability to manually enter the Gender by selecting either Male or Female Gender.  When “Run Calculation” is executed the selected gender is shown on the page.  The User Guide will be updated as new features are added to this screen.</w:t>
-      </w:r>
-    </w:p>
-    <w:p>
-      <w:pPr>
-        <w:pStyle w:val="BodyText"/>
-        <w:rPr>
-          <w:rFonts w:ascii="Arial" w:hAnsi="Arial" w:cs="Arial"/>
-        </w:rPr>
-      </w:pPr>
-    </w:p>
-    <w:p>
-      <w:pPr>
-        <w:pStyle w:val="BodyText"/>
-        <w:keepNext/>
-        <w:rPr>
-          <w:rFonts w:ascii="Arial" w:hAnsi="Arial" w:cs="Arial"/>
-        </w:rPr>
-      </w:pPr>
-      <w:r>
-        <w:rPr>
-          <w:rFonts w:ascii="Arial" w:hAnsi="Arial" w:cs="Arial"/>
-          <w:noProof/>
-        </w:rPr>
         <w:drawing>
-          <wp:inline distT="0" distB="0" distL="0" distR="0" wp14:anchorId="2E5C9565" wp14:editId="78767199">
-            <wp:extent cx="3345211" cy="3086100"/>
-            <wp:effectExtent l="0" t="0" r="7620" b="0"/>
-            <wp:docPr id="4" name="Picture 4"/>
+          <wp:inline distT="0" distB="0" distL="0" distR="0" wp14:anchorId="43EF93A4" wp14:editId="43EF93A5">
+            <wp:extent cx="3393977" cy="3124200"/>
+            <wp:effectExtent l="0" t="0" r="0" b="0"/>
+            <wp:docPr id="9" name="Picture 9"/>
             <wp:cNvGraphicFramePr>
               <a:graphicFrameLocks xmlns:a="http://schemas.openxmlformats.org/drawingml/2006/main" noChangeAspect="1"/>
             </wp:cNvGraphicFramePr>
@@ -3643,7 +4795,7 @@
                   <pic:spPr>
                     <a:xfrm>
                       <a:off x="0" y="0"/>
-                      <a:ext cx="3356074" cy="3096122"/>
+                      <a:ext cx="3409434" cy="3138429"/>
                     </a:xfrm>
                     <a:prstGeom prst="rect">
                       <a:avLst/>
@@ -3663,339 +4815,207 @@
       <w:r>
         <w:t xml:space="preserve">Figure </w:t>
       </w:r>
-      <w:r>
-        <w:fldChar w:fldCharType="begin"/>
-      </w:r>
-      <w:r>
-        <w:instrText xml:space="preserve"> SEQ Figure \* ARABIC </w:instrText>
-      </w:r>
-      <w:r>
-        <w:fldChar w:fldCharType="separate"/>
-      </w:r>
-      <w:r>
-        <w:rPr>
+      <w:fldSimple w:instr=" SEQ Figure \* ARABIC ">
+        <w:r>
+          <w:rPr>
+            <w:noProof/>
+          </w:rPr>
+          <w:t>4</w:t>
+        </w:r>
+      </w:fldSimple>
+      <w:r>
+        <w:t xml:space="preserve"> - Procedure Pop-up List</w:t>
+      </w:r>
+    </w:p>
+    <w:p>
+      <w:pPr>
+        <w:rPr>
+          <w:rFonts w:ascii="Arial" w:hAnsi="Arial" w:cs="Arial"/>
+        </w:rPr>
+      </w:pPr>
+      <w:r>
+        <w:rPr>
+          <w:rFonts w:ascii="Arial" w:hAnsi="Arial" w:cs="Arial"/>
+        </w:rPr>
+        <w:br w:type="page"/>
+      </w:r>
+    </w:p>
+    <w:p>
+      <w:pPr>
+        <w:pStyle w:val="Heading3"/>
+      </w:pPr>
+      <w:r>
+        <w:lastRenderedPageBreak/>
+        <w:t xml:space="preserve"> </w:t>
+      </w:r>
+      <w:bookmarkStart w:id="18" w:name="_Toc406580336"/>
+      <w:r>
+        <w:t>Manual Entry Variable</w:t>
+      </w:r>
+      <w:r>
+        <w:t>s</w:t>
+      </w:r>
+      <w:bookmarkEnd w:id="18"/>
+    </w:p>
+    <w:p>
+      <w:pPr>
+        <w:pStyle w:val="BodyText"/>
+        <w:rPr>
+          <w:rFonts w:ascii="Arial" w:hAnsi="Arial" w:cs="Arial"/>
+        </w:rPr>
+      </w:pPr>
+      <w:r>
+        <w:rPr>
+          <w:rFonts w:ascii="Arial" w:hAnsi="Arial" w:cs="Arial"/>
+        </w:rPr>
+        <w:t>There are variables that can be automatically populated from VistA data (future enhancement) or manually entered</w:t>
+      </w:r>
+      <w:r>
+        <w:rPr>
+          <w:rFonts w:ascii="Arial" w:hAnsi="Arial" w:cs="Arial"/>
+        </w:rPr>
+        <w:t xml:space="preserve">. </w:t>
+      </w:r>
+      <w:r>
+        <w:rPr>
+          <w:rFonts w:ascii="Arial" w:hAnsi="Arial" w:cs="Arial"/>
+        </w:rPr>
+        <w:t>Examples of these variables are “Age:” and “BMI:” and they will all work in the same manner</w:t>
+      </w:r>
+      <w:r>
+        <w:rPr>
+          <w:rFonts w:ascii="Arial" w:hAnsi="Arial" w:cs="Arial"/>
+        </w:rPr>
+        <w:t xml:space="preserve">. </w:t>
+      </w:r>
+      <w:r>
+        <w:rPr>
+          <w:rFonts w:ascii="Arial" w:hAnsi="Arial" w:cs="Arial"/>
+        </w:rPr>
+        <w:t>These type of variables are shown as an editable box on the display (see Figure 5)</w:t>
+      </w:r>
+      <w:r>
+        <w:rPr>
+          <w:rFonts w:ascii="Arial" w:hAnsi="Arial" w:cs="Arial"/>
+        </w:rPr>
+        <w:t xml:space="preserve">. </w:t>
+      </w:r>
+      <w:r>
+        <w:rPr>
+          <w:rFonts w:ascii="Arial" w:hAnsi="Arial" w:cs="Arial"/>
+        </w:rPr>
+        <w:t>Click in the entry box and enter the value</w:t>
+      </w:r>
+      <w:r>
+        <w:rPr>
+          <w:rFonts w:ascii="Arial" w:hAnsi="Arial" w:cs="Arial"/>
+        </w:rPr>
+        <w:t xml:space="preserve">. </w:t>
+      </w:r>
+      <w:r>
+        <w:rPr>
+          <w:rFonts w:ascii="Arial" w:hAnsi="Arial" w:cs="Arial"/>
+        </w:rPr>
+        <w:t xml:space="preserve">An appropriate error message will be displayed if the entry </w:t>
+      </w:r>
+      <w:r>
+        <w:rPr>
+          <w:rFonts w:ascii="Arial" w:hAnsi="Arial" w:cs="Arial"/>
+        </w:rPr>
+        <w:t>is not</w:t>
+      </w:r>
+      <w:r>
+        <w:rPr>
+          <w:rFonts w:ascii="Arial" w:hAnsi="Arial" w:cs="Arial"/>
+        </w:rPr>
+        <w:t xml:space="preserve"> valid (e.g., an age of -1)</w:t>
+      </w:r>
+      <w:r>
+        <w:rPr>
+          <w:rFonts w:ascii="Arial" w:hAnsi="Arial" w:cs="Arial"/>
+        </w:rPr>
+        <w:t xml:space="preserve"> or if a value </w:t>
+      </w:r>
+      <w:r>
+        <w:rPr>
+          <w:rFonts w:ascii="Arial" w:hAnsi="Arial" w:cs="Arial"/>
+        </w:rPr>
+        <w:t>is not</w:t>
+      </w:r>
+      <w:r>
+        <w:rPr>
+          <w:rFonts w:ascii="Arial" w:hAnsi="Arial" w:cs="Arial"/>
+        </w:rPr>
+        <w:t xml:space="preserve"> entered</w:t>
+      </w:r>
+      <w:r>
+        <w:rPr>
+          <w:rFonts w:ascii="Arial" w:hAnsi="Arial" w:cs="Arial"/>
+        </w:rPr>
+        <w:t xml:space="preserve">. </w:t>
+      </w:r>
+      <w:r>
+        <w:rPr>
+          <w:rFonts w:ascii="Arial" w:hAnsi="Arial" w:cs="Arial"/>
+        </w:rPr>
+        <w:t xml:space="preserve">When Run Calculation </w:t>
+      </w:r>
+      <w:r>
+        <w:rPr>
+          <w:rFonts w:ascii="Arial" w:hAnsi="Arial" w:cs="Arial"/>
+        </w:rPr>
+        <w:t>executes</w:t>
+      </w:r>
+      <w:r>
+        <w:rPr>
+          <w:rFonts w:ascii="Arial" w:hAnsi="Arial" w:cs="Arial"/>
+        </w:rPr>
+        <w:t>,</w:t>
+      </w:r>
+      <w:r>
+        <w:rPr>
+          <w:rFonts w:ascii="Arial" w:hAnsi="Arial" w:cs="Arial"/>
+        </w:rPr>
+        <w:t xml:space="preserve"> the entered value </w:t>
+      </w:r>
+      <w:r>
+        <w:rPr>
+          <w:rFonts w:ascii="Arial" w:hAnsi="Arial" w:cs="Arial"/>
+        </w:rPr>
+        <w:t>will display</w:t>
+      </w:r>
+      <w:r>
+        <w:rPr>
+          <w:rFonts w:ascii="Arial" w:hAnsi="Arial" w:cs="Arial"/>
+        </w:rPr>
+        <w:t xml:space="preserve"> on the results screen.</w:t>
+      </w:r>
+    </w:p>
+    <w:p>
+      <w:pPr>
+        <w:rPr>
+          <w:rFonts w:ascii="Arial" w:hAnsi="Arial" w:cs="Arial"/>
+          <w:sz w:val="24"/>
+        </w:rPr>
+      </w:pPr>
+    </w:p>
+    <w:p>
+      <w:pPr>
+        <w:keepNext/>
+        <w:rPr>
+          <w:rFonts w:ascii="Arial" w:hAnsi="Arial" w:cs="Arial"/>
+        </w:rPr>
+      </w:pPr>
+      <w:r>
+        <w:rPr>
+          <w:rFonts w:ascii="Arial" w:hAnsi="Arial" w:cs="Arial"/>
           <w:noProof/>
         </w:rPr>
-        <w:t>4</w:t>
-      </w:r>
-      <w:r>
-        <w:rPr>
-          <w:noProof/>
-        </w:rPr>
-        <w:fldChar w:fldCharType="end"/>
-      </w:r>
-      <w:r>
-        <w:t xml:space="preserve"> - Cardiac Screen</w:t>
-      </w:r>
-    </w:p>
-    <w:p>
-      <w:pPr>
-        <w:rPr>
-          <w:rFonts w:ascii="Arial" w:hAnsi="Arial" w:cs="Arial"/>
-          <w:sz w:val="24"/>
-          <w:szCs w:val="20"/>
-        </w:rPr>
-      </w:pPr>
-      <w:r>
-        <w:rPr>
-          <w:rFonts w:ascii="Arial" w:hAnsi="Arial" w:cs="Arial"/>
-        </w:rPr>
-        <w:br w:type="page"/>
-      </w:r>
-    </w:p>
-    <w:p>
-      <w:pPr>
-        <w:pStyle w:val="BodyText"/>
-        <w:rPr>
-          <w:rFonts w:ascii="Arial" w:hAnsi="Arial" w:cs="Arial"/>
-        </w:rPr>
-      </w:pPr>
-    </w:p>
-    <w:p>
-      <w:pPr>
-        <w:pStyle w:val="Heading3"/>
-      </w:pPr>
-      <w:r>
-        <w:t xml:space="preserve"> </w:t>
-      </w:r>
-      <w:bookmarkStart w:id="18" w:name="_Toc404343904"/>
-      <w:r>
-        <w:t>Non-C</w:t>
-      </w:r>
-      <w:r>
-        <w:t>ardiac Specialty</w:t>
-      </w:r>
-      <w:bookmarkEnd w:id="18"/>
-    </w:p>
-    <w:p>
-      <w:pPr>
-        <w:rPr>
-          <w:rFonts w:ascii="Arial" w:hAnsi="Arial" w:cs="Arial"/>
-          <w:sz w:val="24"/>
-        </w:rPr>
-      </w:pPr>
-      <w:r>
-        <w:rPr>
-          <w:rFonts w:ascii="Arial" w:hAnsi="Arial" w:cs="Arial"/>
-          <w:sz w:val="24"/>
-        </w:rPr>
-        <w:t xml:space="preserve">The Non- Cardiac Screens (see Figure 5) provides the ability to manually enter the patient age and select a procedure.  </w:t>
-      </w:r>
-    </w:p>
-    <w:p>
-      <w:pPr>
-        <w:rPr>
-          <w:rFonts w:ascii="Arial" w:hAnsi="Arial" w:cs="Arial"/>
-          <w:sz w:val="24"/>
-        </w:rPr>
-      </w:pPr>
-    </w:p>
-    <w:p>
-      <w:pPr>
-        <w:rPr>
-          <w:rFonts w:ascii="Arial" w:hAnsi="Arial" w:cs="Arial"/>
-          <w:sz w:val="24"/>
-        </w:rPr>
-      </w:pPr>
-      <w:r>
-        <w:rPr>
-          <w:rFonts w:ascii="Arial" w:hAnsi="Arial" w:cs="Arial"/>
-          <w:sz w:val="24"/>
-        </w:rPr>
-        <w:t xml:space="preserve">Non-Cardiac Surgical </w:t>
-      </w:r>
-      <w:r>
-        <w:rPr>
-          <w:rFonts w:ascii="Arial" w:hAnsi="Arial" w:cs="Arial"/>
-          <w:sz w:val="24"/>
-        </w:rPr>
-        <w:t>Specialties</w:t>
-      </w:r>
-      <w:r>
-        <w:rPr>
-          <w:rFonts w:ascii="Arial" w:hAnsi="Arial" w:cs="Arial"/>
-          <w:sz w:val="24"/>
-        </w:rPr>
-        <w:t xml:space="preserve"> include the following: </w:t>
-      </w:r>
-    </w:p>
-    <w:p>
-      <w:pPr>
-        <w:pStyle w:val="ListParagraph"/>
-        <w:numPr>
-          <w:ilvl w:val="0"/>
-          <w:numId w:val="26"/>
-        </w:numPr>
-        <w:rPr>
-          <w:rFonts w:ascii="Arial" w:hAnsi="Arial" w:cs="Arial"/>
-          <w:sz w:val="24"/>
-        </w:rPr>
-      </w:pPr>
-      <w:r>
-        <w:rPr>
-          <w:rFonts w:ascii="Arial" w:hAnsi="Arial" w:cs="Arial"/>
-          <w:sz w:val="24"/>
-        </w:rPr>
-        <w:t>General Surgery</w:t>
-      </w:r>
-    </w:p>
-    <w:p>
-      <w:pPr>
-        <w:pStyle w:val="ListParagraph"/>
-        <w:numPr>
-          <w:ilvl w:val="0"/>
-          <w:numId w:val="26"/>
-        </w:numPr>
-        <w:rPr>
-          <w:rFonts w:ascii="Arial" w:hAnsi="Arial" w:cs="Arial"/>
-          <w:sz w:val="24"/>
-        </w:rPr>
-      </w:pPr>
-      <w:r>
-        <w:rPr>
-          <w:rFonts w:ascii="Arial" w:hAnsi="Arial" w:cs="Arial"/>
-          <w:sz w:val="24"/>
-        </w:rPr>
-        <w:t>Neurosurgery</w:t>
-      </w:r>
-    </w:p>
-    <w:p>
-      <w:pPr>
-        <w:pStyle w:val="ListParagraph"/>
-        <w:numPr>
-          <w:ilvl w:val="0"/>
-          <w:numId w:val="26"/>
-        </w:numPr>
-        <w:rPr>
-          <w:rFonts w:ascii="Arial" w:hAnsi="Arial" w:cs="Arial"/>
-          <w:sz w:val="24"/>
-        </w:rPr>
-      </w:pPr>
-      <w:r>
-        <w:rPr>
-          <w:rFonts w:ascii="Arial" w:hAnsi="Arial" w:cs="Arial"/>
-          <w:sz w:val="24"/>
-        </w:rPr>
-        <w:t>Orthopedic</w:t>
-      </w:r>
-    </w:p>
-    <w:p>
-      <w:pPr>
-        <w:pStyle w:val="ListParagraph"/>
-        <w:numPr>
-          <w:ilvl w:val="0"/>
-          <w:numId w:val="26"/>
-        </w:numPr>
-        <w:rPr>
-          <w:rFonts w:ascii="Arial" w:hAnsi="Arial" w:cs="Arial"/>
-          <w:sz w:val="24"/>
-        </w:rPr>
-      </w:pPr>
-      <w:r>
-        <w:rPr>
-          <w:rFonts w:ascii="Arial" w:hAnsi="Arial" w:cs="Arial"/>
-          <w:sz w:val="24"/>
-        </w:rPr>
-        <w:t>Other Non-Cardiac Specialty</w:t>
-      </w:r>
-    </w:p>
-    <w:p>
-      <w:pPr>
-        <w:pStyle w:val="ListParagraph"/>
-        <w:numPr>
-          <w:ilvl w:val="0"/>
-          <w:numId w:val="26"/>
-        </w:numPr>
-        <w:rPr>
-          <w:rFonts w:ascii="Arial" w:hAnsi="Arial" w:cs="Arial"/>
-          <w:sz w:val="24"/>
-        </w:rPr>
-      </w:pPr>
-      <w:r>
-        <w:rPr>
-          <w:rFonts w:ascii="Arial" w:hAnsi="Arial" w:cs="Arial"/>
-          <w:sz w:val="24"/>
-        </w:rPr>
-        <w:t>Thoracic</w:t>
-      </w:r>
-    </w:p>
-    <w:p>
-      <w:pPr>
-        <w:pStyle w:val="ListParagraph"/>
-        <w:numPr>
-          <w:ilvl w:val="0"/>
-          <w:numId w:val="26"/>
-        </w:numPr>
-        <w:rPr>
-          <w:rFonts w:ascii="Arial" w:hAnsi="Arial" w:cs="Arial"/>
-          <w:sz w:val="24"/>
-        </w:rPr>
-      </w:pPr>
-      <w:r>
-        <w:rPr>
-          <w:rFonts w:ascii="Arial" w:hAnsi="Arial" w:cs="Arial"/>
-          <w:sz w:val="24"/>
-        </w:rPr>
-        <w:t>Urology</w:t>
-      </w:r>
-    </w:p>
-    <w:p>
-      <w:pPr>
-        <w:pStyle w:val="ListParagraph"/>
-        <w:numPr>
-          <w:ilvl w:val="0"/>
-          <w:numId w:val="26"/>
-        </w:numPr>
-        <w:rPr>
-          <w:rFonts w:ascii="Arial" w:hAnsi="Arial" w:cs="Arial"/>
-          <w:sz w:val="24"/>
-        </w:rPr>
-      </w:pPr>
-      <w:r>
-        <w:rPr>
-          <w:rFonts w:ascii="Arial" w:hAnsi="Arial" w:cs="Arial"/>
-          <w:sz w:val="24"/>
-        </w:rPr>
-        <w:t>Vascular</w:t>
-      </w:r>
-    </w:p>
-    <w:p>
-      <w:pPr>
-        <w:rPr>
-          <w:rFonts w:ascii="Arial" w:hAnsi="Arial" w:cs="Arial"/>
-          <w:sz w:val="24"/>
-        </w:rPr>
-      </w:pPr>
-    </w:p>
-    <w:p>
-      <w:pPr>
-        <w:rPr>
-          <w:rFonts w:ascii="Arial" w:hAnsi="Arial" w:cs="Arial"/>
-          <w:sz w:val="24"/>
-        </w:rPr>
-      </w:pPr>
-      <w:r>
-        <w:rPr>
-          <w:rFonts w:ascii="Arial" w:hAnsi="Arial" w:cs="Arial"/>
-          <w:sz w:val="24"/>
-        </w:rPr>
-        <w:t xml:space="preserve">When “Run Calculation” is executed the selected procedure and entered Age are shown on the page.  </w:t>
-      </w:r>
-      <w:r>
-        <w:rPr>
-          <w:rFonts w:ascii="Arial" w:hAnsi="Arial" w:cs="Arial"/>
-          <w:sz w:val="24"/>
-        </w:rPr>
-        <w:t xml:space="preserve">All Non-Cardiac Screens perform like the Neurosurgery example provided.  </w:t>
-      </w:r>
-      <w:r>
-        <w:rPr>
-          <w:rFonts w:ascii="Arial" w:hAnsi="Arial" w:cs="Arial"/>
-          <w:sz w:val="24"/>
-        </w:rPr>
-        <w:t>The User Guide will be updated as new features are added to these screen</w:t>
-      </w:r>
-      <w:r>
-        <w:rPr>
-          <w:rFonts w:ascii="Arial" w:hAnsi="Arial" w:cs="Arial"/>
-          <w:sz w:val="24"/>
-        </w:rPr>
-        <w:t>s</w:t>
-      </w:r>
-      <w:r>
-        <w:rPr>
-          <w:rFonts w:ascii="Arial" w:hAnsi="Arial" w:cs="Arial"/>
-          <w:sz w:val="24"/>
-        </w:rPr>
-        <w:t>.</w:t>
-      </w:r>
-    </w:p>
-    <w:p>
-      <w:pPr>
-        <w:pStyle w:val="BodyText"/>
-        <w:rPr>
-          <w:rFonts w:ascii="Arial" w:hAnsi="Arial" w:cs="Arial"/>
-        </w:rPr>
-      </w:pPr>
-    </w:p>
-    <w:p>
-      <w:pPr>
-        <w:pStyle w:val="BodyText"/>
-        <w:keepNext/>
-        <w:rPr>
-          <w:rFonts w:ascii="Arial" w:hAnsi="Arial" w:cs="Arial"/>
-        </w:rPr>
-      </w:pPr>
-      <w:r>
-        <w:rPr>
-          <w:rFonts w:ascii="Arial" w:hAnsi="Arial" w:cs="Arial"/>
-          <w:noProof/>
-        </w:rPr>
         <w:drawing>
-          <wp:inline distT="0" distB="0" distL="0" distR="0" wp14:anchorId="3FFD19B1" wp14:editId="5C2A49F7">
-            <wp:extent cx="3314237" cy="3057525"/>
-            <wp:effectExtent l="0" t="0" r="635" b="0"/>
-            <wp:docPr id="5" name="Picture 5"/>
+          <wp:inline distT="0" distB="0" distL="0" distR="0" wp14:anchorId="43EF93A6" wp14:editId="43EF93A7">
+            <wp:extent cx="3422074" cy="3257550"/>
+            <wp:effectExtent l="0" t="0" r="6985" b="0"/>
+            <wp:docPr id="7" name="Picture 7"/>
             <wp:cNvGraphicFramePr>
               <a:graphicFrameLocks xmlns:a="http://schemas.openxmlformats.org/drawingml/2006/main" noChangeAspect="1"/>
             </wp:cNvGraphicFramePr>
@@ -4015,7 +5035,7 @@
                   <pic:spPr>
                     <a:xfrm>
                       <a:off x="0" y="0"/>
-                      <a:ext cx="3323145" cy="3065743"/>
+                      <a:ext cx="3451902" cy="3285943"/>
                     </a:xfrm>
                     <a:prstGeom prst="rect">
                       <a:avLst/>
@@ -4035,121 +5055,206 @@
       <w:r>
         <w:t xml:space="preserve">Figure </w:t>
       </w:r>
-      <w:r>
-        <w:fldChar w:fldCharType="begin"/>
-      </w:r>
-      <w:r>
-        <w:instrText xml:space="preserve"> SEQ Figure \* ARABIC </w:instrText>
-      </w:r>
-      <w:r>
-        <w:fldChar w:fldCharType="separate"/>
-      </w:r>
-      <w:r>
-        <w:rPr>
+      <w:fldSimple w:instr=" SEQ Figure \* ARABIC ">
+        <w:r>
+          <w:rPr>
+            <w:noProof/>
+          </w:rPr>
+          <w:t>5</w:t>
+        </w:r>
+      </w:fldSimple>
+      <w:r>
+        <w:t>- Manually Entered Variable (Age)</w:t>
+      </w:r>
+    </w:p>
+    <w:p>
+      <w:pPr>
+        <w:rPr>
+          <w:rFonts w:ascii="Arial" w:hAnsi="Arial" w:cs="Arial"/>
+        </w:rPr>
+      </w:pPr>
+      <w:r>
+        <w:rPr>
+          <w:rFonts w:ascii="Arial" w:hAnsi="Arial" w:cs="Arial"/>
+        </w:rPr>
+        <w:br w:type="page"/>
+      </w:r>
+    </w:p>
+    <w:p>
+      <w:pPr>
+        <w:pStyle w:val="Heading3"/>
+      </w:pPr>
+      <w:bookmarkStart w:id="19" w:name="_Toc406580337"/>
+      <w:r>
+        <w:lastRenderedPageBreak/>
+        <w:t>Check Box Variables</w:t>
+      </w:r>
+      <w:bookmarkEnd w:id="19"/>
+    </w:p>
+    <w:p>
+      <w:pPr>
+        <w:pStyle w:val="BodyText"/>
+        <w:rPr>
+          <w:rFonts w:ascii="Arial" w:hAnsi="Arial" w:cs="Arial"/>
+        </w:rPr>
+      </w:pPr>
+      <w:r>
+        <w:rPr>
+          <w:rFonts w:ascii="Arial" w:hAnsi="Arial" w:cs="Arial"/>
+        </w:rPr>
+        <w:t>There are variables that can be selected by clicking a checkbox</w:t>
+      </w:r>
+      <w:r>
+        <w:rPr>
+          <w:rFonts w:ascii="Arial" w:hAnsi="Arial" w:cs="Arial"/>
+        </w:rPr>
+        <w:t xml:space="preserve">. </w:t>
+      </w:r>
+      <w:r>
+        <w:rPr>
+          <w:rFonts w:ascii="Arial" w:hAnsi="Arial" w:cs="Arial"/>
+        </w:rPr>
+        <w:t>Examples of these variables are “</w:t>
+      </w:r>
+      <w:r>
+        <w:rPr>
+          <w:rFonts w:ascii="Arial" w:hAnsi="Arial" w:cs="Arial"/>
+        </w:rPr>
+        <w:t>DNR</w:t>
+      </w:r>
+      <w:r>
+        <w:rPr>
+          <w:rFonts w:ascii="Arial" w:hAnsi="Arial" w:cs="Arial"/>
+        </w:rPr>
+        <w:t>” and “</w:t>
+      </w:r>
+      <w:r>
+        <w:rPr>
+          <w:rFonts w:ascii="Arial" w:hAnsi="Arial" w:cs="Arial"/>
+        </w:rPr>
+        <w:t>Preop Pneumonia</w:t>
+      </w:r>
+      <w:r>
+        <w:rPr>
+          <w:rFonts w:ascii="Arial" w:hAnsi="Arial" w:cs="Arial"/>
+        </w:rPr>
+        <w:t>” and they will all work in the same manner</w:t>
+      </w:r>
+      <w:r>
+        <w:rPr>
+          <w:rFonts w:ascii="Arial" w:hAnsi="Arial" w:cs="Arial"/>
+        </w:rPr>
+        <w:t xml:space="preserve">. </w:t>
+      </w:r>
+      <w:r>
+        <w:rPr>
+          <w:rFonts w:ascii="Arial" w:hAnsi="Arial" w:cs="Arial"/>
+        </w:rPr>
+        <w:t>These ty</w:t>
+      </w:r>
+      <w:r>
+        <w:rPr>
+          <w:rFonts w:ascii="Arial" w:hAnsi="Arial" w:cs="Arial"/>
+        </w:rPr>
+        <w:t xml:space="preserve">pe of variables are shown as a small </w:t>
+      </w:r>
+      <w:r>
+        <w:rPr>
+          <w:rFonts w:ascii="Arial" w:hAnsi="Arial" w:cs="Arial"/>
+        </w:rPr>
+        <w:t>box on the display (see Figure</w:t>
+      </w:r>
+      <w:r>
+        <w:rPr>
+          <w:rFonts w:ascii="Arial" w:hAnsi="Arial" w:cs="Arial"/>
+        </w:rPr>
+        <w:t xml:space="preserve"> 6</w:t>
+      </w:r>
+      <w:r>
+        <w:rPr>
+          <w:rFonts w:ascii="Arial" w:hAnsi="Arial" w:cs="Arial"/>
+        </w:rPr>
+        <w:t>)</w:t>
+      </w:r>
+      <w:r>
+        <w:rPr>
+          <w:rFonts w:ascii="Arial" w:hAnsi="Arial" w:cs="Arial"/>
+        </w:rPr>
+        <w:t xml:space="preserve"> that can be left unchecked (indicating a “No” for that variable) or checked (indicating a “Yes” for that variable)</w:t>
+      </w:r>
+      <w:r>
+        <w:rPr>
+          <w:rFonts w:ascii="Arial" w:hAnsi="Arial" w:cs="Arial"/>
+        </w:rPr>
+        <w:t xml:space="preserve">. </w:t>
+      </w:r>
+      <w:r>
+        <w:rPr>
+          <w:rFonts w:ascii="Arial" w:hAnsi="Arial" w:cs="Arial"/>
+        </w:rPr>
+        <w:t xml:space="preserve">When Run Calculation is </w:t>
+      </w:r>
+      <w:r>
+        <w:rPr>
+          <w:rFonts w:ascii="Arial" w:hAnsi="Arial" w:cs="Arial"/>
+        </w:rPr>
+        <w:t>executed,</w:t>
+      </w:r>
+      <w:r>
+        <w:rPr>
+          <w:rFonts w:ascii="Arial" w:hAnsi="Arial" w:cs="Arial"/>
+        </w:rPr>
+        <w:t xml:space="preserve"> the </w:t>
+      </w:r>
+      <w:r>
+        <w:rPr>
+          <w:rFonts w:ascii="Arial" w:hAnsi="Arial" w:cs="Arial"/>
+        </w:rPr>
+        <w:t xml:space="preserve">corresponding </w:t>
+      </w:r>
+      <w:r>
+        <w:rPr>
+          <w:rFonts w:ascii="Arial" w:hAnsi="Arial" w:cs="Arial"/>
+        </w:rPr>
+        <w:t>value</w:t>
+      </w:r>
+      <w:r>
+        <w:rPr>
+          <w:rFonts w:ascii="Arial" w:hAnsi="Arial" w:cs="Arial"/>
+        </w:rPr>
+        <w:t xml:space="preserve"> (“No” if unchecked, “Yes” if checked)</w:t>
+      </w:r>
+      <w:r>
+        <w:rPr>
+          <w:rFonts w:ascii="Arial" w:hAnsi="Arial" w:cs="Arial"/>
+        </w:rPr>
+        <w:t xml:space="preserve"> will be displayed on the results screen.</w:t>
+      </w:r>
+    </w:p>
+    <w:p>
+      <w:pPr>
+        <w:rPr>
+          <w:rFonts w:ascii="Arial" w:hAnsi="Arial" w:cs="Arial"/>
+        </w:rPr>
+      </w:pPr>
+    </w:p>
+    <w:p>
+      <w:pPr>
+        <w:keepNext/>
+        <w:rPr>
+          <w:rFonts w:ascii="Arial" w:hAnsi="Arial" w:cs="Arial"/>
+        </w:rPr>
+      </w:pPr>
+      <w:r>
+        <w:rPr>
+          <w:rFonts w:ascii="Arial" w:hAnsi="Arial" w:cs="Arial"/>
           <w:noProof/>
         </w:rPr>
-        <w:t>5</w:t>
-      </w:r>
-      <w:r>
-        <w:rPr>
-          <w:noProof/>
-        </w:rPr>
-        <w:fldChar w:fldCharType="end"/>
-      </w:r>
-      <w:r>
-        <w:t xml:space="preserve"> - Non-Cardiac Specialty</w:t>
-      </w:r>
-    </w:p>
-    <w:p>
-      <w:pPr>
-        <w:pStyle w:val="BodyText"/>
-        <w:rPr>
-          <w:rFonts w:ascii="Arial" w:hAnsi="Arial" w:cs="Arial"/>
-        </w:rPr>
-      </w:pPr>
-    </w:p>
-    <w:p>
-      <w:pPr>
-        <w:rPr>
-          <w:rFonts w:ascii="Arial" w:hAnsi="Arial" w:cs="Arial"/>
-          <w:b/>
-          <w:sz w:val="24"/>
-        </w:rPr>
-      </w:pPr>
-      <w:r>
-        <w:rPr>
-          <w:rFonts w:ascii="Arial" w:hAnsi="Arial" w:cs="Arial"/>
-          <w:b/>
-          <w:sz w:val="24"/>
-        </w:rPr>
-        <w:t xml:space="preserve">Selecting </w:t>
-      </w:r>
-      <w:r>
-        <w:rPr>
-          <w:rFonts w:ascii="Arial" w:hAnsi="Arial" w:cs="Arial"/>
-          <w:b/>
-          <w:sz w:val="24"/>
-        </w:rPr>
-        <w:t>a</w:t>
-      </w:r>
-      <w:r>
-        <w:rPr>
-          <w:rFonts w:ascii="Arial" w:hAnsi="Arial" w:cs="Arial"/>
-          <w:b/>
-          <w:sz w:val="24"/>
-        </w:rPr>
-        <w:t xml:space="preserve"> Procedure</w:t>
-      </w:r>
-    </w:p>
-    <w:p>
-      <w:pPr>
-        <w:rPr>
-          <w:rFonts w:ascii="Arial" w:hAnsi="Arial" w:cs="Arial"/>
-          <w:sz w:val="24"/>
-        </w:rPr>
-      </w:pPr>
-      <w:r>
-        <w:rPr>
-          <w:rFonts w:ascii="Arial" w:hAnsi="Arial" w:cs="Arial"/>
-          <w:sz w:val="24"/>
-        </w:rPr>
-        <w:t xml:space="preserve">To select the Procedure click on the “Select” link that is to the right of “Procedure:” as shown in Figure 6.  Select the desired procedure by clicking the corresponding radio button and clicking select.  The procedure along with a shortened name is provided on </w:t>
-      </w:r>
-      <w:r>
-        <w:rPr>
-          <w:rFonts w:ascii="Arial" w:hAnsi="Arial" w:cs="Arial"/>
-          <w:sz w:val="24"/>
-        </w:rPr>
-        <w:lastRenderedPageBreak/>
-        <w:t>the screen.  A future enhancement will incorporate the full list of procedures and a search function to quickly find a specific one.</w:t>
-      </w:r>
-    </w:p>
-    <w:p>
-      <w:pPr>
-        <w:pStyle w:val="BodyText"/>
-        <w:rPr>
-          <w:rFonts w:ascii="Arial" w:hAnsi="Arial" w:cs="Arial"/>
-        </w:rPr>
-      </w:pPr>
-    </w:p>
-    <w:p>
-      <w:pPr>
-        <w:pStyle w:val="BodyText"/>
-        <w:keepNext/>
-        <w:rPr>
-          <w:rFonts w:ascii="Arial" w:hAnsi="Arial" w:cs="Arial"/>
-        </w:rPr>
-      </w:pPr>
-      <w:r>
-        <w:rPr>
-          <w:rFonts w:ascii="Arial" w:hAnsi="Arial" w:cs="Arial"/>
-          <w:noProof/>
-        </w:rPr>
         <w:drawing>
-          <wp:inline distT="0" distB="0" distL="0" distR="0" wp14:anchorId="28DB5245" wp14:editId="5FE60EE4">
-            <wp:extent cx="3275704" cy="1933575"/>
-            <wp:effectExtent l="0" t="0" r="1270" b="0"/>
-            <wp:docPr id="6" name="Picture 6"/>
+          <wp:inline distT="0" distB="0" distL="0" distR="0" wp14:anchorId="43EF93A8" wp14:editId="43EF93A9">
+            <wp:extent cx="3190875" cy="2937241"/>
+            <wp:effectExtent l="0" t="0" r="0" b="0"/>
+            <wp:docPr id="10" name="Picture 10"/>
             <wp:cNvGraphicFramePr>
               <a:graphicFrameLocks xmlns:a="http://schemas.openxmlformats.org/drawingml/2006/main" noChangeAspect="1"/>
             </wp:cNvGraphicFramePr>
@@ -4169,7 +5274,7 @@
                   <pic:spPr>
                     <a:xfrm>
                       <a:off x="0" y="0"/>
-                      <a:ext cx="3284003" cy="1938474"/>
+                      <a:ext cx="3204726" cy="2949991"/>
                     </a:xfrm>
                     <a:prstGeom prst="rect">
                       <a:avLst/>
@@ -4189,115 +5294,199 @@
       <w:r>
         <w:t xml:space="preserve">Figure </w:t>
       </w:r>
-      <w:r>
-        <w:fldChar w:fldCharType="begin"/>
-      </w:r>
-      <w:r>
-        <w:instrText xml:space="preserve"> SEQ Figure \* ARABIC </w:instrText>
-      </w:r>
-      <w:r>
-        <w:fldChar w:fldCharType="separate"/>
-      </w:r>
-      <w:r>
-        <w:rPr>
+      <w:fldSimple w:instr=" SEQ Figure \* ARABIC ">
+        <w:r>
+          <w:rPr>
+            <w:noProof/>
+          </w:rPr>
+          <w:t>6</w:t>
+        </w:r>
+      </w:fldSimple>
+      <w:r>
+        <w:t xml:space="preserve"> - Check Box Variable (DNR)</w:t>
+      </w:r>
+    </w:p>
+    <w:p>
+      <w:pPr>
+        <w:rPr>
+          <w:rFonts w:ascii="Arial" w:hAnsi="Arial" w:cs="Arial"/>
+        </w:rPr>
+      </w:pPr>
+      <w:r>
+        <w:rPr>
+          <w:rFonts w:ascii="Arial" w:hAnsi="Arial" w:cs="Arial"/>
+        </w:rPr>
+        <w:br w:type="page"/>
+      </w:r>
+    </w:p>
+    <w:p>
+      <w:pPr>
+        <w:pStyle w:val="Heading3"/>
+      </w:pPr>
+      <w:r>
+        <w:lastRenderedPageBreak/>
+        <w:t xml:space="preserve"> </w:t>
+      </w:r>
+      <w:bookmarkStart w:id="20" w:name="_Toc406580338"/>
+      <w:r>
+        <w:t>Radio Button Variables</w:t>
+      </w:r>
+      <w:bookmarkEnd w:id="20"/>
+    </w:p>
+    <w:p>
+      <w:pPr>
+        <w:pStyle w:val="BodyText"/>
+        <w:rPr>
+          <w:rFonts w:ascii="Arial" w:hAnsi="Arial" w:cs="Arial"/>
+          <w:szCs w:val="24"/>
+        </w:rPr>
+      </w:pPr>
+      <w:r>
+        <w:rPr>
+          <w:rFonts w:ascii="Arial" w:hAnsi="Arial" w:cs="Arial"/>
+          <w:szCs w:val="24"/>
+        </w:rPr>
+        <w:t>There are variables that can be selected by clicking a Radio Button</w:t>
+      </w:r>
+      <w:r>
+        <w:rPr>
+          <w:rFonts w:ascii="Arial" w:hAnsi="Arial" w:cs="Arial"/>
+          <w:szCs w:val="24"/>
+        </w:rPr>
+        <w:t xml:space="preserve">. </w:t>
+      </w:r>
+      <w:r>
+        <w:rPr>
+          <w:rFonts w:ascii="Arial" w:hAnsi="Arial" w:cs="Arial"/>
+          <w:szCs w:val="24"/>
+        </w:rPr>
+        <w:t>Examples of these variables are “ASA Classification” and “Functional Status” and they will all work in the same manner</w:t>
+      </w:r>
+      <w:r>
+        <w:rPr>
+          <w:rFonts w:ascii="Arial" w:hAnsi="Arial" w:cs="Arial"/>
+          <w:szCs w:val="24"/>
+        </w:rPr>
+        <w:t xml:space="preserve">. </w:t>
+      </w:r>
+      <w:r>
+        <w:rPr>
+          <w:rFonts w:ascii="Arial" w:hAnsi="Arial" w:cs="Arial"/>
+          <w:szCs w:val="24"/>
+        </w:rPr>
+        <w:t>These type of variables are shown as a small circle next to a selection on the display (see Figure 7) that can b</w:t>
+      </w:r>
+      <w:r>
+        <w:rPr>
+          <w:rFonts w:ascii="Arial" w:hAnsi="Arial" w:cs="Arial"/>
+          <w:szCs w:val="24"/>
+        </w:rPr>
+        <w:t>e clicked to select (when clicked the circle will fill with black)</w:t>
+      </w:r>
+      <w:r>
+        <w:rPr>
+          <w:rFonts w:ascii="Arial" w:hAnsi="Arial" w:cs="Arial"/>
+          <w:szCs w:val="24"/>
+        </w:rPr>
+        <w:t xml:space="preserve">. </w:t>
+      </w:r>
+      <w:r>
+        <w:rPr>
+          <w:rFonts w:ascii="Arial" w:hAnsi="Arial" w:cs="Arial"/>
+          <w:szCs w:val="24"/>
+        </w:rPr>
+        <w:t>If a radio button variable is not selected an appropriate error message will be displayed</w:t>
+      </w:r>
+      <w:r>
+        <w:rPr>
+          <w:rFonts w:ascii="Arial" w:hAnsi="Arial" w:cs="Arial"/>
+          <w:szCs w:val="24"/>
+        </w:rPr>
+        <w:t xml:space="preserve">. </w:t>
+      </w:r>
+      <w:r>
+        <w:rPr>
+          <w:rFonts w:ascii="Arial" w:hAnsi="Arial" w:cs="Arial"/>
+          <w:szCs w:val="24"/>
+        </w:rPr>
+        <w:t xml:space="preserve">When Run Calculation </w:t>
+      </w:r>
+      <w:r>
+        <w:rPr>
+          <w:rFonts w:ascii="Arial" w:hAnsi="Arial" w:cs="Arial"/>
+          <w:szCs w:val="24"/>
+        </w:rPr>
+        <w:t>executes</w:t>
+      </w:r>
+      <w:r>
+        <w:rPr>
+          <w:rFonts w:ascii="Arial" w:hAnsi="Arial" w:cs="Arial"/>
+          <w:szCs w:val="24"/>
+        </w:rPr>
+        <w:t>,</w:t>
+      </w:r>
+      <w:r>
+        <w:rPr>
+          <w:rFonts w:ascii="Arial" w:hAnsi="Arial" w:cs="Arial"/>
+          <w:szCs w:val="24"/>
+        </w:rPr>
+        <w:t xml:space="preserve"> the </w:t>
+      </w:r>
+      <w:r>
+        <w:rPr>
+          <w:rFonts w:ascii="Arial" w:hAnsi="Arial" w:cs="Arial"/>
+          <w:szCs w:val="24"/>
+        </w:rPr>
+        <w:t>selected</w:t>
+      </w:r>
+      <w:r>
+        <w:rPr>
+          <w:rFonts w:ascii="Arial" w:hAnsi="Arial" w:cs="Arial"/>
+          <w:szCs w:val="24"/>
+        </w:rPr>
+        <w:t xml:space="preserve"> value will </w:t>
+      </w:r>
+      <w:r>
+        <w:rPr>
+          <w:rFonts w:ascii="Arial" w:hAnsi="Arial" w:cs="Arial"/>
+          <w:szCs w:val="24"/>
+        </w:rPr>
+        <w:t>display</w:t>
+      </w:r>
+      <w:r>
+        <w:rPr>
+          <w:rFonts w:ascii="Arial" w:hAnsi="Arial" w:cs="Arial"/>
+          <w:szCs w:val="24"/>
+        </w:rPr>
+        <w:t xml:space="preserve"> on the results screen.</w:t>
+      </w:r>
+    </w:p>
+    <w:p>
+      <w:pPr>
+        <w:pStyle w:val="BodyText"/>
+        <w:rPr>
+          <w:rFonts w:ascii="Arial" w:hAnsi="Arial" w:cs="Arial"/>
+        </w:rPr>
+      </w:pPr>
+    </w:p>
+    <w:p>
+      <w:pPr>
+        <w:pStyle w:val="BodyText"/>
+        <w:keepNext/>
+        <w:rPr>
+          <w:rFonts w:ascii="Arial" w:hAnsi="Arial" w:cs="Arial"/>
+        </w:rPr>
+      </w:pPr>
+      <w:r>
+        <w:rPr>
+          <w:rFonts w:ascii="Arial" w:hAnsi="Arial" w:cs="Arial"/>
           <w:noProof/>
         </w:rPr>
-        <w:t>6</w:t>
-      </w:r>
-      <w:r>
-        <w:rPr>
-          <w:noProof/>
-        </w:rPr>
-        <w:fldChar w:fldCharType="end"/>
-      </w:r>
-      <w:r>
-        <w:t xml:space="preserve">  - Selecting Procedure</w:t>
-      </w:r>
-    </w:p>
-    <w:p>
-      <w:pPr>
-        <w:rPr>
-          <w:rFonts w:ascii="Arial" w:hAnsi="Arial" w:cs="Arial"/>
-        </w:rPr>
-      </w:pPr>
-    </w:p>
-    <w:p>
-      <w:pPr>
-        <w:pStyle w:val="BodyText"/>
-        <w:rPr>
-          <w:rFonts w:ascii="Arial" w:hAnsi="Arial" w:cs="Arial"/>
-          <w:b/>
-        </w:rPr>
-      </w:pPr>
-      <w:r>
-        <w:rPr>
-          <w:rFonts w:ascii="Arial" w:hAnsi="Arial" w:cs="Arial"/>
-          <w:b/>
-        </w:rPr>
-        <w:t xml:space="preserve">Manually Entering </w:t>
-      </w:r>
-      <w:r>
-        <w:rPr>
-          <w:rFonts w:ascii="Arial" w:hAnsi="Arial" w:cs="Arial"/>
-          <w:b/>
-        </w:rPr>
-        <w:t>an</w:t>
-      </w:r>
-      <w:r>
-        <w:rPr>
-          <w:rFonts w:ascii="Arial" w:hAnsi="Arial" w:cs="Arial"/>
-          <w:b/>
-        </w:rPr>
-        <w:t xml:space="preserve"> Age</w:t>
-      </w:r>
-    </w:p>
-    <w:p>
-      <w:pPr>
-        <w:rPr>
-          <w:rFonts w:ascii="Arial" w:hAnsi="Arial" w:cs="Arial"/>
-          <w:sz w:val="24"/>
-        </w:rPr>
-      </w:pPr>
-      <w:r>
-        <w:rPr>
-          <w:rFonts w:ascii="Arial" w:hAnsi="Arial" w:cs="Arial"/>
-          <w:sz w:val="24"/>
-        </w:rPr>
-        <w:t xml:space="preserve">After selecting a Procedure enter an Age in the field to the right of the </w:t>
-      </w:r>
-      <w:r>
-        <w:rPr>
-          <w:rFonts w:ascii="Arial" w:hAnsi="Arial" w:cs="Arial"/>
-          <w:sz w:val="24"/>
-        </w:rPr>
-        <w:t>Age: field as shown in Figure 7.  The entered age must be an integer within a valid range (e.g., &gt; 17, &lt; 120).  The tool will provide an error message if the entered value is not in range.</w:t>
-      </w:r>
-    </w:p>
-    <w:p>
-      <w:pPr>
-        <w:rPr>
-          <w:rFonts w:ascii="Arial" w:hAnsi="Arial" w:cs="Arial"/>
-          <w:sz w:val="24"/>
-        </w:rPr>
-      </w:pPr>
-    </w:p>
-    <w:p>
-      <w:pPr>
-        <w:keepNext/>
-        <w:rPr>
-          <w:rFonts w:ascii="Arial" w:hAnsi="Arial" w:cs="Arial"/>
-        </w:rPr>
-      </w:pPr>
-      <w:r>
-        <w:rPr>
-          <w:rFonts w:ascii="Arial" w:hAnsi="Arial" w:cs="Arial"/>
-          <w:noProof/>
-        </w:rPr>
         <w:drawing>
-          <wp:inline distT="0" distB="0" distL="0" distR="0" wp14:anchorId="0C637F41" wp14:editId="2B0B3556">
-            <wp:extent cx="3086100" cy="2937730"/>
-            <wp:effectExtent l="0" t="0" r="0" b="0"/>
-            <wp:docPr id="7" name="Picture 7"/>
+          <wp:inline distT="0" distB="0" distL="0" distR="0" wp14:anchorId="43EF93AA" wp14:editId="43EF93AB">
+            <wp:extent cx="3076575" cy="2832027"/>
+            <wp:effectExtent l="0" t="0" r="0" b="6985"/>
+            <wp:docPr id="11" name="Picture 11"/>
             <wp:cNvGraphicFramePr>
               <a:graphicFrameLocks xmlns:a="http://schemas.openxmlformats.org/drawingml/2006/main" noChangeAspect="1"/>
             </wp:cNvGraphicFramePr>
@@ -4317,7 +5506,7 @@
                   <pic:spPr>
                     <a:xfrm>
                       <a:off x="0" y="0"/>
-                      <a:ext cx="3106531" cy="2957178"/>
+                      <a:ext cx="3083793" cy="2838671"/>
                     </a:xfrm>
                     <a:prstGeom prst="rect">
                       <a:avLst/>
@@ -4337,37 +5526,539 @@
       <w:r>
         <w:t xml:space="preserve">Figure </w:t>
       </w:r>
-      <w:r>
-        <w:fldChar w:fldCharType="begin"/>
-      </w:r>
-      <w:r>
-        <w:instrText xml:space="preserve"> SEQ Figure \* ARABIC </w:instrText>
-      </w:r>
-      <w:r>
-        <w:fldChar w:fldCharType="separate"/>
-      </w:r>
-      <w:r>
-        <w:rPr>
+      <w:fldSimple w:instr=" SEQ Figure \* ARABIC ">
+        <w:r>
+          <w:rPr>
+            <w:noProof/>
+          </w:rPr>
+          <w:t>7</w:t>
+        </w:r>
+      </w:fldSimple>
+      <w:r>
+        <w:t xml:space="preserve"> - Radio Button Variable (ASA Classification &amp; Functional Status)</w:t>
+      </w:r>
+    </w:p>
+    <w:p>
+      <w:pPr>
+        <w:rPr>
+          <w:rFonts w:ascii="Arial" w:hAnsi="Arial" w:cs="Arial"/>
+        </w:rPr>
+      </w:pPr>
+    </w:p>
+    <w:p>
+      <w:pPr>
+        <w:pStyle w:val="Heading3"/>
+      </w:pPr>
+      <w:bookmarkStart w:id="21" w:name="_Toc406580339"/>
+      <w:r>
+        <w:t>Custom Variables</w:t>
+      </w:r>
+      <w:bookmarkEnd w:id="21"/>
+    </w:p>
+    <w:p>
+      <w:pPr>
+        <w:pStyle w:val="BodyText"/>
+        <w:rPr>
+          <w:rFonts w:ascii="Arial" w:hAnsi="Arial" w:cs="Arial"/>
+          <w:szCs w:val="24"/>
+        </w:rPr>
+      </w:pPr>
+      <w:r>
+        <w:rPr>
+          <w:rFonts w:ascii="Arial" w:hAnsi="Arial" w:cs="Arial"/>
+          <w:szCs w:val="24"/>
+        </w:rPr>
+        <w:t>Most variables will allow a tool administrator to change the variable name within the tool</w:t>
+      </w:r>
+      <w:r>
+        <w:rPr>
+          <w:rFonts w:ascii="Arial" w:hAnsi="Arial" w:cs="Arial"/>
+          <w:szCs w:val="24"/>
+        </w:rPr>
+        <w:t xml:space="preserve">. </w:t>
+      </w:r>
+      <w:r>
+        <w:rPr>
+          <w:rFonts w:ascii="Arial" w:hAnsi="Arial" w:cs="Arial"/>
+          <w:szCs w:val="24"/>
+        </w:rPr>
+        <w:t>In order to do this</w:t>
+      </w:r>
+      <w:r>
+        <w:rPr>
+          <w:rFonts w:ascii="Arial" w:hAnsi="Arial" w:cs="Arial"/>
+          <w:szCs w:val="24"/>
+        </w:rPr>
+        <w:t xml:space="preserve"> the user must login as a User with Administrator privileges</w:t>
+      </w:r>
+      <w:r>
+        <w:rPr>
+          <w:rFonts w:ascii="Arial" w:hAnsi="Arial" w:cs="Arial"/>
+          <w:szCs w:val="24"/>
+        </w:rPr>
+        <w:t xml:space="preserve">. </w:t>
+      </w:r>
+      <w:r>
+        <w:rPr>
+          <w:rFonts w:ascii="Arial" w:hAnsi="Arial" w:cs="Arial"/>
+          <w:szCs w:val="24"/>
+        </w:rPr>
+        <w:t xml:space="preserve">As a temporary </w:t>
+      </w:r>
+      <w:r>
+        <w:rPr>
+          <w:rFonts w:ascii="Arial" w:hAnsi="Arial" w:cs="Arial"/>
+          <w:szCs w:val="24"/>
+        </w:rPr>
+        <w:t>solution,</w:t>
+      </w:r>
+      <w:r>
+        <w:rPr>
+          <w:rFonts w:ascii="Arial" w:hAnsi="Arial" w:cs="Arial"/>
+          <w:szCs w:val="24"/>
+        </w:rPr>
+        <w:t xml:space="preserve"> there is only one Administrator </w:t>
+      </w:r>
+      <w:r>
+        <w:rPr>
+          <w:rFonts w:ascii="Arial" w:hAnsi="Arial" w:cs="Arial"/>
+          <w:szCs w:val="24"/>
+        </w:rPr>
+        <w:t>account that</w:t>
+      </w:r>
+      <w:r>
+        <w:rPr>
+          <w:rFonts w:ascii="Arial" w:hAnsi="Arial" w:cs="Arial"/>
+          <w:szCs w:val="24"/>
+        </w:rPr>
+        <w:t xml:space="preserve"> is available by logging in with a User Number (DUZ) of “1</w:t>
+      </w:r>
+      <w:r>
+        <w:rPr>
+          <w:rFonts w:ascii="Arial" w:hAnsi="Arial" w:cs="Arial"/>
+          <w:szCs w:val="24"/>
+        </w:rPr>
+        <w:t>.”</w:t>
+      </w:r>
+      <w:r>
+        <w:rPr>
+          <w:rFonts w:ascii="Arial" w:hAnsi="Arial" w:cs="Arial"/>
+          <w:szCs w:val="24"/>
+        </w:rPr>
+        <w:t xml:space="preserve"> </w:t>
+      </w:r>
+    </w:p>
+    <w:p>
+      <w:pPr>
+        <w:pStyle w:val="BodyText"/>
+        <w:rPr>
+          <w:rFonts w:ascii="Arial" w:hAnsi="Arial" w:cs="Arial"/>
+          <w:szCs w:val="24"/>
+        </w:rPr>
+      </w:pPr>
+    </w:p>
+    <w:p>
+      <w:pPr>
+        <w:pStyle w:val="BodyText"/>
+        <w:rPr>
+          <w:rFonts w:ascii="Arial" w:hAnsi="Arial" w:cs="Arial"/>
+          <w:szCs w:val="24"/>
+        </w:rPr>
+      </w:pPr>
+      <w:r>
+        <w:rPr>
+          <w:rFonts w:ascii="Arial" w:hAnsi="Arial" w:cs="Arial"/>
+          <w:szCs w:val="24"/>
+        </w:rPr>
+        <w:t>To access</w:t>
+      </w:r>
+      <w:r>
+        <w:rPr>
+          <w:rFonts w:ascii="Arial" w:hAnsi="Arial" w:cs="Arial"/>
+          <w:szCs w:val="24"/>
+        </w:rPr>
+        <w:t xml:space="preserve"> the Admini</w:t>
+      </w:r>
+      <w:r>
+        <w:rPr>
+          <w:rFonts w:ascii="Arial" w:hAnsi="Arial" w:cs="Arial"/>
+          <w:szCs w:val="24"/>
+        </w:rPr>
+        <w:t xml:space="preserve">stration function click on the </w:t>
+      </w:r>
+      <w:r>
+        <w:rPr>
+          <w:rFonts w:ascii="Arial" w:hAnsi="Arial" w:cs="Arial"/>
+          <w:szCs w:val="24"/>
+        </w:rPr>
+        <w:t>Administr</w:t>
+      </w:r>
+      <w:r>
+        <w:rPr>
+          <w:rFonts w:ascii="Arial" w:hAnsi="Arial" w:cs="Arial"/>
+          <w:szCs w:val="24"/>
+        </w:rPr>
+        <w:t xml:space="preserve">ation Link on </w:t>
+      </w:r>
+      <w:r>
+        <w:rPr>
+          <w:rFonts w:ascii="Arial" w:hAnsi="Arial" w:cs="Arial"/>
+          <w:szCs w:val="24"/>
+        </w:rPr>
+        <w:t>the bottom of the Select Surgical Specialty screen (see Figure 8).</w:t>
+      </w:r>
+    </w:p>
+    <w:p>
+      <w:pPr>
+        <w:pStyle w:val="BodyText"/>
+        <w:rPr>
+          <w:rFonts w:ascii="Arial" w:hAnsi="Arial" w:cs="Arial"/>
+        </w:rPr>
+      </w:pPr>
+    </w:p>
+    <w:p>
+      <w:pPr>
+        <w:pStyle w:val="BodyText"/>
+        <w:keepNext/>
+        <w:rPr>
+          <w:rFonts w:ascii="Arial" w:hAnsi="Arial" w:cs="Arial"/>
+        </w:rPr>
+      </w:pPr>
+      <w:r>
+        <w:rPr>
+          <w:rFonts w:ascii="Arial" w:hAnsi="Arial" w:cs="Arial"/>
           <w:noProof/>
         </w:rPr>
-        <w:t>7</w:t>
-      </w:r>
-      <w:r>
-        <w:rPr>
+        <w:lastRenderedPageBreak/>
+        <w:drawing>
+          <wp:inline distT="0" distB="0" distL="0" distR="0" wp14:anchorId="43EF93AC" wp14:editId="43EF93AD">
+            <wp:extent cx="3133725" cy="2989762"/>
+            <wp:effectExtent l="0" t="0" r="0" b="1270"/>
+            <wp:docPr id="12" name="Picture 12"/>
+            <wp:cNvGraphicFramePr>
+              <a:graphicFrameLocks xmlns:a="http://schemas.openxmlformats.org/drawingml/2006/main" noChangeAspect="1"/>
+            </wp:cNvGraphicFramePr>
+            <a:graphic xmlns:a="http://schemas.openxmlformats.org/drawingml/2006/main">
+              <a:graphicData uri="http://schemas.openxmlformats.org/drawingml/2006/picture">
+                <pic:pic xmlns:pic="http://schemas.openxmlformats.org/drawingml/2006/picture">
+                  <pic:nvPicPr>
+                    <pic:cNvPr id="1" name=""/>
+                    <pic:cNvPicPr/>
+                  </pic:nvPicPr>
+                  <pic:blipFill>
+                    <a:blip r:embed="rId23"/>
+                    <a:stretch>
+                      <a:fillRect/>
+                    </a:stretch>
+                  </pic:blipFill>
+                  <pic:spPr>
+                    <a:xfrm>
+                      <a:off x="0" y="0"/>
+                      <a:ext cx="3155626" cy="3010657"/>
+                    </a:xfrm>
+                    <a:prstGeom prst="rect">
+                      <a:avLst/>
+                    </a:prstGeom>
+                  </pic:spPr>
+                </pic:pic>
+              </a:graphicData>
+            </a:graphic>
+          </wp:inline>
+        </w:drawing>
+      </w:r>
+    </w:p>
+    <w:p>
+      <w:pPr>
+        <w:pStyle w:val="Caption"/>
+      </w:pPr>
+      <w:r>
+        <w:t xml:space="preserve">Figure </w:t>
+      </w:r>
+      <w:fldSimple w:instr=" SEQ Figure \* ARABIC ">
+        <w:r>
+          <w:rPr>
+            <w:noProof/>
+          </w:rPr>
+          <w:t>8</w:t>
+        </w:r>
+      </w:fldSimple>
+      <w:r>
+        <w:t xml:space="preserve"> - Administration Link</w:t>
+      </w:r>
+    </w:p>
+    <w:p>
+      <w:pPr>
+        <w:rPr>
+          <w:rFonts w:ascii="Arial" w:hAnsi="Arial" w:cs="Arial"/>
+        </w:rPr>
+      </w:pPr>
+    </w:p>
+    <w:p>
+      <w:pPr>
+        <w:pStyle w:val="BodyText"/>
+        <w:rPr>
+          <w:rFonts w:ascii="Arial" w:hAnsi="Arial" w:cs="Arial"/>
+          <w:szCs w:val="24"/>
+        </w:rPr>
+      </w:pPr>
+      <w:r>
+        <w:rPr>
+          <w:rFonts w:ascii="Arial" w:hAnsi="Arial" w:cs="Arial"/>
+          <w:szCs w:val="24"/>
+        </w:rPr>
+        <w:t>The ASRC administrator is then provided a list of variables that can be “edited” (Figure 9)</w:t>
+      </w:r>
+      <w:r>
+        <w:rPr>
+          <w:rFonts w:ascii="Arial" w:hAnsi="Arial" w:cs="Arial"/>
+          <w:szCs w:val="24"/>
+        </w:rPr>
+        <w:t xml:space="preserve">. </w:t>
+      </w:r>
+      <w:r>
+        <w:rPr>
+          <w:rFonts w:ascii="Arial" w:hAnsi="Arial" w:cs="Arial"/>
+          <w:szCs w:val="24"/>
+        </w:rPr>
+        <w:t xml:space="preserve">Some variables that are populated with data from VistA or </w:t>
+      </w:r>
+      <w:r>
+        <w:rPr>
+          <w:rFonts w:ascii="Arial" w:hAnsi="Arial" w:cs="Arial"/>
+          <w:szCs w:val="24"/>
+        </w:rPr>
+        <w:t>manually</w:t>
+      </w:r>
+      <w:r>
+        <w:rPr>
+          <w:rFonts w:ascii="Arial" w:hAnsi="Arial" w:cs="Arial"/>
+          <w:szCs w:val="24"/>
+        </w:rPr>
+        <w:t xml:space="preserve"> entered (e.g., Age) are not editable and the user will be notified when that is the case</w:t>
+      </w:r>
+      <w:r>
+        <w:rPr>
+          <w:rFonts w:ascii="Arial" w:hAnsi="Arial" w:cs="Arial"/>
+          <w:szCs w:val="24"/>
+        </w:rPr>
+        <w:t xml:space="preserve">. </w:t>
+      </w:r>
+      <w:r>
+        <w:rPr>
+          <w:rFonts w:ascii="Arial" w:hAnsi="Arial" w:cs="Arial"/>
+          <w:szCs w:val="24"/>
+        </w:rPr>
+        <w:t>To edit a custom variable such as Functional Status click the Edit Button (Figure 9).</w:t>
+      </w:r>
+    </w:p>
+    <w:p>
+      <w:pPr>
+        <w:rPr>
+          <w:rFonts w:ascii="Arial" w:hAnsi="Arial" w:cs="Arial"/>
+        </w:rPr>
+      </w:pPr>
+    </w:p>
+    <w:p>
+      <w:pPr>
+        <w:keepNext/>
+        <w:rPr>
+          <w:rFonts w:ascii="Arial" w:hAnsi="Arial" w:cs="Arial"/>
+        </w:rPr>
+      </w:pPr>
+      <w:r>
+        <w:rPr>
+          <w:rFonts w:ascii="Arial" w:hAnsi="Arial" w:cs="Arial"/>
           <w:noProof/>
         </w:rPr>
-        <w:fldChar w:fldCharType="end"/>
-      </w:r>
-      <w:r>
-        <w:t>- Manually Enter Age</w:t>
-      </w:r>
-    </w:p>
-    <w:p>
-      <w:pPr>
-        <w:rPr>
-          <w:rFonts w:ascii="Arial" w:hAnsi="Arial" w:cs="Arial"/>
-        </w:rPr>
-      </w:pPr>
+        <w:drawing>
+          <wp:inline distT="0" distB="0" distL="0" distR="0" wp14:anchorId="43EF93AE" wp14:editId="43EF93AF">
+            <wp:extent cx="3104647" cy="3009900"/>
+            <wp:effectExtent l="0" t="0" r="635" b="0"/>
+            <wp:docPr id="13" name="Picture 13"/>
+            <wp:cNvGraphicFramePr>
+              <a:graphicFrameLocks xmlns:a="http://schemas.openxmlformats.org/drawingml/2006/main" noChangeAspect="1"/>
+            </wp:cNvGraphicFramePr>
+            <a:graphic xmlns:a="http://schemas.openxmlformats.org/drawingml/2006/main">
+              <a:graphicData uri="http://schemas.openxmlformats.org/drawingml/2006/picture">
+                <pic:pic xmlns:pic="http://schemas.openxmlformats.org/drawingml/2006/picture">
+                  <pic:nvPicPr>
+                    <pic:cNvPr id="1" name=""/>
+                    <pic:cNvPicPr/>
+                  </pic:nvPicPr>
+                  <pic:blipFill>
+                    <a:blip r:embed="rId24"/>
+                    <a:stretch>
+                      <a:fillRect/>
+                    </a:stretch>
+                  </pic:blipFill>
+                  <pic:spPr>
+                    <a:xfrm>
+                      <a:off x="0" y="0"/>
+                      <a:ext cx="3121913" cy="3026639"/>
+                    </a:xfrm>
+                    <a:prstGeom prst="rect">
+                      <a:avLst/>
+                    </a:prstGeom>
+                  </pic:spPr>
+                </pic:pic>
+              </a:graphicData>
+            </a:graphic>
+          </wp:inline>
+        </w:drawing>
+      </w:r>
+    </w:p>
+    <w:p>
+      <w:pPr>
+        <w:pStyle w:val="Caption"/>
+      </w:pPr>
+      <w:r>
+        <w:t xml:space="preserve">Figure </w:t>
+      </w:r>
+      <w:fldSimple w:instr=" SEQ Figure \* ARABIC ">
+        <w:r>
+          <w:rPr>
+            <w:noProof/>
+          </w:rPr>
+          <w:t>9</w:t>
+        </w:r>
+      </w:fldSimple>
+      <w:r>
+        <w:t xml:space="preserve"> - Administration Page</w:t>
+      </w:r>
+    </w:p>
+    <w:p>
+      <w:pPr>
+        <w:rPr>
+          <w:rFonts w:ascii="Arial" w:hAnsi="Arial" w:cs="Arial"/>
+        </w:rPr>
+      </w:pPr>
+    </w:p>
+    <w:p>
+      <w:pPr>
+        <w:rPr>
+          <w:rFonts w:ascii="Arial" w:hAnsi="Arial" w:cs="Arial"/>
+        </w:rPr>
+      </w:pPr>
+    </w:p>
+    <w:p>
+      <w:pPr>
+        <w:rPr>
+          <w:rFonts w:ascii="Arial" w:hAnsi="Arial" w:cs="Arial"/>
+        </w:rPr>
+      </w:pPr>
+      <w:r>
+        <w:rPr>
+          <w:rFonts w:ascii="Arial" w:hAnsi="Arial" w:cs="Arial"/>
+        </w:rPr>
+        <w:lastRenderedPageBreak/>
+        <w:t>To Edit a variable that has been selected to Edit click in the editable box (Figure 10) and enter the desired text</w:t>
+      </w:r>
+      <w:r>
+        <w:rPr>
+          <w:rFonts w:ascii="Arial" w:hAnsi="Arial" w:cs="Arial"/>
+        </w:rPr>
+        <w:t xml:space="preserve">. </w:t>
+      </w:r>
+      <w:r>
+        <w:rPr>
+          <w:rFonts w:ascii="Arial" w:hAnsi="Arial" w:cs="Arial"/>
+        </w:rPr>
+        <w:t>Note that there is limit of 80 characters and must be Alpha/Numeric (a future enhancement will allow other special characters)</w:t>
+      </w:r>
+      <w:r>
+        <w:rPr>
+          <w:rFonts w:ascii="Arial" w:hAnsi="Arial" w:cs="Arial"/>
+        </w:rPr>
+        <w:t xml:space="preserve">. </w:t>
+      </w:r>
+      <w:r>
+        <w:rPr>
+          <w:rFonts w:ascii="Arial" w:hAnsi="Arial" w:cs="Arial"/>
+        </w:rPr>
+        <w:t>Also if a very long variable is entered the text will wrap and the screen will adjust to accommodate</w:t>
+      </w:r>
+      <w:r>
+        <w:rPr>
+          <w:rFonts w:ascii="Arial" w:hAnsi="Arial" w:cs="Arial"/>
+        </w:rPr>
+        <w:t xml:space="preserve"> as best is possible. </w:t>
+      </w:r>
+    </w:p>
+    <w:p>
+      <w:pPr>
+        <w:rPr>
+          <w:rFonts w:ascii="Arial" w:hAnsi="Arial" w:cs="Arial"/>
+        </w:rPr>
+      </w:pPr>
+    </w:p>
+    <w:p>
+      <w:pPr>
+        <w:pStyle w:val="BodyText"/>
+        <w:keepNext/>
+        <w:rPr>
+          <w:rFonts w:ascii="Arial" w:hAnsi="Arial" w:cs="Arial"/>
+        </w:rPr>
+      </w:pPr>
+      <w:r>
+        <w:rPr>
+          <w:rFonts w:ascii="Arial" w:hAnsi="Arial" w:cs="Arial"/>
+          <w:noProof/>
+        </w:rPr>
+        <w:drawing>
+          <wp:inline distT="0" distB="0" distL="0" distR="0" wp14:anchorId="43EF93B0" wp14:editId="43EF93B1">
+            <wp:extent cx="3057525" cy="3178715"/>
+            <wp:effectExtent l="0" t="0" r="0" b="3175"/>
+            <wp:docPr id="14" name="Picture 14"/>
+            <wp:cNvGraphicFramePr>
+              <a:graphicFrameLocks xmlns:a="http://schemas.openxmlformats.org/drawingml/2006/main" noChangeAspect="1"/>
+            </wp:cNvGraphicFramePr>
+            <a:graphic xmlns:a="http://schemas.openxmlformats.org/drawingml/2006/main">
+              <a:graphicData uri="http://schemas.openxmlformats.org/drawingml/2006/picture">
+                <pic:pic xmlns:pic="http://schemas.openxmlformats.org/drawingml/2006/picture">
+                  <pic:nvPicPr>
+                    <pic:cNvPr id="1" name=""/>
+                    <pic:cNvPicPr/>
+                  </pic:nvPicPr>
+                  <pic:blipFill>
+                    <a:blip r:embed="rId25"/>
+                    <a:stretch>
+                      <a:fillRect/>
+                    </a:stretch>
+                  </pic:blipFill>
+                  <pic:spPr>
+                    <a:xfrm>
+                      <a:off x="0" y="0"/>
+                      <a:ext cx="3066974" cy="3188539"/>
+                    </a:xfrm>
+                    <a:prstGeom prst="rect">
+                      <a:avLst/>
+                    </a:prstGeom>
+                  </pic:spPr>
+                </pic:pic>
+              </a:graphicData>
+            </a:graphic>
+          </wp:inline>
+        </w:drawing>
+      </w:r>
+    </w:p>
+    <w:p>
+      <w:pPr>
+        <w:pStyle w:val="Caption"/>
+      </w:pPr>
+      <w:r>
+        <w:t xml:space="preserve">Figure </w:t>
+      </w:r>
+      <w:fldSimple w:instr=" SEQ Figure \* ARABIC ">
+        <w:r>
+          <w:rPr>
+            <w:noProof/>
+          </w:rPr>
+          <w:t>10</w:t>
+        </w:r>
+      </w:fldSimple>
+      <w:r>
+        <w:t xml:space="preserve"> - Edit Screen</w:t>
+      </w:r>
     </w:p>
     <w:p>
       <w:pPr>
@@ -4376,11 +6067,11 @@
       <w:r>
         <w:t xml:space="preserve"> </w:t>
       </w:r>
-      <w:bookmarkStart w:id="19" w:name="_Toc404343905"/>
+      <w:bookmarkStart w:id="22" w:name="_Toc406580340"/>
       <w:r>
         <w:t>Changing User ID and Password</w:t>
       </w:r>
-      <w:bookmarkEnd w:id="19"/>
+      <w:bookmarkEnd w:id="22"/>
     </w:p>
     <w:p>
       <w:pPr>
@@ -4394,8 +6085,21 @@
           <w:rFonts w:ascii="Arial" w:hAnsi="Arial" w:cs="Arial"/>
           <w:sz w:val="24"/>
         </w:rPr>
-        <w:lastRenderedPageBreak/>
-        <w:t>There will be no need to change User ID and Password specifically for the ASRC Tool.  Either a DUZ number will be used (provided in the login section) or will be accessible through CPRS with provided test accounts.</w:t>
+        <w:t>There will be no need to change User ID and Password specifically for the ASRC Tool</w:t>
+      </w:r>
+      <w:r>
+        <w:rPr>
+          <w:rFonts w:ascii="Arial" w:hAnsi="Arial" w:cs="Arial"/>
+          <w:sz w:val="24"/>
+        </w:rPr>
+        <w:t xml:space="preserve">. </w:t>
+      </w:r>
+      <w:r>
+        <w:rPr>
+          <w:rFonts w:ascii="Arial" w:hAnsi="Arial" w:cs="Arial"/>
+          <w:sz w:val="24"/>
+        </w:rPr>
+        <w:t>Either a DUZ number will be used (provided in the login section) or will be accessible through CPRS with provided test accounts.</w:t>
       </w:r>
     </w:p>
     <w:p>
@@ -4413,11 +6117,11 @@
       <w:r>
         <w:t xml:space="preserve"> </w:t>
       </w:r>
-      <w:bookmarkStart w:id="20" w:name="_Toc404343906"/>
+      <w:bookmarkStart w:id="23" w:name="_Toc406580341"/>
       <w:r>
         <w:t>Exit System</w:t>
       </w:r>
-      <w:bookmarkEnd w:id="20"/>
+      <w:bookmarkEnd w:id="23"/>
     </w:p>
     <w:p>
       <w:pPr>
@@ -4431,11 +6135,27 @@
           <w:rFonts w:ascii="Arial" w:hAnsi="Arial" w:cs="Arial"/>
           <w:sz w:val="24"/>
         </w:rPr>
-        <w:t>To exit the system simply close the browser window.</w:t>
-      </w:r>
+        <w:t>To exit the system</w:t>
+      </w:r>
+      <w:r>
+        <w:rPr>
+          <w:rFonts w:ascii="Arial" w:hAnsi="Arial" w:cs="Arial"/>
+          <w:sz w:val="24"/>
+        </w:rPr>
+        <w:t>,</w:t>
+      </w:r>
+      <w:r>
+        <w:rPr>
+          <w:rFonts w:ascii="Arial" w:hAnsi="Arial" w:cs="Arial"/>
+          <w:sz w:val="24"/>
+        </w:rPr>
+        <w:t xml:space="preserve"> simply close the browser window.</w:t>
+      </w:r>
+      <w:bookmarkStart w:id="24" w:name="_GoBack"/>
+      <w:bookmarkEnd w:id="24"/>
     </w:p>
     <w:sectPr>
-      <w:footerReference w:type="default" r:id="rId23"/>
+      <w:footerReference w:type="default" r:id="rId26"/>
       <w:pgSz w:w="12240" w:h="15840" w:code="1"/>
       <w:pgMar w:top="1440" w:right="1440" w:bottom="1440" w:left="1440" w:header="720" w:footer="720" w:gutter="0"/>
       <w:cols w:space="720"/>
@@ -4535,7 +6255,14 @@
         <w:rStyle w:val="PageNumber"/>
         <w:noProof/>
       </w:rPr>
-      <w:t>November 2014</w:t>
+      <w:t>December</w:t>
+    </w:r>
+    <w:r>
+      <w:rPr>
+        <w:rStyle w:val="PageNumber"/>
+        <w:noProof/>
+      </w:rPr>
+      <w:t xml:space="preserve"> 2014</w:t>
     </w:r>
   </w:p>
 </w:ftr>
@@ -4583,7 +6310,7 @@
         <w:rStyle w:val="PageNumber"/>
         <w:noProof/>
       </w:rPr>
-      <w:t>4</w:t>
+      <w:t>14</w:t>
     </w:r>
     <w:r>
       <w:rPr>
@@ -4601,7 +6328,13 @@
       <w:rPr>
         <w:rFonts w:ascii="Arial" w:hAnsi="Arial" w:cs="Arial"/>
       </w:rPr>
-      <w:t>November 2104</w:t>
+      <w:t>December</w:t>
+    </w:r>
+    <w:r>
+      <w:rPr>
+        <w:rFonts w:ascii="Arial" w:hAnsi="Arial" w:cs="Arial"/>
+      </w:rPr>
+      <w:t xml:space="preserve"> 2104</w:t>
     </w:r>
   </w:p>
 </w:ftr>
@@ -4651,7 +6384,7 @@
         <v:path o:extrusionok="f" gradientshapeok="t" o:connecttype="rect"/>
         <o:lock v:ext="edit" aspectratio="t"/>
       </v:shapetype>
-      <v:shape id="_x0000_i1027" type="#_x0000_t75" style="width:68.25pt;height:41.25pt" o:bullet="t">
+      <v:shape id="_x0000_i1028" type="#_x0000_t75" style="width:68.25pt;height:41.25pt" o:bullet="t">
         <v:imagedata r:id="rId1" o:title="pointing-finger-white-small"/>
       </v:shape>
     </w:pict>
@@ -6658,6 +8391,119 @@
     </w:lvl>
   </w:abstractNum>
   <w:abstractNum w:abstractNumId="17">
+    <w:nsid w:val="56843C15"/>
+    <w:multiLevelType w:val="hybridMultilevel"/>
+    <w:tmpl w:val="5A4CA60A"/>
+    <w:lvl w:ilvl="0" w:tplc="04090001">
+      <w:start w:val="1"/>
+      <w:numFmt w:val="bullet"/>
+      <w:lvlText w:val=""/>
+      <w:lvlJc w:val="left"/>
+      <w:pPr>
+        <w:ind w:left="360" w:hanging="360"/>
+      </w:pPr>
+      <w:rPr>
+        <w:rFonts w:ascii="Symbol" w:hAnsi="Symbol" w:hint="default"/>
+      </w:rPr>
+    </w:lvl>
+    <w:lvl w:ilvl="1" w:tplc="04090003" w:tentative="1">
+      <w:start w:val="1"/>
+      <w:numFmt w:val="bullet"/>
+      <w:lvlText w:val="o"/>
+      <w:lvlJc w:val="left"/>
+      <w:pPr>
+        <w:ind w:left="1080" w:hanging="360"/>
+      </w:pPr>
+      <w:rPr>
+        <w:rFonts w:ascii="Courier New" w:hAnsi="Courier New" w:cs="Courier New" w:hint="default"/>
+      </w:rPr>
+    </w:lvl>
+    <w:lvl w:ilvl="2" w:tplc="04090005" w:tentative="1">
+      <w:start w:val="1"/>
+      <w:numFmt w:val="bullet"/>
+      <w:lvlText w:val=""/>
+      <w:lvlJc w:val="left"/>
+      <w:pPr>
+        <w:ind w:left="1800" w:hanging="360"/>
+      </w:pPr>
+      <w:rPr>
+        <w:rFonts w:ascii="Wingdings" w:hAnsi="Wingdings" w:hint="default"/>
+      </w:rPr>
+    </w:lvl>
+    <w:lvl w:ilvl="3" w:tplc="04090001" w:tentative="1">
+      <w:start w:val="1"/>
+      <w:numFmt w:val="bullet"/>
+      <w:lvlText w:val=""/>
+      <w:lvlJc w:val="left"/>
+      <w:pPr>
+        <w:ind w:left="2520" w:hanging="360"/>
+      </w:pPr>
+      <w:rPr>
+        <w:rFonts w:ascii="Symbol" w:hAnsi="Symbol" w:hint="default"/>
+      </w:rPr>
+    </w:lvl>
+    <w:lvl w:ilvl="4" w:tplc="04090003" w:tentative="1">
+      <w:start w:val="1"/>
+      <w:numFmt w:val="bullet"/>
+      <w:lvlText w:val="o"/>
+      <w:lvlJc w:val="left"/>
+      <w:pPr>
+        <w:ind w:left="3240" w:hanging="360"/>
+      </w:pPr>
+      <w:rPr>
+        <w:rFonts w:ascii="Courier New" w:hAnsi="Courier New" w:cs="Courier New" w:hint="default"/>
+      </w:rPr>
+    </w:lvl>
+    <w:lvl w:ilvl="5" w:tplc="04090005" w:tentative="1">
+      <w:start w:val="1"/>
+      <w:numFmt w:val="bullet"/>
+      <w:lvlText w:val=""/>
+      <w:lvlJc w:val="left"/>
+      <w:pPr>
+        <w:ind w:left="3960" w:hanging="360"/>
+      </w:pPr>
+      <w:rPr>
+        <w:rFonts w:ascii="Wingdings" w:hAnsi="Wingdings" w:hint="default"/>
+      </w:rPr>
+    </w:lvl>
+    <w:lvl w:ilvl="6" w:tplc="04090001" w:tentative="1">
+      <w:start w:val="1"/>
+      <w:numFmt w:val="bullet"/>
+      <w:lvlText w:val=""/>
+      <w:lvlJc w:val="left"/>
+      <w:pPr>
+        <w:ind w:left="4680" w:hanging="360"/>
+      </w:pPr>
+      <w:rPr>
+        <w:rFonts w:ascii="Symbol" w:hAnsi="Symbol" w:hint="default"/>
+      </w:rPr>
+    </w:lvl>
+    <w:lvl w:ilvl="7" w:tplc="04090003" w:tentative="1">
+      <w:start w:val="1"/>
+      <w:numFmt w:val="bullet"/>
+      <w:lvlText w:val="o"/>
+      <w:lvlJc w:val="left"/>
+      <w:pPr>
+        <w:ind w:left="5400" w:hanging="360"/>
+      </w:pPr>
+      <w:rPr>
+        <w:rFonts w:ascii="Courier New" w:hAnsi="Courier New" w:cs="Courier New" w:hint="default"/>
+      </w:rPr>
+    </w:lvl>
+    <w:lvl w:ilvl="8" w:tplc="04090005" w:tentative="1">
+      <w:start w:val="1"/>
+      <w:numFmt w:val="bullet"/>
+      <w:lvlText w:val=""/>
+      <w:lvlJc w:val="left"/>
+      <w:pPr>
+        <w:ind w:left="6120" w:hanging="360"/>
+      </w:pPr>
+      <w:rPr>
+        <w:rFonts w:ascii="Wingdings" w:hAnsi="Wingdings" w:hint="default"/>
+      </w:rPr>
+    </w:lvl>
+  </w:abstractNum>
+  <w:abstractNum w:abstractNumId="18">
     <w:nsid w:val="581571F7"/>
     <w:multiLevelType w:val="hybridMultilevel"/>
     <w:tmpl w:val="13EC8F6A"/>
@@ -6798,7 +8644,7 @@
       </w:rPr>
     </w:lvl>
   </w:abstractNum>
-  <w:abstractNum w:abstractNumId="18">
+  <w:abstractNum w:abstractNumId="19">
     <w:nsid w:val="606A0D49"/>
     <w:multiLevelType w:val="multilevel"/>
     <w:tmpl w:val="7772D7E8"/>
@@ -6939,7 +8785,7 @@
       </w:rPr>
     </w:lvl>
   </w:abstractNum>
-  <w:abstractNum w:abstractNumId="19">
+  <w:abstractNum w:abstractNumId="20">
     <w:nsid w:val="68FD01D8"/>
     <w:multiLevelType w:val="multilevel"/>
     <w:tmpl w:val="7D1C31E0"/>
@@ -7052,7 +8898,7 @@
       </w:rPr>
     </w:lvl>
   </w:abstractNum>
-  <w:abstractNum w:abstractNumId="20">
+  <w:abstractNum w:abstractNumId="21">
     <w:nsid w:val="6D5C2438"/>
     <w:multiLevelType w:val="hybridMultilevel"/>
     <w:tmpl w:val="9CEEF7A4"/>
@@ -7169,7 +9015,7 @@
       </w:pPr>
     </w:lvl>
   </w:abstractNum>
-  <w:abstractNum w:abstractNumId="21">
+  <w:abstractNum w:abstractNumId="22">
     <w:nsid w:val="6F182A87"/>
     <w:multiLevelType w:val="hybridMultilevel"/>
     <w:tmpl w:val="57642176"/>
@@ -7283,7 +9129,7 @@
       </w:pPr>
     </w:lvl>
   </w:abstractNum>
-  <w:abstractNum w:abstractNumId="22">
+  <w:abstractNum w:abstractNumId="23">
     <w:nsid w:val="71494325"/>
     <w:multiLevelType w:val="multilevel"/>
     <w:tmpl w:val="D9AC1A3A"/>
@@ -7397,7 +9243,7 @@
       </w:rPr>
     </w:lvl>
   </w:abstractNum>
-  <w:abstractNum w:abstractNumId="23">
+  <w:abstractNum w:abstractNumId="24">
     <w:nsid w:val="73B1173E"/>
     <w:multiLevelType w:val="hybridMultilevel"/>
     <w:tmpl w:val="2640D13E"/>
@@ -7518,7 +9364,7 @@
       </w:pPr>
     </w:lvl>
   </w:abstractNum>
-  <w:abstractNum w:abstractNumId="24">
+  <w:abstractNum w:abstractNumId="25">
     <w:nsid w:val="7B484584"/>
     <w:multiLevelType w:val="hybridMultilevel"/>
     <w:tmpl w:val="542A4D90"/>
@@ -7631,7 +9477,7 @@
       </w:rPr>
     </w:lvl>
   </w:abstractNum>
-  <w:abstractNum w:abstractNumId="25">
+  <w:abstractNum w:abstractNumId="26">
     <w:nsid w:val="7F9D06EE"/>
     <w:multiLevelType w:val="hybridMultilevel"/>
     <w:tmpl w:val="29E0F7D2"/>
@@ -7773,22 +9619,22 @@
     </w:lvl>
   </w:abstractNum>
   <w:num w:numId="1">
-    <w:abstractNumId w:val="21"/>
+    <w:abstractNumId w:val="22"/>
   </w:num>
   <w:num w:numId="2">
-    <w:abstractNumId w:val="20"/>
+    <w:abstractNumId w:val="21"/>
   </w:num>
   <w:num w:numId="3">
     <w:abstractNumId w:val="2"/>
   </w:num>
   <w:num w:numId="4">
-    <w:abstractNumId w:val="23"/>
+    <w:abstractNumId w:val="24"/>
   </w:num>
   <w:num w:numId="5">
-    <w:abstractNumId w:val="25"/>
+    <w:abstractNumId w:val="26"/>
   </w:num>
   <w:num w:numId="6">
-    <w:abstractNumId w:val="17"/>
+    <w:abstractNumId w:val="18"/>
   </w:num>
   <w:num w:numId="7">
     <w:abstractNumId w:val="10"/>
@@ -7809,7 +9655,7 @@
     <w:abstractNumId w:val="11"/>
   </w:num>
   <w:num w:numId="13">
-    <w:abstractNumId w:val="18"/>
+    <w:abstractNumId w:val="19"/>
   </w:num>
   <w:num w:numId="14">
     <w:abstractNumId w:val="13"/>
@@ -7821,7 +9667,7 @@
     <w:abstractNumId w:val="6"/>
   </w:num>
   <w:num w:numId="17">
-    <w:abstractNumId w:val="22"/>
+    <w:abstractNumId w:val="23"/>
   </w:num>
   <w:num w:numId="18">
     <w:abstractNumId w:val="1"/>
@@ -7830,7 +9676,7 @@
     <w:abstractNumId w:val="1"/>
   </w:num>
   <w:num w:numId="20">
-    <w:abstractNumId w:val="19"/>
+    <w:abstractNumId w:val="20"/>
   </w:num>
   <w:num w:numId="21">
     <w:abstractNumId w:val="0"/>
@@ -7839,7 +9685,7 @@
     <w:abstractNumId w:val="16"/>
   </w:num>
   <w:num w:numId="23">
-    <w:abstractNumId w:val="24"/>
+    <w:abstractNumId w:val="25"/>
   </w:num>
   <w:num w:numId="24">
     <w:abstractNumId w:val="14"/>
@@ -7852,6 +9698,9 @@
   </w:num>
   <w:num w:numId="27">
     <w:abstractNumId w:val="7"/>
+  </w:num>
+  <w:num w:numId="28">
+    <w:abstractNumId w:val="17"/>
   </w:num>
   <w:numIdMacAtCleanup w:val="14"/>
 </w:numbering>
@@ -9738,6 +11587,12 @@
 </file>
 
 <file path=customXml/item1.xml><?xml version="1.0" encoding="utf-8"?>
+<p:properties xmlns:p="http://schemas.microsoft.com/office/2006/metadata/properties" xmlns:xsi="http://www.w3.org/2001/XMLSchema-instance" xmlns:pc="http://schemas.microsoft.com/office/infopath/2007/PartnerControls">
+  <documentManagement/>
+</p:properties>
+</file>
+
+<file path=customXml/item2.xml><?xml version="1.0" encoding="utf-8"?>
 <ct:contentTypeSchema xmlns:ct="http://schemas.microsoft.com/office/2006/metadata/contentType" xmlns:ma="http://schemas.microsoft.com/office/2006/metadata/properties/metaAttributes" ct:_="" ma:_="" ma:contentTypeName="Document" ma:contentTypeID="0x010100E2C6E55B4DDC4C45BE5BA4C473ADF48E" ma:contentTypeVersion="0" ma:contentTypeDescription="Create a new document." ma:contentTypeScope="" ma:versionID="bcd4d3d07c6222cd6e13836d0a496eb0">
   <xsd:schema xmlns:xsd="http://www.w3.org/2001/XMLSchema" xmlns:xs="http://www.w3.org/2001/XMLSchema" xmlns:p="http://schemas.microsoft.com/office/2006/metadata/properties" targetNamespace="http://schemas.microsoft.com/office/2006/metadata/properties" ma:root="true" ma:fieldsID="d15787acf22db4e4c0ac8b858fca6407">
     <xsd:element name="properties">
@@ -9851,12 +11706,6 @@
 </ct:contentTypeSchema>
 </file>
 
-<file path=customXml/item2.xml><?xml version="1.0" encoding="utf-8"?>
-<p:properties xmlns:p="http://schemas.microsoft.com/office/2006/metadata/properties" xmlns:xsi="http://www.w3.org/2001/XMLSchema-instance" xmlns:pc="http://schemas.microsoft.com/office/infopath/2007/PartnerControls">
-  <documentManagement/>
-</p:properties>
-</file>
-
 <file path=customXml/item3.xml><?xml version="1.0" encoding="utf-8"?>
 <?mso-contentType ?>
 <FormTemplates xmlns="http://schemas.microsoft.com/sharepoint/v3/contenttype/forms">
@@ -9867,13 +11716,34 @@
 </file>
 
 <file path=customXml/itemProps1.xml><?xml version="1.0" encoding="utf-8"?>
-<ds:datastoreItem xmlns:ds="http://schemas.openxmlformats.org/officeDocument/2006/customXml" ds:itemID="{41A634F8-3149-4E92-B07A-57B343ACFFFB}"/>
+<ds:datastoreItem xmlns:ds="http://schemas.openxmlformats.org/officeDocument/2006/customXml" ds:itemID="{28D3E5CB-B0C4-43A7-A6D8-7451264DB4C6}">
+  <ds:schemaRefs>
+    <ds:schemaRef ds:uri="http://schemas.microsoft.com/office/2006/metadata/properties"/>
+    <ds:schemaRef ds:uri="http://schemas.microsoft.com/office/infopath/2007/PartnerControls"/>
+  </ds:schemaRefs>
+</ds:datastoreItem>
 </file>
 
 <file path=customXml/itemProps2.xml><?xml version="1.0" encoding="utf-8"?>
-<ds:datastoreItem xmlns:ds="http://schemas.openxmlformats.org/officeDocument/2006/customXml" ds:itemID="{28D3E5CB-B0C4-43A7-A6D8-7451264DB4C6}"/>
+<ds:datastoreItem xmlns:ds="http://schemas.openxmlformats.org/officeDocument/2006/customXml" ds:itemID="{D486CDBA-5D77-4DD8-9F45-20514C515EA8}">
+  <ds:schemaRefs>
+    <ds:schemaRef ds:uri="http://schemas.microsoft.com/office/2006/metadata/contentType"/>
+    <ds:schemaRef ds:uri="http://schemas.microsoft.com/office/2006/metadata/properties/metaAttributes"/>
+    <ds:schemaRef ds:uri="http://www.w3.org/2001/XMLSchema"/>
+    <ds:schemaRef ds:uri="http://schemas.microsoft.com/office/2006/metadata/properties"/>
+    <ds:schemaRef ds:uri="http://schemas.openxmlformats.org/package/2006/metadata/core-properties"/>
+    <ds:schemaRef ds:uri="http://purl.org/dc/elements/1.1/"/>
+    <ds:schemaRef ds:uri="http://purl.org/dc/terms/"/>
+    <ds:schemaRef ds:uri="http://schemas.microsoft.com/internal/obd"/>
+    <ds:schemaRef ds:uri="http://schemas.microsoft.com/office/infopath/2007/PartnerControls"/>
+  </ds:schemaRefs>
+</ds:datastoreItem>
 </file>
 
 <file path=customXml/itemProps3.xml><?xml version="1.0" encoding="utf-8"?>
-<ds:datastoreItem xmlns:ds="http://schemas.openxmlformats.org/officeDocument/2006/customXml" ds:itemID="{4A4DA104-524B-4A75-89ED-E005322E3BAB}"/>
+<ds:datastoreItem xmlns:ds="http://schemas.openxmlformats.org/officeDocument/2006/customXml" ds:itemID="{4A4DA104-524B-4A75-89ED-E005322E3BAB}">
+  <ds:schemaRefs>
+    <ds:schemaRef ds:uri="http://schemas.microsoft.com/sharepoint/v3/contenttype/forms"/>
+  </ds:schemaRefs>
+</ds:datastoreItem>
 </file>
</xml_diff>

<commit_message>
Update docs for Sprint 3.
</commit_message>
<xml_diff>
--- a/docs/ASRC_User_Guide.docx
+++ b/docs/ASRC_User_Guide.docx
@@ -7,6 +7,8 @@
         <w:pStyle w:val="Title"/>
       </w:pPr>
       <w:bookmarkStart w:id="0" w:name="_Toc205632711"/>
+      <w:bookmarkStart w:id="1" w:name="_GoBack"/>
+      <w:bookmarkEnd w:id="1"/>
       <w:r>
         <w:t>Department of Veterans Affairs</w:t>
       </w:r>
@@ -183,18 +185,7 @@
           <w:sz w:val="28"/>
           <w:szCs w:val="28"/>
         </w:rPr>
-        <w:t>December</w:t>
-      </w:r>
-      <w:r>
-        <w:rPr>
-          <w:rFonts w:ascii="Arial" w:hAnsi="Arial" w:cs="Arial"/>
-          <w:b/>
-          <w:i w:val="0"/>
-          <w:color w:val="auto"/>
-          <w:sz w:val="28"/>
-          <w:szCs w:val="28"/>
-        </w:rPr>
-        <w:t xml:space="preserve"> 2014</w:t>
+        <w:t>January 2015</w:t>
       </w:r>
     </w:p>
     <w:p>
@@ -210,7 +201,7 @@
         <w:t xml:space="preserve">Version </w:t>
       </w:r>
       <w:r>
-        <w:t>1.4</w:t>
+        <w:t>1.5</w:t>
       </w:r>
     </w:p>
     <w:p>
@@ -311,8 +302,8 @@
             <w:pPr>
               <w:pStyle w:val="TableHeading"/>
             </w:pPr>
-            <w:bookmarkStart w:id="1" w:name="ColumnTitle_01"/>
-            <w:bookmarkEnd w:id="1"/>
+            <w:bookmarkStart w:id="2" w:name="ColumnTitle_01"/>
+            <w:bookmarkEnd w:id="2"/>
             <w:r>
               <w:t>Date</w:t>
             </w:r>
@@ -775,6 +766,63 @@
           </w:p>
         </w:tc>
       </w:tr>
+      <w:tr>
+        <w:trPr>
+          <w:trHeight w:val="422"/>
+        </w:trPr>
+        <w:tc>
+          <w:tcPr>
+            <w:tcW w:w="907" w:type="pct"/>
+          </w:tcPr>
+          <w:p>
+            <w:pPr>
+              <w:pStyle w:val="TableText"/>
+            </w:pPr>
+            <w:r>
+              <w:t>1/25/2015</w:t>
+            </w:r>
+          </w:p>
+        </w:tc>
+        <w:tc>
+          <w:tcPr>
+            <w:tcW w:w="567" w:type="pct"/>
+          </w:tcPr>
+          <w:p>
+            <w:pPr>
+              <w:pStyle w:val="TableText"/>
+            </w:pPr>
+            <w:r>
+              <w:t>1.5</w:t>
+            </w:r>
+          </w:p>
+        </w:tc>
+        <w:tc>
+          <w:tcPr>
+            <w:tcW w:w="2305" w:type="pct"/>
+          </w:tcPr>
+          <w:p>
+            <w:pPr>
+              <w:pStyle w:val="TableText"/>
+            </w:pPr>
+            <w:r>
+              <w:t>Updated surgical procedure selection screenshot and added a description of the CPT code search feature.</w:t>
+            </w:r>
+          </w:p>
+        </w:tc>
+        <w:tc>
+          <w:tcPr>
+            <w:tcW w:w="1222" w:type="pct"/>
+          </w:tcPr>
+          <w:p>
+            <w:pPr>
+              <w:pStyle w:val="TableText"/>
+            </w:pPr>
+            <w:r>
+              <w:t>B. Frey</w:t>
+            </w:r>
+          </w:p>
+        </w:tc>
+      </w:tr>
     </w:tbl>
     <w:p>
       <w:pPr>
@@ -840,7 +888,7 @@
         </w:rPr>
         <w:fldChar w:fldCharType="separate"/>
       </w:r>
-      <w:hyperlink w:anchor="_Toc406580320" w:history="1">
+      <w:hyperlink w:anchor="_Toc410056398" w:history="1">
         <w:r>
           <w:rPr>
             <w:rStyle w:val="Hyperlink"/>
@@ -884,7 +932,7 @@
             <w:noProof/>
             <w:webHidden/>
           </w:rPr>
-          <w:instrText xml:space="preserve"> PAGEREF _Toc406580320 \h </w:instrText>
+          <w:instrText xml:space="preserve"> PAGEREF _Toc410056398 \h </w:instrText>
         </w:r>
         <w:r>
           <w:rPr>
@@ -926,7 +974,7 @@
           <w:szCs w:val="22"/>
         </w:rPr>
       </w:pPr>
-      <w:hyperlink w:anchor="_Toc406580321" w:history="1">
+      <w:hyperlink w:anchor="_Toc410056399" w:history="1">
         <w:r>
           <w:rPr>
             <w:rStyle w:val="Hyperlink"/>
@@ -970,7 +1018,7 @@
             <w:noProof/>
             <w:webHidden/>
           </w:rPr>
-          <w:instrText xml:space="preserve"> PAGEREF _Toc406580321 \h </w:instrText>
+          <w:instrText xml:space="preserve"> PAGEREF _Toc410056399 \h </w:instrText>
         </w:r>
         <w:r>
           <w:rPr>
@@ -1012,7 +1060,7 @@
           <w:szCs w:val="22"/>
         </w:rPr>
       </w:pPr>
-      <w:hyperlink w:anchor="_Toc406580322" w:history="1">
+      <w:hyperlink w:anchor="_Toc410056400" w:history="1">
         <w:r>
           <w:rPr>
             <w:rStyle w:val="Hyperlink"/>
@@ -1056,7 +1104,7 @@
             <w:noProof/>
             <w:webHidden/>
           </w:rPr>
-          <w:instrText xml:space="preserve"> PAGEREF _Toc406580322 \h </w:instrText>
+          <w:instrText xml:space="preserve"> PAGEREF _Toc410056400 \h </w:instrText>
         </w:r>
         <w:r>
           <w:rPr>
@@ -1098,7 +1146,7 @@
           <w:szCs w:val="22"/>
         </w:rPr>
       </w:pPr>
-      <w:hyperlink w:anchor="_Toc406580323" w:history="1">
+      <w:hyperlink w:anchor="_Toc410056401" w:history="1">
         <w:r>
           <w:rPr>
             <w:rStyle w:val="Hyperlink"/>
@@ -1148,7 +1196,7 @@
             <w:noProof/>
             <w:webHidden/>
           </w:rPr>
-          <w:instrText xml:space="preserve"> PAGEREF _Toc406580323 \h </w:instrText>
+          <w:instrText xml:space="preserve"> PAGEREF _Toc410056401 \h </w:instrText>
         </w:r>
         <w:r>
           <w:rPr>
@@ -1190,7 +1238,7 @@
           <w:szCs w:val="22"/>
         </w:rPr>
       </w:pPr>
-      <w:hyperlink w:anchor="_Toc406580324" w:history="1">
+      <w:hyperlink w:anchor="_Toc410056402" w:history="1">
         <w:r>
           <w:rPr>
             <w:rStyle w:val="Hyperlink"/>
@@ -1240,7 +1288,7 @@
             <w:noProof/>
             <w:webHidden/>
           </w:rPr>
-          <w:instrText xml:space="preserve"> PAGEREF _Toc406580324 \h </w:instrText>
+          <w:instrText xml:space="preserve"> PAGEREF _Toc410056402 \h </w:instrText>
         </w:r>
         <w:r>
           <w:rPr>
@@ -1282,7 +1330,7 @@
           <w:szCs w:val="22"/>
         </w:rPr>
       </w:pPr>
-      <w:hyperlink w:anchor="_Toc406580325" w:history="1">
+      <w:hyperlink w:anchor="_Toc410056403" w:history="1">
         <w:r>
           <w:rPr>
             <w:rStyle w:val="Hyperlink"/>
@@ -1326,7 +1374,7 @@
             <w:noProof/>
             <w:webHidden/>
           </w:rPr>
-          <w:instrText xml:space="preserve"> PAGEREF _Toc406580325 \h </w:instrText>
+          <w:instrText xml:space="preserve"> PAGEREF _Toc410056403 \h </w:instrText>
         </w:r>
         <w:r>
           <w:rPr>
@@ -1368,7 +1416,7 @@
           <w:szCs w:val="22"/>
         </w:rPr>
       </w:pPr>
-      <w:hyperlink w:anchor="_Toc406580326" w:history="1">
+      <w:hyperlink w:anchor="_Toc410056404" w:history="1">
         <w:r>
           <w:rPr>
             <w:rStyle w:val="Hyperlink"/>
@@ -1418,7 +1466,7 @@
             <w:noProof/>
             <w:webHidden/>
           </w:rPr>
-          <w:instrText xml:space="preserve"> PAGEREF _Toc406580326 \h </w:instrText>
+          <w:instrText xml:space="preserve"> PAGEREF _Toc410056404 \h </w:instrText>
         </w:r>
         <w:r>
           <w:rPr>
@@ -1460,7 +1508,7 @@
           <w:szCs w:val="22"/>
         </w:rPr>
       </w:pPr>
-      <w:hyperlink w:anchor="_Toc406580327" w:history="1">
+      <w:hyperlink w:anchor="_Toc410056405" w:history="1">
         <w:r>
           <w:rPr>
             <w:rStyle w:val="Hyperlink"/>
@@ -1510,7 +1558,7 @@
             <w:noProof/>
             <w:webHidden/>
           </w:rPr>
-          <w:instrText xml:space="preserve"> PAGEREF _Toc406580327 \h </w:instrText>
+          <w:instrText xml:space="preserve"> PAGEREF _Toc410056405 \h </w:instrText>
         </w:r>
         <w:r>
           <w:rPr>
@@ -1552,7 +1600,7 @@
           <w:szCs w:val="22"/>
         </w:rPr>
       </w:pPr>
-      <w:hyperlink w:anchor="_Toc406580328" w:history="1">
+      <w:hyperlink w:anchor="_Toc410056406" w:history="1">
         <w:r>
           <w:rPr>
             <w:rStyle w:val="Hyperlink"/>
@@ -1596,7 +1644,7 @@
             <w:noProof/>
             <w:webHidden/>
           </w:rPr>
-          <w:instrText xml:space="preserve"> PAGEREF _Toc406580328 \h </w:instrText>
+          <w:instrText xml:space="preserve"> PAGEREF _Toc410056406 \h </w:instrText>
         </w:r>
         <w:r>
           <w:rPr>
@@ -1638,7 +1686,7 @@
           <w:szCs w:val="22"/>
         </w:rPr>
       </w:pPr>
-      <w:hyperlink w:anchor="_Toc406580329" w:history="1">
+      <w:hyperlink w:anchor="_Toc410056407" w:history="1">
         <w:r>
           <w:rPr>
             <w:rStyle w:val="Hyperlink"/>
@@ -1682,7 +1730,7 @@
             <w:noProof/>
             <w:webHidden/>
           </w:rPr>
-          <w:instrText xml:space="preserve"> PAGEREF _Toc406580329 \h </w:instrText>
+          <w:instrText xml:space="preserve"> PAGEREF _Toc410056407 \h </w:instrText>
         </w:r>
         <w:r>
           <w:rPr>
@@ -1724,7 +1772,7 @@
           <w:szCs w:val="22"/>
         </w:rPr>
       </w:pPr>
-      <w:hyperlink w:anchor="_Toc406580330" w:history="1">
+      <w:hyperlink w:anchor="_Toc410056408" w:history="1">
         <w:r>
           <w:rPr>
             <w:rStyle w:val="Hyperlink"/>
@@ -1768,7 +1816,7 @@
             <w:noProof/>
             <w:webHidden/>
           </w:rPr>
-          <w:instrText xml:space="preserve"> PAGEREF _Toc406580330 \h </w:instrText>
+          <w:instrText xml:space="preserve"> PAGEREF _Toc410056408 \h </w:instrText>
         </w:r>
         <w:r>
           <w:rPr>
@@ -1810,7 +1858,7 @@
           <w:szCs w:val="22"/>
         </w:rPr>
       </w:pPr>
-      <w:hyperlink w:anchor="_Toc406580331" w:history="1">
+      <w:hyperlink w:anchor="_Toc410056409" w:history="1">
         <w:r>
           <w:rPr>
             <w:rStyle w:val="Hyperlink"/>
@@ -1854,7 +1902,7 @@
             <w:noProof/>
             <w:webHidden/>
           </w:rPr>
-          <w:instrText xml:space="preserve"> PAGEREF _Toc406580331 \h </w:instrText>
+          <w:instrText xml:space="preserve"> PAGEREF _Toc410056409 \h </w:instrText>
         </w:r>
         <w:r>
           <w:rPr>
@@ -1896,7 +1944,7 @@
           <w:szCs w:val="22"/>
         </w:rPr>
       </w:pPr>
-      <w:hyperlink w:anchor="_Toc406580332" w:history="1">
+      <w:hyperlink w:anchor="_Toc410056410" w:history="1">
         <w:r>
           <w:rPr>
             <w:rStyle w:val="Hyperlink"/>
@@ -1940,7 +1988,7 @@
             <w:noProof/>
             <w:webHidden/>
           </w:rPr>
-          <w:instrText xml:space="preserve"> PAGEREF _Toc406580332 \h </w:instrText>
+          <w:instrText xml:space="preserve"> PAGEREF _Toc410056410 \h </w:instrText>
         </w:r>
         <w:r>
           <w:rPr>
@@ -1982,7 +2030,7 @@
           <w:szCs w:val="22"/>
         </w:rPr>
       </w:pPr>
-      <w:hyperlink w:anchor="_Toc406580333" w:history="1">
+      <w:hyperlink w:anchor="_Toc410056411" w:history="1">
         <w:r>
           <w:rPr>
             <w:rStyle w:val="Hyperlink"/>
@@ -2026,7 +2074,7 @@
             <w:noProof/>
             <w:webHidden/>
           </w:rPr>
-          <w:instrText xml:space="preserve"> PAGEREF _Toc406580333 \h </w:instrText>
+          <w:instrText xml:space="preserve"> PAGEREF _Toc410056411 \h </w:instrText>
         </w:r>
         <w:r>
           <w:rPr>
@@ -2068,7 +2116,7 @@
           <w:szCs w:val="22"/>
         </w:rPr>
       </w:pPr>
-      <w:hyperlink w:anchor="_Toc406580334" w:history="1">
+      <w:hyperlink w:anchor="_Toc410056412" w:history="1">
         <w:r>
           <w:rPr>
             <w:rStyle w:val="Hyperlink"/>
@@ -2112,7 +2160,7 @@
             <w:noProof/>
             <w:webHidden/>
           </w:rPr>
-          <w:instrText xml:space="preserve"> PAGEREF _Toc406580334 \h </w:instrText>
+          <w:instrText xml:space="preserve"> PAGEREF _Toc410056412 \h </w:instrText>
         </w:r>
         <w:r>
           <w:rPr>
@@ -2154,7 +2202,7 @@
           <w:szCs w:val="22"/>
         </w:rPr>
       </w:pPr>
-      <w:hyperlink w:anchor="_Toc406580335" w:history="1">
+      <w:hyperlink w:anchor="_Toc410056413" w:history="1">
         <w:r>
           <w:rPr>
             <w:rStyle w:val="Hyperlink"/>
@@ -2204,7 +2252,7 @@
             <w:noProof/>
             <w:webHidden/>
           </w:rPr>
-          <w:instrText xml:space="preserve"> PAGEREF _Toc406580335 \h </w:instrText>
+          <w:instrText xml:space="preserve"> PAGEREF _Toc410056413 \h </w:instrText>
         </w:r>
         <w:r>
           <w:rPr>
@@ -2246,7 +2294,7 @@
           <w:szCs w:val="22"/>
         </w:rPr>
       </w:pPr>
-      <w:hyperlink w:anchor="_Toc406580336" w:history="1">
+      <w:hyperlink w:anchor="_Toc410056414" w:history="1">
         <w:r>
           <w:rPr>
             <w:rStyle w:val="Hyperlink"/>
@@ -2296,7 +2344,7 @@
             <w:noProof/>
             <w:webHidden/>
           </w:rPr>
-          <w:instrText xml:space="preserve"> PAGEREF _Toc406580336 \h </w:instrText>
+          <w:instrText xml:space="preserve"> PAGEREF _Toc410056414 \h </w:instrText>
         </w:r>
         <w:r>
           <w:rPr>
@@ -2316,7 +2364,7 @@
             <w:noProof/>
             <w:webHidden/>
           </w:rPr>
-          <w:t>10</w:t>
+          <w:t>11</w:t>
         </w:r>
         <w:r>
           <w:rPr>
@@ -2338,7 +2386,7 @@
           <w:szCs w:val="22"/>
         </w:rPr>
       </w:pPr>
-      <w:hyperlink w:anchor="_Toc406580337" w:history="1">
+      <w:hyperlink w:anchor="_Toc410056415" w:history="1">
         <w:r>
           <w:rPr>
             <w:rStyle w:val="Hyperlink"/>
@@ -2388,7 +2436,7 @@
             <w:noProof/>
             <w:webHidden/>
           </w:rPr>
-          <w:instrText xml:space="preserve"> PAGEREF _Toc406580337 \h </w:instrText>
+          <w:instrText xml:space="preserve"> PAGEREF _Toc410056415 \h </w:instrText>
         </w:r>
         <w:r>
           <w:rPr>
@@ -2408,7 +2456,7 @@
             <w:noProof/>
             <w:webHidden/>
           </w:rPr>
-          <w:t>11</w:t>
+          <w:t>12</w:t>
         </w:r>
         <w:r>
           <w:rPr>
@@ -2430,7 +2478,7 @@
           <w:szCs w:val="22"/>
         </w:rPr>
       </w:pPr>
-      <w:hyperlink w:anchor="_Toc406580338" w:history="1">
+      <w:hyperlink w:anchor="_Toc410056416" w:history="1">
         <w:r>
           <w:rPr>
             <w:rStyle w:val="Hyperlink"/>
@@ -2480,7 +2528,7 @@
             <w:noProof/>
             <w:webHidden/>
           </w:rPr>
-          <w:instrText xml:space="preserve"> PAGEREF _Toc406580338 \h </w:instrText>
+          <w:instrText xml:space="preserve"> PAGEREF _Toc410056416 \h </w:instrText>
         </w:r>
         <w:r>
           <w:rPr>
@@ -2500,7 +2548,7 @@
             <w:noProof/>
             <w:webHidden/>
           </w:rPr>
-          <w:t>12</w:t>
+          <w:t>13</w:t>
         </w:r>
         <w:r>
           <w:rPr>
@@ -2522,7 +2570,7 @@
           <w:szCs w:val="22"/>
         </w:rPr>
       </w:pPr>
-      <w:hyperlink w:anchor="_Toc406580339" w:history="1">
+      <w:hyperlink w:anchor="_Toc410056417" w:history="1">
         <w:r>
           <w:rPr>
             <w:rStyle w:val="Hyperlink"/>
@@ -2572,7 +2620,7 @@
             <w:noProof/>
             <w:webHidden/>
           </w:rPr>
-          <w:instrText xml:space="preserve"> PAGEREF _Toc406580339 \h </w:instrText>
+          <w:instrText xml:space="preserve"> PAGEREF _Toc410056417 \h </w:instrText>
         </w:r>
         <w:r>
           <w:rPr>
@@ -2592,7 +2640,7 @@
             <w:noProof/>
             <w:webHidden/>
           </w:rPr>
-          <w:t>12</w:t>
+          <w:t>13</w:t>
         </w:r>
         <w:r>
           <w:rPr>
@@ -2614,7 +2662,7 @@
           <w:szCs w:val="22"/>
         </w:rPr>
       </w:pPr>
-      <w:hyperlink w:anchor="_Toc406580340" w:history="1">
+      <w:hyperlink w:anchor="_Toc410056418" w:history="1">
         <w:r>
           <w:rPr>
             <w:rStyle w:val="Hyperlink"/>
@@ -2658,7 +2706,7 @@
             <w:noProof/>
             <w:webHidden/>
           </w:rPr>
-          <w:instrText xml:space="preserve"> PAGEREF _Toc406580340 \h </w:instrText>
+          <w:instrText xml:space="preserve"> PAGEREF _Toc410056418 \h </w:instrText>
         </w:r>
         <w:r>
           <w:rPr>
@@ -2678,7 +2726,7 @@
             <w:noProof/>
             <w:webHidden/>
           </w:rPr>
-          <w:t>14</w:t>
+          <w:t>15</w:t>
         </w:r>
         <w:r>
           <w:rPr>
@@ -2700,7 +2748,7 @@
           <w:szCs w:val="22"/>
         </w:rPr>
       </w:pPr>
-      <w:hyperlink w:anchor="_Toc406580341" w:history="1">
+      <w:hyperlink w:anchor="_Toc410056419" w:history="1">
         <w:r>
           <w:rPr>
             <w:rStyle w:val="Hyperlink"/>
@@ -2744,7 +2792,7 @@
             <w:noProof/>
             <w:webHidden/>
           </w:rPr>
-          <w:instrText xml:space="preserve"> PAGEREF _Toc406580341 \h </w:instrText>
+          <w:instrText xml:space="preserve"> PAGEREF _Toc410056419 \h </w:instrText>
         </w:r>
         <w:r>
           <w:rPr>
@@ -2764,7 +2812,7 @@
             <w:noProof/>
             <w:webHidden/>
           </w:rPr>
-          <w:t>14</w:t>
+          <w:t>15</w:t>
         </w:r>
         <w:r>
           <w:rPr>
@@ -2806,12 +2854,12 @@
         <w:lastRenderedPageBreak/>
         <w:t xml:space="preserve"> </w:t>
       </w:r>
-      <w:bookmarkStart w:id="2" w:name="_Toc406580320"/>
+      <w:bookmarkStart w:id="3" w:name="_Toc410056398"/>
       <w:r>
         <w:t>Introduction</w:t>
       </w:r>
       <w:bookmarkEnd w:id="0"/>
-      <w:bookmarkEnd w:id="2"/>
+      <w:bookmarkEnd w:id="3"/>
     </w:p>
     <w:p>
       <w:pPr>
@@ -2820,11 +2868,11 @@
       <w:r>
         <w:t xml:space="preserve"> </w:t>
       </w:r>
-      <w:bookmarkStart w:id="3" w:name="_Toc406580321"/>
+      <w:bookmarkStart w:id="4" w:name="_Toc410056399"/>
       <w:r>
         <w:t>Purpose</w:t>
       </w:r>
-      <w:bookmarkEnd w:id="3"/>
+      <w:bookmarkEnd w:id="4"/>
     </w:p>
     <w:p>
       <w:pPr>
@@ -2934,11 +2982,11 @@
       <w:r>
         <w:t xml:space="preserve"> </w:t>
       </w:r>
-      <w:bookmarkStart w:id="4" w:name="_Toc406580322"/>
+      <w:bookmarkStart w:id="5" w:name="_Toc410056400"/>
       <w:r>
         <w:t>Overview</w:t>
       </w:r>
-      <w:bookmarkEnd w:id="4"/>
+      <w:bookmarkEnd w:id="5"/>
     </w:p>
     <w:p>
       <w:pPr>
@@ -3023,11 +3071,11 @@
       <w:r>
         <w:t xml:space="preserve"> </w:t>
       </w:r>
-      <w:bookmarkStart w:id="5" w:name="_Toc406580323"/>
+      <w:bookmarkStart w:id="6" w:name="_Toc410056401"/>
       <w:r>
         <w:t>Major Functions</w:t>
       </w:r>
-      <w:bookmarkEnd w:id="5"/>
+      <w:bookmarkEnd w:id="6"/>
     </w:p>
     <w:p>
       <w:pPr>
@@ -3226,7 +3274,6 @@
         <w:rPr>
           <w:rFonts w:ascii="Arial" w:hAnsi="Arial" w:cs="Arial"/>
         </w:rPr>
-        <w:lastRenderedPageBreak/>
         <w:t xml:space="preserve">Radio Button </w:t>
       </w:r>
       <w:r>
@@ -3298,11 +3345,11 @@
       <w:r>
         <w:t xml:space="preserve"> </w:t>
       </w:r>
-      <w:bookmarkStart w:id="6" w:name="_Toc406580324"/>
+      <w:bookmarkStart w:id="7" w:name="_Toc410056402"/>
       <w:r>
         <w:t>Characteristics</w:t>
       </w:r>
-      <w:bookmarkEnd w:id="6"/>
+      <w:bookmarkEnd w:id="7"/>
     </w:p>
     <w:p>
       <w:pPr>
@@ -3472,11 +3519,11 @@
       <w:r>
         <w:t xml:space="preserve"> </w:t>
       </w:r>
-      <w:bookmarkStart w:id="7" w:name="_Toc406580325"/>
+      <w:bookmarkStart w:id="8" w:name="_Toc410056403"/>
       <w:r>
         <w:t>Project References</w:t>
       </w:r>
-      <w:bookmarkEnd w:id="7"/>
+      <w:bookmarkEnd w:id="8"/>
     </w:p>
     <w:p>
       <w:pPr>
@@ -3529,14 +3576,14 @@
       <w:r>
         <w:t xml:space="preserve"> </w:t>
       </w:r>
-      <w:bookmarkStart w:id="8" w:name="_Toc406580326"/>
+      <w:bookmarkStart w:id="9" w:name="_Toc410056404"/>
       <w:r>
         <w:t xml:space="preserve">Contact </w:t>
       </w:r>
       <w:r>
         <w:t>Information</w:t>
       </w:r>
-      <w:bookmarkEnd w:id="8"/>
+      <w:bookmarkEnd w:id="9"/>
     </w:p>
     <w:p>
       <w:pPr>
@@ -3690,11 +3737,11 @@
       <w:r>
         <w:t xml:space="preserve"> </w:t>
       </w:r>
-      <w:bookmarkStart w:id="9" w:name="_Toc406580327"/>
+      <w:bookmarkStart w:id="10" w:name="_Toc410056405"/>
       <w:r>
         <w:t>Help Desk</w:t>
       </w:r>
-      <w:bookmarkEnd w:id="9"/>
+      <w:bookmarkEnd w:id="10"/>
     </w:p>
     <w:p>
       <w:pPr>
@@ -3781,11 +3828,11 @@
       <w:r>
         <w:t xml:space="preserve"> </w:t>
       </w:r>
-      <w:bookmarkStart w:id="10" w:name="_Toc406580328"/>
+      <w:bookmarkStart w:id="11" w:name="_Toc410056406"/>
       <w:r>
         <w:t>System Summary</w:t>
       </w:r>
-      <w:bookmarkEnd w:id="10"/>
+      <w:bookmarkEnd w:id="11"/>
     </w:p>
     <w:p>
       <w:pPr>
@@ -3794,14 +3841,14 @@
       <w:r>
         <w:t xml:space="preserve"> </w:t>
       </w:r>
-      <w:bookmarkStart w:id="11" w:name="_Toc406580329"/>
+      <w:bookmarkStart w:id="12" w:name="_Toc410056407"/>
       <w:r>
         <w:t xml:space="preserve">System Diagram and </w:t>
       </w:r>
       <w:r>
         <w:t>Data Flows</w:t>
       </w:r>
-      <w:bookmarkEnd w:id="11"/>
+      <w:bookmarkEnd w:id="12"/>
     </w:p>
     <w:p>
       <w:pPr>
@@ -3932,11 +3979,11 @@
       <w:r>
         <w:t xml:space="preserve"> </w:t>
       </w:r>
-      <w:bookmarkStart w:id="12" w:name="_Toc406580330"/>
+      <w:bookmarkStart w:id="13" w:name="_Toc410056408"/>
       <w:r>
         <w:t>User Access Levels</w:t>
       </w:r>
-      <w:bookmarkEnd w:id="12"/>
+      <w:bookmarkEnd w:id="13"/>
     </w:p>
     <w:p>
       <w:pPr>
@@ -4006,11 +4053,11 @@
       <w:r>
         <w:t xml:space="preserve"> </w:t>
       </w:r>
-      <w:bookmarkStart w:id="13" w:name="_Toc406580331"/>
+      <w:bookmarkStart w:id="14" w:name="_Toc410056409"/>
       <w:r>
         <w:t>Getting Started</w:t>
       </w:r>
-      <w:bookmarkEnd w:id="13"/>
+      <w:bookmarkEnd w:id="14"/>
     </w:p>
     <w:p>
       <w:pPr>
@@ -4027,11 +4074,11 @@
       <w:r>
         <w:t xml:space="preserve"> </w:t>
       </w:r>
-      <w:bookmarkStart w:id="14" w:name="_Toc406580332"/>
+      <w:bookmarkStart w:id="15" w:name="_Toc410056410"/>
       <w:r>
         <w:t>Logging On</w:t>
       </w:r>
-      <w:bookmarkEnd w:id="14"/>
+      <w:bookmarkEnd w:id="15"/>
     </w:p>
     <w:p>
       <w:pPr>
@@ -4222,14 +4269,14 @@
       <w:r>
         <w:t xml:space="preserve"> </w:t>
       </w:r>
-      <w:bookmarkStart w:id="15" w:name="_Toc406580333"/>
+      <w:bookmarkStart w:id="16" w:name="_Toc410056411"/>
       <w:r>
         <w:t xml:space="preserve">Select Surgical Specialty </w:t>
       </w:r>
       <w:r>
         <w:t>Menu</w:t>
       </w:r>
-      <w:bookmarkEnd w:id="15"/>
+      <w:bookmarkEnd w:id="16"/>
     </w:p>
     <w:p>
       <w:pPr>
@@ -4378,11 +4425,11 @@
       <w:r>
         <w:t xml:space="preserve"> </w:t>
       </w:r>
-      <w:bookmarkStart w:id="16" w:name="_Toc406580334"/>
+      <w:bookmarkStart w:id="17" w:name="_Toc410056412"/>
       <w:r>
         <w:t>Risk Variable Entry</w:t>
       </w:r>
-      <w:bookmarkEnd w:id="16"/>
+      <w:bookmarkEnd w:id="17"/>
     </w:p>
     <w:p>
       <w:pPr>
@@ -4480,14 +4527,14 @@
       <w:r>
         <w:t xml:space="preserve"> </w:t>
       </w:r>
-      <w:bookmarkStart w:id="17" w:name="_Toc406580335"/>
+      <w:bookmarkStart w:id="18" w:name="_Toc410056413"/>
       <w:r>
         <w:t>Pop-up Selection List</w:t>
       </w:r>
       <w:r>
         <w:t xml:space="preserve"> Variables</w:t>
       </w:r>
-      <w:bookmarkEnd w:id="17"/>
+      <w:bookmarkEnd w:id="18"/>
     </w:p>
     <w:p>
       <w:pPr>
@@ -4523,64 +4570,71 @@
           <w:rFonts w:ascii="Arial" w:hAnsi="Arial" w:cs="Arial"/>
           <w:sz w:val="24"/>
         </w:rPr>
-        <w:t xml:space="preserve">If future variables are added to </w:t>
-      </w:r>
-      <w:r>
+        <w:t>Any future pop-up selection variables will work in the same manner.</w:t>
+      </w:r>
+    </w:p>
+    <w:p>
+      <w:pPr>
         <w:rPr>
           <w:rFonts w:ascii="Arial" w:hAnsi="Arial" w:cs="Arial"/>
           <w:sz w:val="24"/>
         </w:rPr>
-        <w:t>ASRC,</w:t>
-      </w:r>
-      <w:r>
+      </w:pPr>
+    </w:p>
+    <w:p>
+      <w:pPr>
         <w:rPr>
           <w:rFonts w:ascii="Arial" w:hAnsi="Arial" w:cs="Arial"/>
           <w:sz w:val="24"/>
         </w:rPr>
-        <w:t xml:space="preserve"> they will all work in the same way.</w:t>
-      </w:r>
-    </w:p>
-    <w:p>
-      <w:pPr>
+      </w:pPr>
+      <w:r>
         <w:rPr>
           <w:rFonts w:ascii="Arial" w:hAnsi="Arial" w:cs="Arial"/>
           <w:sz w:val="24"/>
         </w:rPr>
-      </w:pPr>
-    </w:p>
-    <w:p>
-      <w:pPr>
+        <w:t xml:space="preserve">To select a surgical procedure click on the Procedure “Select” Link (available only on the non-cardiac surgical </w:t>
+      </w:r>
+      <w:r>
         <w:rPr>
           <w:rFonts w:ascii="Arial" w:hAnsi="Arial" w:cs="Arial"/>
           <w:sz w:val="24"/>
         </w:rPr>
-      </w:pPr>
+        <w:t>specialties</w:t>
+      </w:r>
       <w:r>
         <w:rPr>
           <w:rFonts w:ascii="Arial" w:hAnsi="Arial" w:cs="Arial"/>
           <w:sz w:val="24"/>
         </w:rPr>
-        <w:t xml:space="preserve">To select a surgical procedure click on the Procedure “Select” Link (available only on the non-cardiac surgical </w:t>
+        <w:t>)</w:t>
       </w:r>
       <w:r>
         <w:rPr>
           <w:rFonts w:ascii="Arial" w:hAnsi="Arial" w:cs="Arial"/>
           <w:sz w:val="24"/>
         </w:rPr>
-        <w:t>specialties</w:t>
+        <w:t xml:space="preserve">. </w:t>
       </w:r>
       <w:r>
         <w:rPr>
           <w:rFonts w:ascii="Arial" w:hAnsi="Arial" w:cs="Arial"/>
           <w:sz w:val="24"/>
         </w:rPr>
-        <w:t>)</w:t>
+        <w:t>The below pop-up window is displayed</w:t>
       </w:r>
       <w:r>
         <w:rPr>
           <w:rFonts w:ascii="Arial" w:hAnsi="Arial" w:cs="Arial"/>
           <w:sz w:val="24"/>
         </w:rPr>
+        <w:t xml:space="preserve"> (Figure 4)</w:t>
+      </w:r>
+      <w:r>
+        <w:rPr>
+          <w:rFonts w:ascii="Arial" w:hAnsi="Arial" w:cs="Arial"/>
+          <w:sz w:val="24"/>
+        </w:rPr>
         <w:t xml:space="preserve">. </w:t>
       </w:r>
       <w:r>
@@ -4588,20 +4642,154 @@
           <w:rFonts w:ascii="Arial" w:hAnsi="Arial" w:cs="Arial"/>
           <w:sz w:val="24"/>
         </w:rPr>
-        <w:t>The below pop-up window is displayed</w:t>
+        <w:t xml:space="preserve">Scroll through the </w:t>
       </w:r>
       <w:r>
         <w:rPr>
           <w:rFonts w:ascii="Arial" w:hAnsi="Arial" w:cs="Arial"/>
           <w:sz w:val="24"/>
         </w:rPr>
-        <w:t xml:space="preserve"> (Figure 4)</w:t>
+        <w:t xml:space="preserve">available </w:t>
       </w:r>
       <w:r>
         <w:rPr>
           <w:rFonts w:ascii="Arial" w:hAnsi="Arial" w:cs="Arial"/>
           <w:sz w:val="24"/>
         </w:rPr>
+        <w:t>codes, select the CPT code by clicking</w:t>
+      </w:r>
+      <w:r>
+        <w:rPr>
+          <w:rFonts w:ascii="Arial" w:hAnsi="Arial" w:cs="Arial"/>
+          <w:sz w:val="24"/>
+        </w:rPr>
+        <w:t xml:space="preserve"> the “Select” link located to the right of the desired code.</w:t>
+      </w:r>
+      <w:r>
+        <w:rPr>
+          <w:rFonts w:ascii="Arial" w:hAnsi="Arial" w:cs="Arial"/>
+          <w:sz w:val="24"/>
+        </w:rPr>
+        <w:t xml:space="preserve"> </w:t>
+      </w:r>
+      <w:r>
+        <w:rPr>
+          <w:rFonts w:ascii="Arial" w:hAnsi="Arial" w:cs="Arial"/>
+          <w:sz w:val="24"/>
+        </w:rPr>
+        <w:t>The selected CPT code &amp; short de</w:t>
+      </w:r>
+      <w:r>
+        <w:rPr>
+          <w:rFonts w:ascii="Arial" w:hAnsi="Arial" w:cs="Arial"/>
+          <w:sz w:val="24"/>
+        </w:rPr>
+        <w:t>scription will display</w:t>
+      </w:r>
+      <w:r>
+        <w:rPr>
+          <w:rFonts w:ascii="Arial" w:hAnsi="Arial" w:cs="Arial"/>
+          <w:sz w:val="24"/>
+        </w:rPr>
+        <w:t xml:space="preserve"> on the surgical specialty screen.</w:t>
+      </w:r>
+      <w:r>
+        <w:rPr>
+          <w:rFonts w:ascii="Arial" w:hAnsi="Arial" w:cs="Arial"/>
+          <w:sz w:val="24"/>
+        </w:rPr>
+        <w:t xml:space="preserve"> </w:t>
+      </w:r>
+      <w:r>
+        <w:rPr>
+          <w:rFonts w:ascii="Arial" w:hAnsi="Arial" w:cs="Arial"/>
+          <w:sz w:val="24"/>
+        </w:rPr>
+        <w:t xml:space="preserve"> A CPT Code search feature provides two search methods: Method 1 finds a single CPT code by entering the 5-digit code and method 2 finds a filtered list of CPTs using a “starts with”</w:t>
+      </w:r>
+      <w:r>
+        <w:rPr>
+          <w:rFonts w:ascii="Arial" w:hAnsi="Arial" w:cs="Arial"/>
+          <w:sz w:val="24"/>
+        </w:rPr>
+        <w:t xml:space="preserve"> search.  The “Starts with” updates the listed codes as the user enters the search criteria (e.g., a search for “99” returns a list of all codes that start with 99).</w:t>
+      </w:r>
+    </w:p>
+    <w:p>
+      <w:pPr>
+        <w:rPr>
+          <w:rFonts w:ascii="Arial" w:hAnsi="Arial" w:cs="Arial"/>
+        </w:rPr>
+      </w:pPr>
+    </w:p>
+    <w:p>
+      <w:pPr>
+        <w:rPr>
+          <w:rFonts w:ascii="Arial" w:hAnsi="Arial" w:cs="Arial"/>
+          <w:sz w:val="24"/>
+        </w:rPr>
+      </w:pPr>
+      <w:r>
+        <w:rPr>
+          <w:rFonts w:ascii="Arial" w:hAnsi="Arial" w:cs="Arial"/>
+          <w:sz w:val="24"/>
+        </w:rPr>
+        <w:t xml:space="preserve">When </w:t>
+      </w:r>
+      <w:r>
+        <w:rPr>
+          <w:rFonts w:ascii="Arial" w:hAnsi="Arial" w:cs="Arial"/>
+          <w:sz w:val="24"/>
+        </w:rPr>
+        <w:t xml:space="preserve">the </w:t>
+      </w:r>
+      <w:r>
+        <w:rPr>
+          <w:rFonts w:ascii="Arial" w:hAnsi="Arial" w:cs="Arial"/>
+          <w:sz w:val="24"/>
+        </w:rPr>
+        <w:t xml:space="preserve">Run Calculation </w:t>
+      </w:r>
+      <w:r>
+        <w:rPr>
+          <w:rFonts w:ascii="Arial" w:hAnsi="Arial" w:cs="Arial"/>
+          <w:sz w:val="24"/>
+        </w:rPr>
+        <w:t>executes</w:t>
+      </w:r>
+      <w:r>
+        <w:rPr>
+          <w:rFonts w:ascii="Arial" w:hAnsi="Arial" w:cs="Arial"/>
+          <w:sz w:val="24"/>
+        </w:rPr>
+        <w:t>,</w:t>
+      </w:r>
+      <w:r>
+        <w:rPr>
+          <w:rFonts w:ascii="Arial" w:hAnsi="Arial" w:cs="Arial"/>
+          <w:sz w:val="24"/>
+        </w:rPr>
+        <w:t xml:space="preserve"> the selected code and long description will </w:t>
+      </w:r>
+      <w:r>
+        <w:rPr>
+          <w:rFonts w:ascii="Arial" w:hAnsi="Arial" w:cs="Arial"/>
+          <w:sz w:val="24"/>
+        </w:rPr>
+        <w:t>display</w:t>
+      </w:r>
+      <w:r>
+        <w:rPr>
+          <w:rFonts w:ascii="Arial" w:hAnsi="Arial" w:cs="Arial"/>
+          <w:sz w:val="24"/>
+        </w:rPr>
+        <w:t xml:space="preserve"> on the results screen</w:t>
+      </w:r>
+      <w:r>
+        <w:rPr>
+          <w:rFonts w:ascii="Arial" w:hAnsi="Arial" w:cs="Arial"/>
+          <w:sz w:val="24"/>
+        </w:rPr>
         <w:t xml:space="preserve">. </w:t>
       </w:r>
       <w:r>
@@ -4609,173 +4797,47 @@
           <w:rFonts w:ascii="Arial" w:hAnsi="Arial" w:cs="Arial"/>
           <w:sz w:val="24"/>
         </w:rPr>
-        <w:t xml:space="preserve">Scroll through the </w:t>
+        <w:t xml:space="preserve">An appropriate error message is displayed if Run Calculation is executed and a procedure </w:t>
       </w:r>
       <w:r>
         <w:rPr>
           <w:rFonts w:ascii="Arial" w:hAnsi="Arial" w:cs="Arial"/>
           <w:sz w:val="24"/>
         </w:rPr>
-        <w:t xml:space="preserve">available </w:t>
+        <w:t>is not</w:t>
       </w:r>
       <w:r>
         <w:rPr>
           <w:rFonts w:ascii="Arial" w:hAnsi="Arial" w:cs="Arial"/>
           <w:sz w:val="24"/>
         </w:rPr>
-        <w:t>codes, select the CPT code by clicking the small circle next to the code,</w:t>
-      </w:r>
-      <w:r>
+        <w:t xml:space="preserve"> selected (this is a required entry).</w:t>
+      </w:r>
+    </w:p>
+    <w:p>
+      <w:pPr>
         <w:rPr>
           <w:rFonts w:ascii="Arial" w:hAnsi="Arial" w:cs="Arial"/>
           <w:sz w:val="24"/>
         </w:rPr>
-        <w:t xml:space="preserve"> and then click “Select</w:t>
-      </w:r>
-      <w:r>
+      </w:pPr>
+    </w:p>
+    <w:p>
+      <w:pPr>
         <w:rPr>
           <w:rFonts w:ascii="Arial" w:hAnsi="Arial" w:cs="Arial"/>
           <w:sz w:val="24"/>
         </w:rPr>
-        <w:t xml:space="preserve">.” </w:t>
-      </w:r>
-      <w:r>
-        <w:rPr>
-          <w:rFonts w:ascii="Arial" w:hAnsi="Arial" w:cs="Arial"/>
-          <w:sz w:val="24"/>
-        </w:rPr>
-        <w:t>The selected CPT code &amp; short de</w:t>
-      </w:r>
-      <w:r>
-        <w:rPr>
-          <w:rFonts w:ascii="Arial" w:hAnsi="Arial" w:cs="Arial"/>
-          <w:sz w:val="24"/>
-        </w:rPr>
-        <w:t>scription will display</w:t>
-      </w:r>
-      <w:r>
-        <w:rPr>
-          <w:rFonts w:ascii="Arial" w:hAnsi="Arial" w:cs="Arial"/>
-          <w:sz w:val="24"/>
-        </w:rPr>
-        <w:t xml:space="preserve"> on the surgical specialty screen.</w:t>
-      </w:r>
-      <w:r>
-        <w:rPr>
-          <w:rFonts w:ascii="Arial" w:hAnsi="Arial" w:cs="Arial"/>
-        </w:rPr>
-        <w:t xml:space="preserve"> </w:t>
-      </w:r>
-      <w:r>
-        <w:rPr>
-          <w:rFonts w:ascii="Arial" w:hAnsi="Arial" w:cs="Arial"/>
-          <w:sz w:val="24"/>
-        </w:rPr>
-        <w:t xml:space="preserve">When </w:t>
-      </w:r>
-      <w:r>
-        <w:rPr>
-          <w:rFonts w:ascii="Arial" w:hAnsi="Arial" w:cs="Arial"/>
-          <w:sz w:val="24"/>
-        </w:rPr>
-        <w:t xml:space="preserve">the </w:t>
-      </w:r>
-      <w:r>
-        <w:rPr>
-          <w:rFonts w:ascii="Arial" w:hAnsi="Arial" w:cs="Arial"/>
-          <w:sz w:val="24"/>
-        </w:rPr>
-        <w:t xml:space="preserve">Run Calculation </w:t>
-      </w:r>
-      <w:r>
-        <w:rPr>
-          <w:rFonts w:ascii="Arial" w:hAnsi="Arial" w:cs="Arial"/>
-          <w:sz w:val="24"/>
-        </w:rPr>
-        <w:t>executes</w:t>
-      </w:r>
-      <w:r>
-        <w:rPr>
-          <w:rFonts w:ascii="Arial" w:hAnsi="Arial" w:cs="Arial"/>
-          <w:sz w:val="24"/>
-        </w:rPr>
-        <w:t>,</w:t>
-      </w:r>
-      <w:r>
-        <w:rPr>
-          <w:rFonts w:ascii="Arial" w:hAnsi="Arial" w:cs="Arial"/>
-          <w:sz w:val="24"/>
-        </w:rPr>
-        <w:t xml:space="preserve"> the selected code and long description will </w:t>
-      </w:r>
-      <w:r>
-        <w:rPr>
-          <w:rFonts w:ascii="Arial" w:hAnsi="Arial" w:cs="Arial"/>
-          <w:sz w:val="24"/>
-        </w:rPr>
-        <w:t>display</w:t>
-      </w:r>
-      <w:r>
-        <w:rPr>
-          <w:rFonts w:ascii="Arial" w:hAnsi="Arial" w:cs="Arial"/>
-          <w:sz w:val="24"/>
-        </w:rPr>
-        <w:t xml:space="preserve"> on the results screen</w:t>
-      </w:r>
-      <w:r>
-        <w:rPr>
-          <w:rFonts w:ascii="Arial" w:hAnsi="Arial" w:cs="Arial"/>
-          <w:sz w:val="24"/>
-        </w:rPr>
-        <w:t xml:space="preserve">. </w:t>
-      </w:r>
-      <w:r>
-        <w:rPr>
-          <w:rFonts w:ascii="Arial" w:hAnsi="Arial" w:cs="Arial"/>
-          <w:sz w:val="24"/>
-        </w:rPr>
-        <w:t xml:space="preserve">An appropriate error message is displayed if Run Calculation is executed and a procedure </w:t>
-      </w:r>
-      <w:r>
-        <w:rPr>
-          <w:rFonts w:ascii="Arial" w:hAnsi="Arial" w:cs="Arial"/>
-          <w:sz w:val="24"/>
-        </w:rPr>
-        <w:t>is not</w:t>
-      </w:r>
-      <w:r>
-        <w:rPr>
-          <w:rFonts w:ascii="Arial" w:hAnsi="Arial" w:cs="Arial"/>
-          <w:sz w:val="24"/>
-        </w:rPr>
-        <w:t xml:space="preserve"> selected (this is a required entry).</w:t>
-      </w:r>
-    </w:p>
-    <w:p>
-      <w:pPr>
-        <w:rPr>
-          <w:rFonts w:ascii="Arial" w:hAnsi="Arial" w:cs="Arial"/>
-          <w:sz w:val="24"/>
-        </w:rPr>
-      </w:pPr>
-    </w:p>
-    <w:p>
-      <w:pPr>
-        <w:keepNext/>
-        <w:rPr>
-          <w:rFonts w:ascii="Arial" w:hAnsi="Arial" w:cs="Arial"/>
-        </w:rPr>
-      </w:pPr>
-      <w:r>
-        <w:rPr>
-          <w:rFonts w:ascii="Arial" w:hAnsi="Arial" w:cs="Arial"/>
+      </w:pPr>
+      <w:r>
+        <w:rPr>
           <w:noProof/>
         </w:rPr>
         <w:drawing>
-          <wp:inline distT="0" distB="0" distL="0" distR="0" wp14:anchorId="43EF93A4" wp14:editId="43EF93A5">
-            <wp:extent cx="3393977" cy="3124200"/>
+          <wp:inline distT="0" distB="0" distL="0" distR="0" wp14:anchorId="548F37BC" wp14:editId="4144CE17">
+            <wp:extent cx="3354441" cy="3362325"/>
             <wp:effectExtent l="0" t="0" r="0" b="0"/>
-            <wp:docPr id="9" name="Picture 9"/>
+            <wp:docPr id="4" name="Picture 4"/>
             <wp:cNvGraphicFramePr>
               <a:graphicFrameLocks xmlns:a="http://schemas.openxmlformats.org/drawingml/2006/main" noChangeAspect="1"/>
             </wp:cNvGraphicFramePr>
@@ -4795,7 +4857,7 @@
                   <pic:spPr>
                     <a:xfrm>
                       <a:off x="0" y="0"/>
-                      <a:ext cx="3409434" cy="3138429"/>
+                      <a:ext cx="3371198" cy="3379122"/>
                     </a:xfrm>
                     <a:prstGeom prst="rect">
                       <a:avLst/>
@@ -4845,17 +4907,16 @@
         <w:pStyle w:val="Heading3"/>
       </w:pPr>
       <w:r>
-        <w:lastRenderedPageBreak/>
         <w:t xml:space="preserve"> </w:t>
       </w:r>
-      <w:bookmarkStart w:id="18" w:name="_Toc406580336"/>
+      <w:bookmarkStart w:id="19" w:name="_Toc410056414"/>
       <w:r>
         <w:t>Manual Entry Variable</w:t>
       </w:r>
       <w:r>
         <w:t>s</w:t>
       </w:r>
-      <w:bookmarkEnd w:id="18"/>
+      <w:bookmarkEnd w:id="19"/>
     </w:p>
     <w:p>
       <w:pPr>
@@ -4868,7 +4929,25 @@
         <w:rPr>
           <w:rFonts w:ascii="Arial" w:hAnsi="Arial" w:cs="Arial"/>
         </w:rPr>
-        <w:t>There are variables that can be automatically populated from VistA data (future enhancement) or manually entered</w:t>
+        <w:t xml:space="preserve">There are variables that </w:t>
+      </w:r>
+      <w:r>
+        <w:rPr>
+          <w:rFonts w:ascii="Arial" w:hAnsi="Arial" w:cs="Arial"/>
+        </w:rPr>
+        <w:t>are</w:t>
+      </w:r>
+      <w:r>
+        <w:rPr>
+          <w:rFonts w:ascii="Arial" w:hAnsi="Arial" w:cs="Arial"/>
+        </w:rPr>
+        <w:t xml:space="preserve"> populated from VistA data (future enhancement) or manually entered</w:t>
+      </w:r>
+      <w:r>
+        <w:rPr>
+          <w:rFonts w:ascii="Arial" w:hAnsi="Arial" w:cs="Arial"/>
+        </w:rPr>
+        <w:t xml:space="preserve"> in case the data is not available in VistA or the user has more recent information</w:t>
       </w:r>
       <w:r>
         <w:rPr>
@@ -5084,12 +5163,11 @@
       <w:pPr>
         <w:pStyle w:val="Heading3"/>
       </w:pPr>
-      <w:bookmarkStart w:id="19" w:name="_Toc406580337"/>
-      <w:r>
-        <w:lastRenderedPageBreak/>
+      <w:bookmarkStart w:id="20" w:name="_Toc410056415"/>
+      <w:r>
         <w:t>Check Box Variables</w:t>
       </w:r>
-      <w:bookmarkEnd w:id="19"/>
+      <w:bookmarkEnd w:id="20"/>
     </w:p>
     <w:p>
       <w:pPr>
@@ -5324,14 +5402,13 @@
         <w:pStyle w:val="Heading3"/>
       </w:pPr>
       <w:r>
-        <w:lastRenderedPageBreak/>
         <w:t xml:space="preserve"> </w:t>
       </w:r>
-      <w:bookmarkStart w:id="20" w:name="_Toc406580338"/>
+      <w:bookmarkStart w:id="21" w:name="_Toc410056416"/>
       <w:r>
         <w:t>Radio Button Variables</w:t>
       </w:r>
-      <w:bookmarkEnd w:id="20"/>
+      <w:bookmarkEnd w:id="21"/>
     </w:p>
     <w:p>
       <w:pPr>
@@ -5549,11 +5626,11 @@
       <w:pPr>
         <w:pStyle w:val="Heading3"/>
       </w:pPr>
-      <w:bookmarkStart w:id="21" w:name="_Toc406580339"/>
+      <w:bookmarkStart w:id="22" w:name="_Toc410056417"/>
       <w:r>
         <w:t>Custom Variables</w:t>
       </w:r>
-      <w:bookmarkEnd w:id="21"/>
+      <w:bookmarkEnd w:id="22"/>
     </w:p>
     <w:p>
       <w:pPr>
@@ -5729,7 +5806,6 @@
           <w:rFonts w:ascii="Arial" w:hAnsi="Arial" w:cs="Arial"/>
           <w:noProof/>
         </w:rPr>
-        <w:lastRenderedPageBreak/>
         <w:drawing>
           <wp:inline distT="0" distB="0" distL="0" distR="0" wp14:anchorId="43EF93AC" wp14:editId="43EF93AD">
             <wp:extent cx="3133725" cy="2989762"/>
@@ -5950,7 +6026,6 @@
         <w:rPr>
           <w:rFonts w:ascii="Arial" w:hAnsi="Arial" w:cs="Arial"/>
         </w:rPr>
-        <w:lastRenderedPageBreak/>
         <w:t>To Edit a variable that has been selected to Edit click in the editable box (Figure 10) and enter the desired text</w:t>
       </w:r>
       <w:r>
@@ -6067,11 +6142,11 @@
       <w:r>
         <w:t xml:space="preserve"> </w:t>
       </w:r>
-      <w:bookmarkStart w:id="22" w:name="_Toc406580340"/>
+      <w:bookmarkStart w:id="23" w:name="_Toc410056418"/>
       <w:r>
         <w:t>Changing User ID and Password</w:t>
       </w:r>
-      <w:bookmarkEnd w:id="22"/>
+      <w:bookmarkEnd w:id="23"/>
     </w:p>
     <w:p>
       <w:pPr>
@@ -6117,11 +6192,11 @@
       <w:r>
         <w:t xml:space="preserve"> </w:t>
       </w:r>
-      <w:bookmarkStart w:id="23" w:name="_Toc406580341"/>
+      <w:bookmarkStart w:id="24" w:name="_Toc410056419"/>
       <w:r>
         <w:t>Exit System</w:t>
       </w:r>
-      <w:bookmarkEnd w:id="23"/>
+      <w:bookmarkEnd w:id="24"/>
     </w:p>
     <w:p>
       <w:pPr>
@@ -6151,8 +6226,6 @@
         </w:rPr>
         <w:t xml:space="preserve"> simply close the browser window.</w:t>
       </w:r>
-      <w:bookmarkStart w:id="24" w:name="_GoBack"/>
-      <w:bookmarkEnd w:id="24"/>
     </w:p>
     <w:sectPr>
       <w:footerReference w:type="default" r:id="rId26"/>
@@ -6236,7 +6309,7 @@
         <w:rStyle w:val="PageNumber"/>
         <w:noProof/>
       </w:rPr>
-      <w:t>iii</w:t>
+      <w:t>i</w:t>
     </w:r>
     <w:r>
       <w:rPr>
@@ -6255,14 +6328,7 @@
         <w:rStyle w:val="PageNumber"/>
         <w:noProof/>
       </w:rPr>
-      <w:t>December</w:t>
-    </w:r>
-    <w:r>
-      <w:rPr>
-        <w:rStyle w:val="PageNumber"/>
-        <w:noProof/>
-      </w:rPr>
-      <w:t xml:space="preserve"> 2014</w:t>
+      <w:t>January 2015</w:t>
     </w:r>
   </w:p>
 </w:ftr>
@@ -6310,7 +6376,7 @@
         <w:rStyle w:val="PageNumber"/>
         <w:noProof/>
       </w:rPr>
-      <w:t>14</w:t>
+      <w:t>15</w:t>
     </w:r>
     <w:r>
       <w:rPr>
@@ -6328,13 +6394,7 @@
       <w:rPr>
         <w:rFonts w:ascii="Arial" w:hAnsi="Arial" w:cs="Arial"/>
       </w:rPr>
-      <w:t>December</w:t>
-    </w:r>
-    <w:r>
-      <w:rPr>
-        <w:rFonts w:ascii="Arial" w:hAnsi="Arial" w:cs="Arial"/>
-      </w:rPr>
-      <w:t xml:space="preserve"> 2104</w:t>
+      <w:t>January 2105</w:t>
     </w:r>
   </w:p>
 </w:ftr>
@@ -6384,7 +6444,7 @@
         <v:path o:extrusionok="f" gradientshapeok="t" o:connecttype="rect"/>
         <o:lock v:ext="edit" aspectratio="t"/>
       </v:shapetype>
-      <v:shape id="_x0000_i1028" type="#_x0000_t75" style="width:68.25pt;height:41.25pt" o:bullet="t">
+      <v:shape id="_x0000_i1026" type="#_x0000_t75" style="width:68.25pt;height:41.25pt" o:bullet="t">
         <v:imagedata r:id="rId1" o:title="pointing-finger-white-small"/>
       </v:shape>
     </w:pict>
@@ -11718,8 +11778,14 @@
 <file path=customXml/itemProps1.xml><?xml version="1.0" encoding="utf-8"?>
 <ds:datastoreItem xmlns:ds="http://schemas.openxmlformats.org/officeDocument/2006/customXml" ds:itemID="{28D3E5CB-B0C4-43A7-A6D8-7451264DB4C6}">
   <ds:schemaRefs>
+    <ds:schemaRef ds:uri="http://purl.org/dc/terms/"/>
+    <ds:schemaRef ds:uri="http://schemas.openxmlformats.org/package/2006/metadata/core-properties"/>
+    <ds:schemaRef ds:uri="http://purl.org/dc/dcmitype/"/>
+    <ds:schemaRef ds:uri="http://schemas.microsoft.com/office/infopath/2007/PartnerControls"/>
+    <ds:schemaRef ds:uri="http://purl.org/dc/elements/1.1/"/>
+    <ds:schemaRef ds:uri="http://schemas.microsoft.com/office/2006/documentManagement/types"/>
     <ds:schemaRef ds:uri="http://schemas.microsoft.com/office/2006/metadata/properties"/>
-    <ds:schemaRef ds:uri="http://schemas.microsoft.com/office/infopath/2007/PartnerControls"/>
+    <ds:schemaRef ds:uri="http://www.w3.org/XML/1998/namespace"/>
   </ds:schemaRefs>
 </ds:datastoreItem>
 </file>

</xml_diff>

<commit_message>
Update CDP docs for Sprint 5.
</commit_message>
<xml_diff>
--- a/docs/ASRC_User_Guide.docx
+++ b/docs/ASRC_User_Guide.docx
@@ -8,12 +8,7 @@
       </w:pPr>
       <w:bookmarkStart w:id="0" w:name="_Toc205632711"/>
       <w:r>
-        <w:t>Department of Vetera</w:t>
-      </w:r>
-      <w:bookmarkStart w:id="1" w:name="_GoBack"/>
-      <w:bookmarkEnd w:id="1"/>
-      <w:r>
-        <w:t>ns Affairs</w:t>
+        <w:t>Department of Veterans Affairs</w:t>
       </w:r>
     </w:p>
     <w:p>
@@ -86,6 +81,7 @@
           <w:noProof/>
           <w:lang w:val="en-US" w:eastAsia="en-US"/>
         </w:rPr>
+        <w:lastRenderedPageBreak/>
         <w:drawing>
           <wp:inline distT="0" distB="0" distL="0" distR="0" wp14:anchorId="43EF939C" wp14:editId="43EF939D">
             <wp:extent cx="2171700" cy="2171700"/>
@@ -189,7 +185,7 @@
           <w:sz w:val="28"/>
           <w:szCs w:val="28"/>
         </w:rPr>
-        <w:t>February</w:t>
+        <w:t>March</w:t>
       </w:r>
       <w:r>
         <w:rPr>
@@ -219,7 +215,7 @@
         <w:t>1.</w:t>
       </w:r>
       <w:r>
-        <w:t>7</w:t>
+        <w:t>9</w:t>
       </w:r>
     </w:p>
     <w:p>
@@ -294,7 +290,23 @@
         <w:pStyle w:val="BodyText"/>
       </w:pPr>
       <w:r>
-        <w:t>Note: The revision history cycle begins once changes or enhancements are requested after the document has been baselined.</w:t>
+        <w:t xml:space="preserve">Note: The revision history cycle begins once changes or enhancements </w:t>
+      </w:r>
+      <w:proofErr w:type="gramStart"/>
+      <w:r>
+        <w:t>are requested</w:t>
+      </w:r>
+      <w:proofErr w:type="gramEnd"/>
+      <w:r>
+        <w:t xml:space="preserve"> after the document has been </w:t>
+      </w:r>
+      <w:proofErr w:type="spellStart"/>
+      <w:r>
+        <w:t>baselined</w:t>
+      </w:r>
+      <w:proofErr w:type="spellEnd"/>
+      <w:r>
+        <w:t>.</w:t>
       </w:r>
     </w:p>
     <w:tbl>
@@ -330,8 +342,8 @@
             <w:pPr>
               <w:pStyle w:val="TableHeading"/>
             </w:pPr>
-            <w:bookmarkStart w:id="2" w:name="ColumnTitle_01"/>
-            <w:bookmarkEnd w:id="2"/>
+            <w:bookmarkStart w:id="1" w:name="ColumnTitle_01"/>
+            <w:bookmarkEnd w:id="1"/>
             <w:r>
               <w:t>Date</w:t>
             </w:r>
@@ -964,6 +976,131 @@
           </w:p>
         </w:tc>
       </w:tr>
+      <w:tr>
+        <w:trPr>
+          <w:trHeight w:val="422"/>
+        </w:trPr>
+        <w:tc>
+          <w:tcPr>
+            <w:tcW w:w="907" w:type="pct"/>
+          </w:tcPr>
+          <w:p>
+            <w:pPr>
+              <w:pStyle w:val="TableText"/>
+            </w:pPr>
+            <w:r>
+              <w:t>03/23/2015</w:t>
+            </w:r>
+          </w:p>
+        </w:tc>
+        <w:tc>
+          <w:tcPr>
+            <w:tcW w:w="567" w:type="pct"/>
+          </w:tcPr>
+          <w:p>
+            <w:pPr>
+              <w:pStyle w:val="TableText"/>
+            </w:pPr>
+            <w:r>
+              <w:t>1.8</w:t>
+            </w:r>
+          </w:p>
+        </w:tc>
+        <w:tc>
+          <w:tcPr>
+            <w:tcW w:w="2305" w:type="pct"/>
+          </w:tcPr>
+          <w:p>
+            <w:pPr>
+              <w:pStyle w:val="TableText"/>
+            </w:pPr>
+            <w:r>
+              <w:t xml:space="preserve">Updated to include automatically retrieved values from </w:t>
+            </w:r>
+            <w:proofErr w:type="spellStart"/>
+            <w:r>
+              <w:t>VistA</w:t>
+            </w:r>
+            <w:proofErr w:type="spellEnd"/>
+            <w:r>
+              <w:t>.</w:t>
+            </w:r>
+          </w:p>
+        </w:tc>
+        <w:tc>
+          <w:tcPr>
+            <w:tcW w:w="1222" w:type="pct"/>
+          </w:tcPr>
+          <w:p>
+            <w:pPr>
+              <w:pStyle w:val="TableText"/>
+            </w:pPr>
+            <w:r>
+              <w:t>B. Frey</w:t>
+            </w:r>
+          </w:p>
+        </w:tc>
+      </w:tr>
+      <w:tr>
+        <w:trPr>
+          <w:trHeight w:val="422"/>
+        </w:trPr>
+        <w:tc>
+          <w:tcPr>
+            <w:tcW w:w="907" w:type="pct"/>
+          </w:tcPr>
+          <w:p>
+            <w:pPr>
+              <w:pStyle w:val="TableText"/>
+            </w:pPr>
+            <w:r>
+              <w:t>03/23/2015</w:t>
+            </w:r>
+          </w:p>
+        </w:tc>
+        <w:tc>
+          <w:tcPr>
+            <w:tcW w:w="567" w:type="pct"/>
+          </w:tcPr>
+          <w:p>
+            <w:pPr>
+              <w:pStyle w:val="TableText"/>
+            </w:pPr>
+            <w:r>
+              <w:t>1.9</w:t>
+            </w:r>
+          </w:p>
+        </w:tc>
+        <w:tc>
+          <w:tcPr>
+            <w:tcW w:w="2305" w:type="pct"/>
+          </w:tcPr>
+          <w:p>
+            <w:pPr>
+              <w:pStyle w:val="TableText"/>
+            </w:pPr>
+            <w:r>
+              <w:t xml:space="preserve">Technical </w:t>
+            </w:r>
+            <w:r>
+              <w:t>Writer Review</w:t>
+            </w:r>
+          </w:p>
+        </w:tc>
+        <w:tc>
+          <w:tcPr>
+            <w:tcW w:w="1222" w:type="pct"/>
+          </w:tcPr>
+          <w:p>
+            <w:pPr>
+              <w:pStyle w:val="TableText"/>
+            </w:pPr>
+            <w:r>
+              <w:t>S. Ambrose</w:t>
+            </w:r>
+          </w:p>
+        </w:tc>
+      </w:tr>
     </w:tbl>
     <w:p>
       <w:pPr>
@@ -996,7 +1133,6 @@
           <w:sz w:val="28"/>
           <w:szCs w:val="28"/>
         </w:rPr>
-        <w:lastRenderedPageBreak/>
         <w:t>Table of Contents</w:t>
       </w:r>
     </w:p>
@@ -1007,8 +1143,8 @@
           <w:rFonts w:asciiTheme="minorHAnsi" w:eastAsiaTheme="minorEastAsia" w:hAnsiTheme="minorHAnsi" w:cstheme="minorBidi"/>
           <w:b w:val="0"/>
           <w:noProof/>
-          <w:sz w:val="24"/>
-          <w:szCs w:val="24"/>
+          <w:sz w:val="22"/>
+          <w:szCs w:val="22"/>
         </w:rPr>
       </w:pPr>
       <w:r>
@@ -1035,13 +1171,11 @@
         </w:rPr>
         <w:fldChar w:fldCharType="separate"/>
       </w:r>
-      <w:hyperlink w:anchor="_Toc412463192" w:history="1">
+      <w:hyperlink w:anchor="_Toc414887462" w:history="1">
         <w:r>
           <w:rPr>
             <w:rStyle w:val="Hyperlink"/>
             <w:noProof/>
-            <w:sz w:val="24"/>
-            <w:szCs w:val="24"/>
           </w:rPr>
           <w:t>1.</w:t>
         </w:r>
@@ -1050,8 +1184,8 @@
             <w:rFonts w:asciiTheme="minorHAnsi" w:eastAsiaTheme="minorEastAsia" w:hAnsiTheme="minorHAnsi" w:cstheme="minorBidi"/>
             <w:b w:val="0"/>
             <w:noProof/>
-            <w:sz w:val="24"/>
-            <w:szCs w:val="24"/>
+            <w:sz w:val="22"/>
+            <w:szCs w:val="22"/>
           </w:rPr>
           <w:tab/>
         </w:r>
@@ -1059,8 +1193,6 @@
           <w:rPr>
             <w:rStyle w:val="Hyperlink"/>
             <w:noProof/>
-            <w:sz w:val="24"/>
-            <w:szCs w:val="24"/>
           </w:rPr>
           <w:t>Introduction</w:t>
         </w:r>
@@ -1068,8 +1200,6 @@
           <w:rPr>
             <w:noProof/>
             <w:webHidden/>
-            <w:sz w:val="24"/>
-            <w:szCs w:val="24"/>
           </w:rPr>
           <w:tab/>
         </w:r>
@@ -1077,8 +1207,6 @@
           <w:rPr>
             <w:noProof/>
             <w:webHidden/>
-            <w:sz w:val="24"/>
-            <w:szCs w:val="24"/>
           </w:rPr>
           <w:fldChar w:fldCharType="begin"/>
         </w:r>
@@ -1086,25 +1214,19 @@
           <w:rPr>
             <w:noProof/>
             <w:webHidden/>
-            <w:sz w:val="24"/>
-            <w:szCs w:val="24"/>
-          </w:rPr>
-          <w:instrText xml:space="preserve"> PAGEREF _Toc412463192 \h </w:instrText>
-        </w:r>
-        <w:r>
-          <w:rPr>
-            <w:noProof/>
-            <w:webHidden/>
-            <w:sz w:val="24"/>
-            <w:szCs w:val="24"/>
-          </w:rPr>
-        </w:r>
-        <w:r>
-          <w:rPr>
-            <w:noProof/>
-            <w:webHidden/>
-            <w:sz w:val="24"/>
-            <w:szCs w:val="24"/>
+          </w:rPr>
+          <w:instrText xml:space="preserve"> PAGEREF _Toc414887462 \h </w:instrText>
+        </w:r>
+        <w:r>
+          <w:rPr>
+            <w:noProof/>
+            <w:webHidden/>
+          </w:rPr>
+        </w:r>
+        <w:r>
+          <w:rPr>
+            <w:noProof/>
+            <w:webHidden/>
           </w:rPr>
           <w:fldChar w:fldCharType="separate"/>
         </w:r>
@@ -1112,8 +1234,6 @@
           <w:rPr>
             <w:noProof/>
             <w:webHidden/>
-            <w:sz w:val="24"/>
-            <w:szCs w:val="24"/>
           </w:rPr>
           <w:t>1</w:t>
         </w:r>
@@ -1121,8 +1241,6 @@
           <w:rPr>
             <w:noProof/>
             <w:webHidden/>
-            <w:sz w:val="24"/>
-            <w:szCs w:val="24"/>
           </w:rPr>
           <w:fldChar w:fldCharType="end"/>
         </w:r>
@@ -1135,9 +1253,11 @@
           <w:rFonts w:asciiTheme="minorHAnsi" w:eastAsiaTheme="minorEastAsia" w:hAnsiTheme="minorHAnsi" w:cstheme="minorBidi"/>
           <w:b w:val="0"/>
           <w:noProof/>
-        </w:rPr>
-      </w:pPr>
-      <w:hyperlink w:anchor="_Toc412463193" w:history="1">
+          <w:sz w:val="22"/>
+          <w:szCs w:val="22"/>
+        </w:rPr>
+      </w:pPr>
+      <w:hyperlink w:anchor="_Toc414887463" w:history="1">
         <w:r>
           <w:rPr>
             <w:rStyle w:val="Hyperlink"/>
@@ -1150,6 +1270,8 @@
             <w:rFonts w:asciiTheme="minorHAnsi" w:eastAsiaTheme="minorEastAsia" w:hAnsiTheme="minorHAnsi" w:cstheme="minorBidi"/>
             <w:b w:val="0"/>
             <w:noProof/>
+            <w:sz w:val="22"/>
+            <w:szCs w:val="22"/>
           </w:rPr>
           <w:tab/>
         </w:r>
@@ -1179,7 +1301,7 @@
             <w:noProof/>
             <w:webHidden/>
           </w:rPr>
-          <w:instrText xml:space="preserve"> PAGEREF _Toc412463193 \h </w:instrText>
+          <w:instrText xml:space="preserve"> PAGEREF _Toc414887463 \h </w:instrText>
         </w:r>
         <w:r>
           <w:rPr>
@@ -1217,9 +1339,11 @@
           <w:rFonts w:asciiTheme="minorHAnsi" w:eastAsiaTheme="minorEastAsia" w:hAnsiTheme="minorHAnsi" w:cstheme="minorBidi"/>
           <w:b w:val="0"/>
           <w:noProof/>
-        </w:rPr>
-      </w:pPr>
-      <w:hyperlink w:anchor="_Toc412463194" w:history="1">
+          <w:sz w:val="22"/>
+          <w:szCs w:val="22"/>
+        </w:rPr>
+      </w:pPr>
+      <w:hyperlink w:anchor="_Toc414887464" w:history="1">
         <w:r>
           <w:rPr>
             <w:rStyle w:val="Hyperlink"/>
@@ -1232,6 +1356,8 @@
             <w:rFonts w:asciiTheme="minorHAnsi" w:eastAsiaTheme="minorEastAsia" w:hAnsiTheme="minorHAnsi" w:cstheme="minorBidi"/>
             <w:b w:val="0"/>
             <w:noProof/>
+            <w:sz w:val="22"/>
+            <w:szCs w:val="22"/>
           </w:rPr>
           <w:tab/>
         </w:r>
@@ -1261,7 +1387,7 @@
             <w:noProof/>
             <w:webHidden/>
           </w:rPr>
-          <w:instrText xml:space="preserve"> PAGEREF _Toc412463194 \h </w:instrText>
+          <w:instrText xml:space="preserve"> PAGEREF _Toc414887464 \h </w:instrText>
         </w:r>
         <w:r>
           <w:rPr>
@@ -1299,19 +1425,15 @@
           <w:rFonts w:asciiTheme="minorHAnsi" w:eastAsiaTheme="minorEastAsia" w:hAnsiTheme="minorHAnsi" w:cstheme="minorBidi"/>
           <w:b w:val="0"/>
           <w:noProof/>
-        </w:rPr>
-      </w:pPr>
-      <w:hyperlink w:anchor="_Toc412463195" w:history="1">
+          <w:sz w:val="22"/>
+          <w:szCs w:val="22"/>
+        </w:rPr>
+      </w:pPr>
+      <w:hyperlink w:anchor="_Toc414887465" w:history="1">
         <w:r>
           <w:rPr>
             <w:rStyle w:val="Hyperlink"/>
             <w:noProof/>
-            <w14:scene3d>
-              <w14:camera w14:prst="orthographicFront"/>
-              <w14:lightRig w14:rig="threePt" w14:dir="t">
-                <w14:rot w14:lat="0" w14:lon="0" w14:rev="0"/>
-              </w14:lightRig>
-            </w14:scene3d>
           </w:rPr>
           <w:t>1.2.1.</w:t>
         </w:r>
@@ -1320,6 +1442,8 @@
             <w:rFonts w:asciiTheme="minorHAnsi" w:eastAsiaTheme="minorEastAsia" w:hAnsiTheme="minorHAnsi" w:cstheme="minorBidi"/>
             <w:b w:val="0"/>
             <w:noProof/>
+            <w:sz w:val="22"/>
+            <w:szCs w:val="22"/>
           </w:rPr>
           <w:tab/>
         </w:r>
@@ -1349,7 +1473,7 @@
             <w:noProof/>
             <w:webHidden/>
           </w:rPr>
-          <w:instrText xml:space="preserve"> PAGEREF _Toc412463195 \h </w:instrText>
+          <w:instrText xml:space="preserve"> PAGEREF _Toc414887465 \h </w:instrText>
         </w:r>
         <w:r>
           <w:rPr>
@@ -1387,19 +1511,15 @@
           <w:rFonts w:asciiTheme="minorHAnsi" w:eastAsiaTheme="minorEastAsia" w:hAnsiTheme="minorHAnsi" w:cstheme="minorBidi"/>
           <w:b w:val="0"/>
           <w:noProof/>
-        </w:rPr>
-      </w:pPr>
-      <w:hyperlink w:anchor="_Toc412463196" w:history="1">
+          <w:sz w:val="22"/>
+          <w:szCs w:val="22"/>
+        </w:rPr>
+      </w:pPr>
+      <w:hyperlink w:anchor="_Toc414887466" w:history="1">
         <w:r>
           <w:rPr>
             <w:rStyle w:val="Hyperlink"/>
             <w:noProof/>
-            <w14:scene3d>
-              <w14:camera w14:prst="orthographicFront"/>
-              <w14:lightRig w14:rig="threePt" w14:dir="t">
-                <w14:rot w14:lat="0" w14:lon="0" w14:rev="0"/>
-              </w14:lightRig>
-            </w14:scene3d>
           </w:rPr>
           <w:t>1.2.2.</w:t>
         </w:r>
@@ -1408,6 +1528,8 @@
             <w:rFonts w:asciiTheme="minorHAnsi" w:eastAsiaTheme="minorEastAsia" w:hAnsiTheme="minorHAnsi" w:cstheme="minorBidi"/>
             <w:b w:val="0"/>
             <w:noProof/>
+            <w:sz w:val="22"/>
+            <w:szCs w:val="22"/>
           </w:rPr>
           <w:tab/>
         </w:r>
@@ -1437,7 +1559,7 @@
             <w:noProof/>
             <w:webHidden/>
           </w:rPr>
-          <w:instrText xml:space="preserve"> PAGEREF _Toc412463196 \h </w:instrText>
+          <w:instrText xml:space="preserve"> PAGEREF _Toc414887466 \h </w:instrText>
         </w:r>
         <w:r>
           <w:rPr>
@@ -1475,9 +1597,11 @@
           <w:rFonts w:asciiTheme="minorHAnsi" w:eastAsiaTheme="minorEastAsia" w:hAnsiTheme="minorHAnsi" w:cstheme="minorBidi"/>
           <w:b w:val="0"/>
           <w:noProof/>
-        </w:rPr>
-      </w:pPr>
-      <w:hyperlink w:anchor="_Toc412463197" w:history="1">
+          <w:sz w:val="22"/>
+          <w:szCs w:val="22"/>
+        </w:rPr>
+      </w:pPr>
+      <w:hyperlink w:anchor="_Toc414887467" w:history="1">
         <w:r>
           <w:rPr>
             <w:rStyle w:val="Hyperlink"/>
@@ -1490,6 +1614,8 @@
             <w:rFonts w:asciiTheme="minorHAnsi" w:eastAsiaTheme="minorEastAsia" w:hAnsiTheme="minorHAnsi" w:cstheme="minorBidi"/>
             <w:b w:val="0"/>
             <w:noProof/>
+            <w:sz w:val="22"/>
+            <w:szCs w:val="22"/>
           </w:rPr>
           <w:tab/>
         </w:r>
@@ -1519,7 +1645,7 @@
             <w:noProof/>
             <w:webHidden/>
           </w:rPr>
-          <w:instrText xml:space="preserve"> PAGEREF _Toc412463197 \h </w:instrText>
+          <w:instrText xml:space="preserve"> PAGEREF _Toc414887467 \h </w:instrText>
         </w:r>
         <w:r>
           <w:rPr>
@@ -1557,19 +1683,15 @@
           <w:rFonts w:asciiTheme="minorHAnsi" w:eastAsiaTheme="minorEastAsia" w:hAnsiTheme="minorHAnsi" w:cstheme="minorBidi"/>
           <w:b w:val="0"/>
           <w:noProof/>
-        </w:rPr>
-      </w:pPr>
-      <w:hyperlink w:anchor="_Toc412463198" w:history="1">
+          <w:sz w:val="22"/>
+          <w:szCs w:val="22"/>
+        </w:rPr>
+      </w:pPr>
+      <w:hyperlink w:anchor="_Toc414887468" w:history="1">
         <w:r>
           <w:rPr>
             <w:rStyle w:val="Hyperlink"/>
             <w:noProof/>
-            <w14:scene3d>
-              <w14:camera w14:prst="orthographicFront"/>
-              <w14:lightRig w14:rig="threePt" w14:dir="t">
-                <w14:rot w14:lat="0" w14:lon="0" w14:rev="0"/>
-              </w14:lightRig>
-            </w14:scene3d>
           </w:rPr>
           <w:t>1.3.1.</w:t>
         </w:r>
@@ -1578,6 +1700,8 @@
             <w:rFonts w:asciiTheme="minorHAnsi" w:eastAsiaTheme="minorEastAsia" w:hAnsiTheme="minorHAnsi" w:cstheme="minorBidi"/>
             <w:b w:val="0"/>
             <w:noProof/>
+            <w:sz w:val="22"/>
+            <w:szCs w:val="22"/>
           </w:rPr>
           <w:tab/>
         </w:r>
@@ -1607,7 +1731,7 @@
             <w:noProof/>
             <w:webHidden/>
           </w:rPr>
-          <w:instrText xml:space="preserve"> PAGEREF _Toc412463198 \h </w:instrText>
+          <w:instrText xml:space="preserve"> PAGEREF _Toc414887468 \h </w:instrText>
         </w:r>
         <w:r>
           <w:rPr>
@@ -1645,19 +1769,15 @@
           <w:rFonts w:asciiTheme="minorHAnsi" w:eastAsiaTheme="minorEastAsia" w:hAnsiTheme="minorHAnsi" w:cstheme="minorBidi"/>
           <w:b w:val="0"/>
           <w:noProof/>
-        </w:rPr>
-      </w:pPr>
-      <w:hyperlink w:anchor="_Toc412463199" w:history="1">
+          <w:sz w:val="22"/>
+          <w:szCs w:val="22"/>
+        </w:rPr>
+      </w:pPr>
+      <w:hyperlink w:anchor="_Toc414887469" w:history="1">
         <w:r>
           <w:rPr>
             <w:rStyle w:val="Hyperlink"/>
             <w:noProof/>
-            <w14:scene3d>
-              <w14:camera w14:prst="orthographicFront"/>
-              <w14:lightRig w14:rig="threePt" w14:dir="t">
-                <w14:rot w14:lat="0" w14:lon="0" w14:rev="0"/>
-              </w14:lightRig>
-            </w14:scene3d>
           </w:rPr>
           <w:t>1.3.2.</w:t>
         </w:r>
@@ -1666,6 +1786,8 @@
             <w:rFonts w:asciiTheme="minorHAnsi" w:eastAsiaTheme="minorEastAsia" w:hAnsiTheme="minorHAnsi" w:cstheme="minorBidi"/>
             <w:b w:val="0"/>
             <w:noProof/>
+            <w:sz w:val="22"/>
+            <w:szCs w:val="22"/>
           </w:rPr>
           <w:tab/>
         </w:r>
@@ -1695,7 +1817,7 @@
             <w:noProof/>
             <w:webHidden/>
           </w:rPr>
-          <w:instrText xml:space="preserve"> PAGEREF _Toc412463199 \h </w:instrText>
+          <w:instrText xml:space="preserve"> PAGEREF _Toc414887469 \h </w:instrText>
         </w:r>
         <w:r>
           <w:rPr>
@@ -1733,17 +1855,15 @@
           <w:rFonts w:asciiTheme="minorHAnsi" w:eastAsiaTheme="minorEastAsia" w:hAnsiTheme="minorHAnsi" w:cstheme="minorBidi"/>
           <w:b w:val="0"/>
           <w:noProof/>
-          <w:sz w:val="24"/>
-          <w:szCs w:val="24"/>
-        </w:rPr>
-      </w:pPr>
-      <w:hyperlink w:anchor="_Toc412463200" w:history="1">
+          <w:sz w:val="22"/>
+          <w:szCs w:val="22"/>
+        </w:rPr>
+      </w:pPr>
+      <w:hyperlink w:anchor="_Toc414887470" w:history="1">
         <w:r>
           <w:rPr>
             <w:rStyle w:val="Hyperlink"/>
             <w:noProof/>
-            <w:sz w:val="24"/>
-            <w:szCs w:val="24"/>
           </w:rPr>
           <w:t>2.</w:t>
         </w:r>
@@ -1752,8 +1872,8 @@
             <w:rFonts w:asciiTheme="minorHAnsi" w:eastAsiaTheme="minorEastAsia" w:hAnsiTheme="minorHAnsi" w:cstheme="minorBidi"/>
             <w:b w:val="0"/>
             <w:noProof/>
-            <w:sz w:val="24"/>
-            <w:szCs w:val="24"/>
+            <w:sz w:val="22"/>
+            <w:szCs w:val="22"/>
           </w:rPr>
           <w:tab/>
         </w:r>
@@ -1761,8 +1881,6 @@
           <w:rPr>
             <w:rStyle w:val="Hyperlink"/>
             <w:noProof/>
-            <w:sz w:val="24"/>
-            <w:szCs w:val="24"/>
           </w:rPr>
           <w:t>System Summary</w:t>
         </w:r>
@@ -1770,8 +1888,6 @@
           <w:rPr>
             <w:noProof/>
             <w:webHidden/>
-            <w:sz w:val="24"/>
-            <w:szCs w:val="24"/>
           </w:rPr>
           <w:tab/>
         </w:r>
@@ -1779,8 +1895,6 @@
           <w:rPr>
             <w:noProof/>
             <w:webHidden/>
-            <w:sz w:val="24"/>
-            <w:szCs w:val="24"/>
           </w:rPr>
           <w:fldChar w:fldCharType="begin"/>
         </w:r>
@@ -1788,25 +1902,19 @@
           <w:rPr>
             <w:noProof/>
             <w:webHidden/>
-            <w:sz w:val="24"/>
-            <w:szCs w:val="24"/>
-          </w:rPr>
-          <w:instrText xml:space="preserve"> PAGEREF _Toc412463200 \h </w:instrText>
-        </w:r>
-        <w:r>
-          <w:rPr>
-            <w:noProof/>
-            <w:webHidden/>
-            <w:sz w:val="24"/>
-            <w:szCs w:val="24"/>
-          </w:rPr>
-        </w:r>
-        <w:r>
-          <w:rPr>
-            <w:noProof/>
-            <w:webHidden/>
-            <w:sz w:val="24"/>
-            <w:szCs w:val="24"/>
+          </w:rPr>
+          <w:instrText xml:space="preserve"> PAGEREF _Toc414887470 \h </w:instrText>
+        </w:r>
+        <w:r>
+          <w:rPr>
+            <w:noProof/>
+            <w:webHidden/>
+          </w:rPr>
+        </w:r>
+        <w:r>
+          <w:rPr>
+            <w:noProof/>
+            <w:webHidden/>
           </w:rPr>
           <w:fldChar w:fldCharType="separate"/>
         </w:r>
@@ -1814,8 +1922,6 @@
           <w:rPr>
             <w:noProof/>
             <w:webHidden/>
-            <w:sz w:val="24"/>
-            <w:szCs w:val="24"/>
           </w:rPr>
           <w:t>2</w:t>
         </w:r>
@@ -1823,8 +1929,6 @@
           <w:rPr>
             <w:noProof/>
             <w:webHidden/>
-            <w:sz w:val="24"/>
-            <w:szCs w:val="24"/>
           </w:rPr>
           <w:fldChar w:fldCharType="end"/>
         </w:r>
@@ -1837,9 +1941,11 @@
           <w:rFonts w:asciiTheme="minorHAnsi" w:eastAsiaTheme="minorEastAsia" w:hAnsiTheme="minorHAnsi" w:cstheme="minorBidi"/>
           <w:b w:val="0"/>
           <w:noProof/>
-        </w:rPr>
-      </w:pPr>
-      <w:hyperlink w:anchor="_Toc412463201" w:history="1">
+          <w:sz w:val="22"/>
+          <w:szCs w:val="22"/>
+        </w:rPr>
+      </w:pPr>
+      <w:hyperlink w:anchor="_Toc414887471" w:history="1">
         <w:r>
           <w:rPr>
             <w:rStyle w:val="Hyperlink"/>
@@ -1852,6 +1958,8 @@
             <w:rFonts w:asciiTheme="minorHAnsi" w:eastAsiaTheme="minorEastAsia" w:hAnsiTheme="minorHAnsi" w:cstheme="minorBidi"/>
             <w:b w:val="0"/>
             <w:noProof/>
+            <w:sz w:val="22"/>
+            <w:szCs w:val="22"/>
           </w:rPr>
           <w:tab/>
         </w:r>
@@ -1881,7 +1989,7 @@
             <w:noProof/>
             <w:webHidden/>
           </w:rPr>
-          <w:instrText xml:space="preserve"> PAGEREF _Toc412463201 \h </w:instrText>
+          <w:instrText xml:space="preserve"> PAGEREF _Toc414887471 \h </w:instrText>
         </w:r>
         <w:r>
           <w:rPr>
@@ -1919,9 +2027,11 @@
           <w:rFonts w:asciiTheme="minorHAnsi" w:eastAsiaTheme="minorEastAsia" w:hAnsiTheme="minorHAnsi" w:cstheme="minorBidi"/>
           <w:b w:val="0"/>
           <w:noProof/>
-        </w:rPr>
-      </w:pPr>
-      <w:hyperlink w:anchor="_Toc412463202" w:history="1">
+          <w:sz w:val="22"/>
+          <w:szCs w:val="22"/>
+        </w:rPr>
+      </w:pPr>
+      <w:hyperlink w:anchor="_Toc414887472" w:history="1">
         <w:r>
           <w:rPr>
             <w:rStyle w:val="Hyperlink"/>
@@ -1934,6 +2044,8 @@
             <w:rFonts w:asciiTheme="minorHAnsi" w:eastAsiaTheme="minorEastAsia" w:hAnsiTheme="minorHAnsi" w:cstheme="minorBidi"/>
             <w:b w:val="0"/>
             <w:noProof/>
+            <w:sz w:val="22"/>
+            <w:szCs w:val="22"/>
           </w:rPr>
           <w:tab/>
         </w:r>
@@ -1963,7 +2075,7 @@
             <w:noProof/>
             <w:webHidden/>
           </w:rPr>
-          <w:instrText xml:space="preserve"> PAGEREF _Toc412463202 \h </w:instrText>
+          <w:instrText xml:space="preserve"> PAGEREF _Toc414887472 \h </w:instrText>
         </w:r>
         <w:r>
           <w:rPr>
@@ -2001,17 +2113,15 @@
           <w:rFonts w:asciiTheme="minorHAnsi" w:eastAsiaTheme="minorEastAsia" w:hAnsiTheme="minorHAnsi" w:cstheme="minorBidi"/>
           <w:b w:val="0"/>
           <w:noProof/>
-          <w:sz w:val="24"/>
-          <w:szCs w:val="24"/>
-        </w:rPr>
-      </w:pPr>
-      <w:hyperlink w:anchor="_Toc412463203" w:history="1">
+          <w:sz w:val="22"/>
+          <w:szCs w:val="22"/>
+        </w:rPr>
+      </w:pPr>
+      <w:hyperlink w:anchor="_Toc414887473" w:history="1">
         <w:r>
           <w:rPr>
             <w:rStyle w:val="Hyperlink"/>
             <w:noProof/>
-            <w:sz w:val="24"/>
-            <w:szCs w:val="24"/>
           </w:rPr>
           <w:t>3.</w:t>
         </w:r>
@@ -2020,8 +2130,8 @@
             <w:rFonts w:asciiTheme="minorHAnsi" w:eastAsiaTheme="minorEastAsia" w:hAnsiTheme="minorHAnsi" w:cstheme="minorBidi"/>
             <w:b w:val="0"/>
             <w:noProof/>
-            <w:sz w:val="24"/>
-            <w:szCs w:val="24"/>
+            <w:sz w:val="22"/>
+            <w:szCs w:val="22"/>
           </w:rPr>
           <w:tab/>
         </w:r>
@@ -2029,8 +2139,6 @@
           <w:rPr>
             <w:rStyle w:val="Hyperlink"/>
             <w:noProof/>
-            <w:sz w:val="24"/>
-            <w:szCs w:val="24"/>
           </w:rPr>
           <w:t>Getting Started</w:t>
         </w:r>
@@ -2038,8 +2146,6 @@
           <w:rPr>
             <w:noProof/>
             <w:webHidden/>
-            <w:sz w:val="24"/>
-            <w:szCs w:val="24"/>
           </w:rPr>
           <w:tab/>
         </w:r>
@@ -2047,8 +2153,6 @@
           <w:rPr>
             <w:noProof/>
             <w:webHidden/>
-            <w:sz w:val="24"/>
-            <w:szCs w:val="24"/>
           </w:rPr>
           <w:fldChar w:fldCharType="begin"/>
         </w:r>
@@ -2056,25 +2160,19 @@
           <w:rPr>
             <w:noProof/>
             <w:webHidden/>
-            <w:sz w:val="24"/>
-            <w:szCs w:val="24"/>
-          </w:rPr>
-          <w:instrText xml:space="preserve"> PAGEREF _Toc412463203 \h </w:instrText>
-        </w:r>
-        <w:r>
-          <w:rPr>
-            <w:noProof/>
-            <w:webHidden/>
-            <w:sz w:val="24"/>
-            <w:szCs w:val="24"/>
-          </w:rPr>
-        </w:r>
-        <w:r>
-          <w:rPr>
-            <w:noProof/>
-            <w:webHidden/>
-            <w:sz w:val="24"/>
-            <w:szCs w:val="24"/>
+          </w:rPr>
+          <w:instrText xml:space="preserve"> PAGEREF _Toc414887473 \h </w:instrText>
+        </w:r>
+        <w:r>
+          <w:rPr>
+            <w:noProof/>
+            <w:webHidden/>
+          </w:rPr>
+        </w:r>
+        <w:r>
+          <w:rPr>
+            <w:noProof/>
+            <w:webHidden/>
           </w:rPr>
           <w:fldChar w:fldCharType="separate"/>
         </w:r>
@@ -2082,8 +2180,6 @@
           <w:rPr>
             <w:noProof/>
             <w:webHidden/>
-            <w:sz w:val="24"/>
-            <w:szCs w:val="24"/>
           </w:rPr>
           <w:t>3</w:t>
         </w:r>
@@ -2091,8 +2187,6 @@
           <w:rPr>
             <w:noProof/>
             <w:webHidden/>
-            <w:sz w:val="24"/>
-            <w:szCs w:val="24"/>
           </w:rPr>
           <w:fldChar w:fldCharType="end"/>
         </w:r>
@@ -2105,9 +2199,11 @@
           <w:rFonts w:asciiTheme="minorHAnsi" w:eastAsiaTheme="minorEastAsia" w:hAnsiTheme="minorHAnsi" w:cstheme="minorBidi"/>
           <w:b w:val="0"/>
           <w:noProof/>
-        </w:rPr>
-      </w:pPr>
-      <w:hyperlink w:anchor="_Toc412463204" w:history="1">
+          <w:sz w:val="22"/>
+          <w:szCs w:val="22"/>
+        </w:rPr>
+      </w:pPr>
+      <w:hyperlink w:anchor="_Toc414887474" w:history="1">
         <w:r>
           <w:rPr>
             <w:rStyle w:val="Hyperlink"/>
@@ -2120,6 +2216,8 @@
             <w:rFonts w:asciiTheme="minorHAnsi" w:eastAsiaTheme="minorEastAsia" w:hAnsiTheme="minorHAnsi" w:cstheme="minorBidi"/>
             <w:b w:val="0"/>
             <w:noProof/>
+            <w:sz w:val="22"/>
+            <w:szCs w:val="22"/>
           </w:rPr>
           <w:tab/>
         </w:r>
@@ -2149,7 +2247,7 @@
             <w:noProof/>
             <w:webHidden/>
           </w:rPr>
-          <w:instrText xml:space="preserve"> PAGEREF _Toc412463204 \h </w:instrText>
+          <w:instrText xml:space="preserve"> PAGEREF _Toc414887474 \h </w:instrText>
         </w:r>
         <w:r>
           <w:rPr>
@@ -2187,19 +2285,15 @@
           <w:rFonts w:asciiTheme="minorHAnsi" w:eastAsiaTheme="minorEastAsia" w:hAnsiTheme="minorHAnsi" w:cstheme="minorBidi"/>
           <w:b w:val="0"/>
           <w:noProof/>
-        </w:rPr>
-      </w:pPr>
-      <w:hyperlink w:anchor="_Toc412463205" w:history="1">
+          <w:sz w:val="22"/>
+          <w:szCs w:val="22"/>
+        </w:rPr>
+      </w:pPr>
+      <w:hyperlink w:anchor="_Toc414887475" w:history="1">
         <w:r>
           <w:rPr>
             <w:rStyle w:val="Hyperlink"/>
             <w:noProof/>
-            <w14:scene3d>
-              <w14:camera w14:prst="orthographicFront"/>
-              <w14:lightRig w14:rig="threePt" w14:dir="t">
-                <w14:rot w14:lat="0" w14:lon="0" w14:rev="0"/>
-              </w14:lightRig>
-            </w14:scene3d>
           </w:rPr>
           <w:t>3.1.1.</w:t>
         </w:r>
@@ -2208,6 +2302,8 @@
             <w:rFonts w:asciiTheme="minorHAnsi" w:eastAsiaTheme="minorEastAsia" w:hAnsiTheme="minorHAnsi" w:cstheme="minorBidi"/>
             <w:b w:val="0"/>
             <w:noProof/>
+            <w:sz w:val="22"/>
+            <w:szCs w:val="22"/>
           </w:rPr>
           <w:tab/>
         </w:r>
@@ -2237,7 +2333,7 @@
             <w:noProof/>
             <w:webHidden/>
           </w:rPr>
-          <w:instrText xml:space="preserve"> PAGEREF _Toc412463205 \h </w:instrText>
+          <w:instrText xml:space="preserve"> PAGEREF _Toc414887475 \h </w:instrText>
         </w:r>
         <w:r>
           <w:rPr>
@@ -2275,9 +2371,11 @@
           <w:rFonts w:asciiTheme="minorHAnsi" w:eastAsiaTheme="minorEastAsia" w:hAnsiTheme="minorHAnsi" w:cstheme="minorBidi"/>
           <w:b w:val="0"/>
           <w:noProof/>
-        </w:rPr>
-      </w:pPr>
-      <w:hyperlink w:anchor="_Toc412463206" w:history="1">
+          <w:sz w:val="22"/>
+          <w:szCs w:val="22"/>
+        </w:rPr>
+      </w:pPr>
+      <w:hyperlink w:anchor="_Toc414887476" w:history="1">
         <w:r>
           <w:rPr>
             <w:rStyle w:val="Hyperlink"/>
@@ -2290,6 +2388,8 @@
             <w:rFonts w:asciiTheme="minorHAnsi" w:eastAsiaTheme="minorEastAsia" w:hAnsiTheme="minorHAnsi" w:cstheme="minorBidi"/>
             <w:b w:val="0"/>
             <w:noProof/>
+            <w:sz w:val="22"/>
+            <w:szCs w:val="22"/>
           </w:rPr>
           <w:tab/>
         </w:r>
@@ -2319,7 +2419,7 @@
             <w:noProof/>
             <w:webHidden/>
           </w:rPr>
-          <w:instrText xml:space="preserve"> PAGEREF _Toc412463206 \h </w:instrText>
+          <w:instrText xml:space="preserve"> PAGEREF _Toc414887476 \h </w:instrText>
         </w:r>
         <w:r>
           <w:rPr>
@@ -2357,9 +2457,11 @@
           <w:rFonts w:asciiTheme="minorHAnsi" w:eastAsiaTheme="minorEastAsia" w:hAnsiTheme="minorHAnsi" w:cstheme="minorBidi"/>
           <w:b w:val="0"/>
           <w:noProof/>
-        </w:rPr>
-      </w:pPr>
-      <w:hyperlink w:anchor="_Toc412463207" w:history="1">
+          <w:sz w:val="22"/>
+          <w:szCs w:val="22"/>
+        </w:rPr>
+      </w:pPr>
+      <w:hyperlink w:anchor="_Toc414887477" w:history="1">
         <w:r>
           <w:rPr>
             <w:rStyle w:val="Hyperlink"/>
@@ -2372,6 +2474,8 @@
             <w:rFonts w:asciiTheme="minorHAnsi" w:eastAsiaTheme="minorEastAsia" w:hAnsiTheme="minorHAnsi" w:cstheme="minorBidi"/>
             <w:b w:val="0"/>
             <w:noProof/>
+            <w:sz w:val="22"/>
+            <w:szCs w:val="22"/>
           </w:rPr>
           <w:tab/>
         </w:r>
@@ -2401,7 +2505,7 @@
             <w:noProof/>
             <w:webHidden/>
           </w:rPr>
-          <w:instrText xml:space="preserve"> PAGEREF _Toc412463207 \h </w:instrText>
+          <w:instrText xml:space="preserve"> PAGEREF _Toc414887477 \h </w:instrText>
         </w:r>
         <w:r>
           <w:rPr>
@@ -2439,19 +2543,15 @@
           <w:rFonts w:asciiTheme="minorHAnsi" w:eastAsiaTheme="minorEastAsia" w:hAnsiTheme="minorHAnsi" w:cstheme="minorBidi"/>
           <w:b w:val="0"/>
           <w:noProof/>
-        </w:rPr>
-      </w:pPr>
-      <w:hyperlink w:anchor="_Toc412463208" w:history="1">
+          <w:sz w:val="22"/>
+          <w:szCs w:val="22"/>
+        </w:rPr>
+      </w:pPr>
+      <w:hyperlink w:anchor="_Toc414887478" w:history="1">
         <w:r>
           <w:rPr>
             <w:rStyle w:val="Hyperlink"/>
             <w:noProof/>
-            <w14:scene3d>
-              <w14:camera w14:prst="orthographicFront"/>
-              <w14:lightRig w14:rig="threePt" w14:dir="t">
-                <w14:rot w14:lat="0" w14:lon="0" w14:rev="0"/>
-              </w14:lightRig>
-            </w14:scene3d>
           </w:rPr>
           <w:t>3.3.1.</w:t>
         </w:r>
@@ -2460,6 +2560,8 @@
             <w:rFonts w:asciiTheme="minorHAnsi" w:eastAsiaTheme="minorEastAsia" w:hAnsiTheme="minorHAnsi" w:cstheme="minorBidi"/>
             <w:b w:val="0"/>
             <w:noProof/>
+            <w:sz w:val="22"/>
+            <w:szCs w:val="22"/>
           </w:rPr>
           <w:tab/>
         </w:r>
@@ -2489,7 +2591,7 @@
             <w:noProof/>
             <w:webHidden/>
           </w:rPr>
-          <w:instrText xml:space="preserve"> PAGEREF _Toc412463208 \h </w:instrText>
+          <w:instrText xml:space="preserve"> PAGEREF _Toc414887478 \h </w:instrText>
         </w:r>
         <w:r>
           <w:rPr>
@@ -2527,19 +2629,15 @@
           <w:rFonts w:asciiTheme="minorHAnsi" w:eastAsiaTheme="minorEastAsia" w:hAnsiTheme="minorHAnsi" w:cstheme="minorBidi"/>
           <w:b w:val="0"/>
           <w:noProof/>
-        </w:rPr>
-      </w:pPr>
-      <w:hyperlink w:anchor="_Toc412463209" w:history="1">
+          <w:sz w:val="22"/>
+          <w:szCs w:val="22"/>
+        </w:rPr>
+      </w:pPr>
+      <w:hyperlink w:anchor="_Toc414887479" w:history="1">
         <w:r>
           <w:rPr>
             <w:rStyle w:val="Hyperlink"/>
             <w:noProof/>
-            <w14:scene3d>
-              <w14:camera w14:prst="orthographicFront"/>
-              <w14:lightRig w14:rig="threePt" w14:dir="t">
-                <w14:rot w14:lat="0" w14:lon="0" w14:rev="0"/>
-              </w14:lightRig>
-            </w14:scene3d>
           </w:rPr>
           <w:t>3.3.2.</w:t>
         </w:r>
@@ -2548,6 +2646,8 @@
             <w:rFonts w:asciiTheme="minorHAnsi" w:eastAsiaTheme="minorEastAsia" w:hAnsiTheme="minorHAnsi" w:cstheme="minorBidi"/>
             <w:b w:val="0"/>
             <w:noProof/>
+            <w:sz w:val="22"/>
+            <w:szCs w:val="22"/>
           </w:rPr>
           <w:tab/>
         </w:r>
@@ -2577,7 +2677,7 @@
             <w:noProof/>
             <w:webHidden/>
           </w:rPr>
-          <w:instrText xml:space="preserve"> PAGEREF _Toc412463209 \h </w:instrText>
+          <w:instrText xml:space="preserve"> PAGEREF _Toc414887479 \h </w:instrText>
         </w:r>
         <w:r>
           <w:rPr>
@@ -2615,19 +2715,15 @@
           <w:rFonts w:asciiTheme="minorHAnsi" w:eastAsiaTheme="minorEastAsia" w:hAnsiTheme="minorHAnsi" w:cstheme="minorBidi"/>
           <w:b w:val="0"/>
           <w:noProof/>
-        </w:rPr>
-      </w:pPr>
-      <w:hyperlink w:anchor="_Toc412463210" w:history="1">
+          <w:sz w:val="22"/>
+          <w:szCs w:val="22"/>
+        </w:rPr>
+      </w:pPr>
+      <w:hyperlink w:anchor="_Toc414887480" w:history="1">
         <w:r>
           <w:rPr>
             <w:rStyle w:val="Hyperlink"/>
             <w:noProof/>
-            <w14:scene3d>
-              <w14:camera w14:prst="orthographicFront"/>
-              <w14:lightRig w14:rig="threePt" w14:dir="t">
-                <w14:rot w14:lat="0" w14:lon="0" w14:rev="0"/>
-              </w14:lightRig>
-            </w14:scene3d>
           </w:rPr>
           <w:t>3.3.3.</w:t>
         </w:r>
@@ -2636,6 +2732,8 @@
             <w:rFonts w:asciiTheme="minorHAnsi" w:eastAsiaTheme="minorEastAsia" w:hAnsiTheme="minorHAnsi" w:cstheme="minorBidi"/>
             <w:b w:val="0"/>
             <w:noProof/>
+            <w:sz w:val="22"/>
+            <w:szCs w:val="22"/>
           </w:rPr>
           <w:tab/>
         </w:r>
@@ -2665,7 +2763,7 @@
             <w:noProof/>
             <w:webHidden/>
           </w:rPr>
-          <w:instrText xml:space="preserve"> PAGEREF _Toc412463210 \h </w:instrText>
+          <w:instrText xml:space="preserve"> PAGEREF _Toc414887480 \h </w:instrText>
         </w:r>
         <w:r>
           <w:rPr>
@@ -2703,19 +2801,15 @@
           <w:rFonts w:asciiTheme="minorHAnsi" w:eastAsiaTheme="minorEastAsia" w:hAnsiTheme="minorHAnsi" w:cstheme="minorBidi"/>
           <w:b w:val="0"/>
           <w:noProof/>
-        </w:rPr>
-      </w:pPr>
-      <w:hyperlink w:anchor="_Toc412463211" w:history="1">
+          <w:sz w:val="22"/>
+          <w:szCs w:val="22"/>
+        </w:rPr>
+      </w:pPr>
+      <w:hyperlink w:anchor="_Toc414887481" w:history="1">
         <w:r>
           <w:rPr>
             <w:rStyle w:val="Hyperlink"/>
             <w:noProof/>
-            <w14:scene3d>
-              <w14:camera w14:prst="orthographicFront"/>
-              <w14:lightRig w14:rig="threePt" w14:dir="t">
-                <w14:rot w14:lat="0" w14:lon="0" w14:rev="0"/>
-              </w14:lightRig>
-            </w14:scene3d>
           </w:rPr>
           <w:t>3.3.4.</w:t>
         </w:r>
@@ -2724,6 +2818,8 @@
             <w:rFonts w:asciiTheme="minorHAnsi" w:eastAsiaTheme="minorEastAsia" w:hAnsiTheme="minorHAnsi" w:cstheme="minorBidi"/>
             <w:b w:val="0"/>
             <w:noProof/>
+            <w:sz w:val="22"/>
+            <w:szCs w:val="22"/>
           </w:rPr>
           <w:tab/>
         </w:r>
@@ -2753,7 +2849,7 @@
             <w:noProof/>
             <w:webHidden/>
           </w:rPr>
-          <w:instrText xml:space="preserve"> PAGEREF _Toc412463211 \h </w:instrText>
+          <w:instrText xml:space="preserve"> PAGEREF _Toc414887481 \h </w:instrText>
         </w:r>
         <w:r>
           <w:rPr>
@@ -2791,19 +2887,15 @@
           <w:rFonts w:asciiTheme="minorHAnsi" w:eastAsiaTheme="minorEastAsia" w:hAnsiTheme="minorHAnsi" w:cstheme="minorBidi"/>
           <w:b w:val="0"/>
           <w:noProof/>
-        </w:rPr>
-      </w:pPr>
-      <w:hyperlink w:anchor="_Toc412463212" w:history="1">
+          <w:sz w:val="22"/>
+          <w:szCs w:val="22"/>
+        </w:rPr>
+      </w:pPr>
+      <w:hyperlink w:anchor="_Toc414887482" w:history="1">
         <w:r>
           <w:rPr>
             <w:rStyle w:val="Hyperlink"/>
             <w:noProof/>
-            <w14:scene3d>
-              <w14:camera w14:prst="orthographicFront"/>
-              <w14:lightRig w14:rig="threePt" w14:dir="t">
-                <w14:rot w14:lat="0" w14:lon="0" w14:rev="0"/>
-              </w14:lightRig>
-            </w14:scene3d>
           </w:rPr>
           <w:t>3.3.5.</w:t>
         </w:r>
@@ -2812,6 +2904,8 @@
             <w:rFonts w:asciiTheme="minorHAnsi" w:eastAsiaTheme="minorEastAsia" w:hAnsiTheme="minorHAnsi" w:cstheme="minorBidi"/>
             <w:b w:val="0"/>
             <w:noProof/>
+            <w:sz w:val="22"/>
+            <w:szCs w:val="22"/>
           </w:rPr>
           <w:tab/>
         </w:r>
@@ -2820,7 +2914,7 @@
             <w:rStyle w:val="Hyperlink"/>
             <w:noProof/>
           </w:rPr>
-          <w:t>Custom Variables</w:t>
+          <w:t>Automatically Retrieved Variables</w:t>
         </w:r>
         <w:r>
           <w:rPr>
@@ -2841,7 +2935,7 @@
             <w:noProof/>
             <w:webHidden/>
           </w:rPr>
-          <w:instrText xml:space="preserve"> PAGEREF _Toc412463212 \h </w:instrText>
+          <w:instrText xml:space="preserve"> PAGEREF _Toc414887482 \h </w:instrText>
         </w:r>
         <w:r>
           <w:rPr>
@@ -2879,19 +2973,15 @@
           <w:rFonts w:asciiTheme="minorHAnsi" w:eastAsiaTheme="minorEastAsia" w:hAnsiTheme="minorHAnsi" w:cstheme="minorBidi"/>
           <w:b w:val="0"/>
           <w:noProof/>
-        </w:rPr>
-      </w:pPr>
-      <w:hyperlink w:anchor="_Toc412463213" w:history="1">
+          <w:sz w:val="22"/>
+          <w:szCs w:val="22"/>
+        </w:rPr>
+      </w:pPr>
+      <w:hyperlink w:anchor="_Toc414887483" w:history="1">
         <w:r>
           <w:rPr>
             <w:rStyle w:val="Hyperlink"/>
             <w:noProof/>
-            <w14:scene3d>
-              <w14:camera w14:prst="orthographicFront"/>
-              <w14:lightRig w14:rig="threePt" w14:dir="t">
-                <w14:rot w14:lat="0" w14:lon="0" w14:rev="0"/>
-              </w14:lightRig>
-            </w14:scene3d>
           </w:rPr>
           <w:t>3.3.6.</w:t>
         </w:r>
@@ -2900,6 +2990,8 @@
             <w:rFonts w:asciiTheme="minorHAnsi" w:eastAsiaTheme="minorEastAsia" w:hAnsiTheme="minorHAnsi" w:cstheme="minorBidi"/>
             <w:b w:val="0"/>
             <w:noProof/>
+            <w:sz w:val="22"/>
+            <w:szCs w:val="22"/>
           </w:rPr>
           <w:tab/>
         </w:r>
@@ -2908,7 +3000,7 @@
             <w:rStyle w:val="Hyperlink"/>
             <w:noProof/>
           </w:rPr>
-          <w:t>Running Risk Model Calculations</w:t>
+          <w:t>Custom Variables</w:t>
         </w:r>
         <w:r>
           <w:rPr>
@@ -2929,7 +3021,7 @@
             <w:noProof/>
             <w:webHidden/>
           </w:rPr>
-          <w:instrText xml:space="preserve"> PAGEREF _Toc412463213 \h </w:instrText>
+          <w:instrText xml:space="preserve"> PAGEREF _Toc414887483 \h </w:instrText>
         </w:r>
         <w:r>
           <w:rPr>
@@ -2949,7 +3041,7 @@
             <w:noProof/>
             <w:webHidden/>
           </w:rPr>
-          <w:t>11</w:t>
+          <w:t>9</w:t>
         </w:r>
         <w:r>
           <w:rPr>
@@ -2962,26 +3054,30 @@
     </w:p>
     <w:p>
       <w:pPr>
-        <w:pStyle w:val="TOC2"/>
+        <w:pStyle w:val="TOC3"/>
         <w:rPr>
           <w:rFonts w:asciiTheme="minorHAnsi" w:eastAsiaTheme="minorEastAsia" w:hAnsiTheme="minorHAnsi" w:cstheme="minorBidi"/>
           <w:b w:val="0"/>
           <w:noProof/>
-        </w:rPr>
-      </w:pPr>
-      <w:hyperlink w:anchor="_Toc412463214" w:history="1">
+          <w:sz w:val="22"/>
+          <w:szCs w:val="22"/>
+        </w:rPr>
+      </w:pPr>
+      <w:hyperlink w:anchor="_Toc414887484" w:history="1">
         <w:r>
           <w:rPr>
             <w:rStyle w:val="Hyperlink"/>
             <w:noProof/>
           </w:rPr>
-          <w:t>3.4.</w:t>
+          <w:t>3.3.7.</w:t>
         </w:r>
         <w:r>
           <w:rPr>
             <w:rFonts w:asciiTheme="minorHAnsi" w:eastAsiaTheme="minorEastAsia" w:hAnsiTheme="minorHAnsi" w:cstheme="minorBidi"/>
             <w:b w:val="0"/>
             <w:noProof/>
+            <w:sz w:val="22"/>
+            <w:szCs w:val="22"/>
           </w:rPr>
           <w:tab/>
         </w:r>
@@ -2990,7 +3086,7 @@
             <w:rStyle w:val="Hyperlink"/>
             <w:noProof/>
           </w:rPr>
-          <w:t>Changing User ID and Password</w:t>
+          <w:t>Running Risk Model Calculations</w:t>
         </w:r>
         <w:r>
           <w:rPr>
@@ -3011,7 +3107,7 @@
             <w:noProof/>
             <w:webHidden/>
           </w:rPr>
-          <w:instrText xml:space="preserve"> PAGEREF _Toc412463214 \h </w:instrText>
+          <w:instrText xml:space="preserve"> PAGEREF _Toc414887484 \h </w:instrText>
         </w:r>
         <w:r>
           <w:rPr>
@@ -3031,7 +3127,7 @@
             <w:noProof/>
             <w:webHidden/>
           </w:rPr>
-          <w:t>13</w:t>
+          <w:t>11</w:t>
         </w:r>
         <w:r>
           <w:rPr>
@@ -3049,21 +3145,25 @@
           <w:rFonts w:asciiTheme="minorHAnsi" w:eastAsiaTheme="minorEastAsia" w:hAnsiTheme="minorHAnsi" w:cstheme="minorBidi"/>
           <w:b w:val="0"/>
           <w:noProof/>
-        </w:rPr>
-      </w:pPr>
-      <w:hyperlink w:anchor="_Toc412463215" w:history="1">
+          <w:sz w:val="22"/>
+          <w:szCs w:val="22"/>
+        </w:rPr>
+      </w:pPr>
+      <w:hyperlink w:anchor="_Toc414887485" w:history="1">
         <w:r>
           <w:rPr>
             <w:rStyle w:val="Hyperlink"/>
             <w:noProof/>
           </w:rPr>
-          <w:t>3.5.</w:t>
+          <w:t>3.4.</w:t>
         </w:r>
         <w:r>
           <w:rPr>
             <w:rFonts w:asciiTheme="minorHAnsi" w:eastAsiaTheme="minorEastAsia" w:hAnsiTheme="minorHAnsi" w:cstheme="minorBidi"/>
             <w:b w:val="0"/>
             <w:noProof/>
+            <w:sz w:val="22"/>
+            <w:szCs w:val="22"/>
           </w:rPr>
           <w:tab/>
         </w:r>
@@ -3072,6 +3172,92 @@
             <w:rStyle w:val="Hyperlink"/>
             <w:noProof/>
           </w:rPr>
+          <w:t>Changing User ID and Password</w:t>
+        </w:r>
+        <w:r>
+          <w:rPr>
+            <w:noProof/>
+            <w:webHidden/>
+          </w:rPr>
+          <w:tab/>
+        </w:r>
+        <w:r>
+          <w:rPr>
+            <w:noProof/>
+            <w:webHidden/>
+          </w:rPr>
+          <w:fldChar w:fldCharType="begin"/>
+        </w:r>
+        <w:r>
+          <w:rPr>
+            <w:noProof/>
+            <w:webHidden/>
+          </w:rPr>
+          <w:instrText xml:space="preserve"> PAGEREF _Toc414887485 \h </w:instrText>
+        </w:r>
+        <w:r>
+          <w:rPr>
+            <w:noProof/>
+            <w:webHidden/>
+          </w:rPr>
+        </w:r>
+        <w:r>
+          <w:rPr>
+            <w:noProof/>
+            <w:webHidden/>
+          </w:rPr>
+          <w:fldChar w:fldCharType="separate"/>
+        </w:r>
+        <w:r>
+          <w:rPr>
+            <w:noProof/>
+            <w:webHidden/>
+          </w:rPr>
+          <w:t>13</w:t>
+        </w:r>
+        <w:r>
+          <w:rPr>
+            <w:noProof/>
+            <w:webHidden/>
+          </w:rPr>
+          <w:fldChar w:fldCharType="end"/>
+        </w:r>
+      </w:hyperlink>
+    </w:p>
+    <w:p>
+      <w:pPr>
+        <w:pStyle w:val="TOC2"/>
+        <w:rPr>
+          <w:rFonts w:asciiTheme="minorHAnsi" w:eastAsiaTheme="minorEastAsia" w:hAnsiTheme="minorHAnsi" w:cstheme="minorBidi"/>
+          <w:b w:val="0"/>
+          <w:noProof/>
+          <w:sz w:val="22"/>
+          <w:szCs w:val="22"/>
+        </w:rPr>
+      </w:pPr>
+      <w:hyperlink w:anchor="_Toc414887486" w:history="1">
+        <w:r>
+          <w:rPr>
+            <w:rStyle w:val="Hyperlink"/>
+            <w:noProof/>
+          </w:rPr>
+          <w:t>3.5.</w:t>
+        </w:r>
+        <w:r>
+          <w:rPr>
+            <w:rFonts w:asciiTheme="minorHAnsi" w:eastAsiaTheme="minorEastAsia" w:hAnsiTheme="minorHAnsi" w:cstheme="minorBidi"/>
+            <w:b w:val="0"/>
+            <w:noProof/>
+            <w:sz w:val="22"/>
+            <w:szCs w:val="22"/>
+          </w:rPr>
+          <w:tab/>
+        </w:r>
+        <w:r>
+          <w:rPr>
+            <w:rStyle w:val="Hyperlink"/>
+            <w:noProof/>
+          </w:rPr>
           <w:t>Exit System</w:t>
         </w:r>
         <w:r>
@@ -3093,7 +3279,7 @@
             <w:noProof/>
             <w:webHidden/>
           </w:rPr>
-          <w:instrText xml:space="preserve"> PAGEREF _Toc412463215 \h </w:instrText>
+          <w:instrText xml:space="preserve"> PAGEREF _Toc414887486 \h </w:instrText>
         </w:r>
         <w:r>
           <w:rPr>
@@ -4360,7 +4546,6 @@
         <w:rPr>
           <w:rFonts w:cs="Arial"/>
         </w:rPr>
-        <w:lastRenderedPageBreak/>
         <w:fldChar w:fldCharType="end"/>
       </w:r>
     </w:p>
@@ -4371,25 +4556,25 @@
       <w:r>
         <w:t xml:space="preserve"> </w:t>
       </w:r>
-      <w:bookmarkStart w:id="3" w:name="_Toc412463192"/>
+      <w:bookmarkStart w:id="2" w:name="_Toc414887462"/>
       <w:r>
         <w:t>Introduction</w:t>
       </w:r>
       <w:bookmarkEnd w:id="0"/>
+      <w:bookmarkEnd w:id="2"/>
+    </w:p>
+    <w:p>
+      <w:pPr>
+        <w:pStyle w:val="Heading2"/>
+      </w:pPr>
+      <w:r>
+        <w:t xml:space="preserve"> </w:t>
+      </w:r>
+      <w:bookmarkStart w:id="3" w:name="_Toc414887463"/>
+      <w:r>
+        <w:t>Purpose</w:t>
+      </w:r>
       <w:bookmarkEnd w:id="3"/>
-    </w:p>
-    <w:p>
-      <w:pPr>
-        <w:pStyle w:val="Heading2"/>
-      </w:pPr>
-      <w:r>
-        <w:t xml:space="preserve"> </w:t>
-      </w:r>
-      <w:bookmarkStart w:id="4" w:name="_Toc412463193"/>
-      <w:r>
-        <w:t>Purpose</w:t>
-      </w:r>
-      <w:bookmarkEnd w:id="4"/>
     </w:p>
     <w:p>
       <w:pPr>
@@ -4499,11 +4684,11 @@
       <w:r>
         <w:t xml:space="preserve"> </w:t>
       </w:r>
-      <w:bookmarkStart w:id="5" w:name="_Toc412463194"/>
+      <w:bookmarkStart w:id="4" w:name="_Toc414887464"/>
       <w:r>
         <w:t>Overview</w:t>
       </w:r>
-      <w:bookmarkEnd w:id="5"/>
+      <w:bookmarkEnd w:id="4"/>
     </w:p>
     <w:p>
       <w:pPr>
@@ -4576,33 +4761,69 @@
           <w:iCs/>
           <w:szCs w:val="28"/>
         </w:rPr>
-        <w:t xml:space="preserve">This Tool will support clinical decision-making regarding perioperative risk (includes preoperative, intraoperative, and postoperative). Providers will verify patient-specific data that is automatically pulled from available data sources, enter remaining fields, and be provided with a real-time individual risk calculation of perioperative surgical mortality based on historic Veterans Affairs Surgical Quality Improvement Program (VASQIP) data and current VASQIP risk-adjusted models that are specialty-specific. The data entered and the calculated results will be available for viewing in the Computerized Patient Record System (CPRS) as a progress note. The data will also </w:t>
-      </w:r>
+        <w:t xml:space="preserve">This Tool will support clinical decision-making regarding perioperative risk (includes preoperative, intraoperative, and postoperative). Providers will verify patient-specific data that </w:t>
+      </w:r>
+      <w:proofErr w:type="gramStart"/>
       <w:r>
         <w:rPr>
           <w:rFonts w:ascii="Arial" w:hAnsi="Arial" w:cs="Arial"/>
           <w:iCs/>
           <w:szCs w:val="28"/>
         </w:rPr>
-        <w:t>transfer and store</w:t>
-      </w:r>
+        <w:t>is automatically pulled</w:t>
+      </w:r>
+      <w:proofErr w:type="gramEnd"/>
       <w:r>
         <w:rPr>
           <w:rFonts w:ascii="Arial" w:hAnsi="Arial" w:cs="Arial"/>
           <w:iCs/>
           <w:szCs w:val="28"/>
         </w:rPr>
-        <w:t xml:space="preserve"> as discrete fields in Veterans Health Systems and Technology Architecture (VistA) and a Structured Query Language (SQL) database for use by the National Surgery Office (NSO).</w:t>
-      </w:r>
-    </w:p>
-    <w:p>
-      <w:pPr>
-        <w:pStyle w:val="BodyText"/>
+        <w:t xml:space="preserve"> from available data sources, enter remaining fields, and be provided with a real-time individual risk calculation of perioperative surgical mortality based on historic Veterans Affairs Surgical Quality Improvement Program (VASQIP) data and current VASQIP risk-adjusted models that are specialty-specific. The data entered and the calculated results will be available for viewing in the Computerized Patient Record System (CPRS) as a progress note. The data will also </w:t>
+      </w:r>
+      <w:r>
         <w:rPr>
           <w:rFonts w:ascii="Arial" w:hAnsi="Arial" w:cs="Arial"/>
           <w:iCs/>
           <w:szCs w:val="28"/>
         </w:rPr>
+        <w:t>transfer and store</w:t>
+      </w:r>
+      <w:r>
+        <w:rPr>
+          <w:rFonts w:ascii="Arial" w:hAnsi="Arial" w:cs="Arial"/>
+          <w:iCs/>
+          <w:szCs w:val="28"/>
+        </w:rPr>
+        <w:t xml:space="preserve"> as discrete fields in Veterans Health Systems and Technology Architecture (</w:t>
+      </w:r>
+      <w:proofErr w:type="spellStart"/>
+      <w:r>
+        <w:rPr>
+          <w:rFonts w:ascii="Arial" w:hAnsi="Arial" w:cs="Arial"/>
+          <w:iCs/>
+          <w:szCs w:val="28"/>
+        </w:rPr>
+        <w:t>VistA</w:t>
+      </w:r>
+      <w:proofErr w:type="spellEnd"/>
+      <w:r>
+        <w:rPr>
+          <w:rFonts w:ascii="Arial" w:hAnsi="Arial" w:cs="Arial"/>
+          <w:iCs/>
+          <w:szCs w:val="28"/>
+        </w:rPr>
+        <w:t>) and a Structured Query Language (SQL) database for use by the National Surgery Office (NSO).</w:t>
+      </w:r>
+    </w:p>
+    <w:p>
+      <w:pPr>
+        <w:pStyle w:val="BodyText"/>
+        <w:rPr>
+          <w:rFonts w:ascii="Arial" w:hAnsi="Arial" w:cs="Arial"/>
+          <w:iCs/>
+          <w:szCs w:val="28"/>
+        </w:rPr>
       </w:pPr>
     </w:p>
     <w:p>
@@ -4612,11 +4833,11 @@
       <w:r>
         <w:t xml:space="preserve"> </w:t>
       </w:r>
-      <w:bookmarkStart w:id="6" w:name="_Toc412463195"/>
+      <w:bookmarkStart w:id="5" w:name="_Toc414887465"/>
       <w:r>
         <w:t>Major Functions</w:t>
       </w:r>
-      <w:bookmarkEnd w:id="6"/>
+      <w:bookmarkEnd w:id="5"/>
     </w:p>
     <w:p>
       <w:pPr>
@@ -4689,7 +4910,21 @@
         <w:rPr>
           <w:rFonts w:ascii="Arial" w:hAnsi="Arial" w:cs="Arial"/>
         </w:rPr>
-        <w:t xml:space="preserve"> with VistA with User Number</w:t>
+        <w:t xml:space="preserve"> with </w:t>
+      </w:r>
+      <w:proofErr w:type="spellStart"/>
+      <w:r>
+        <w:rPr>
+          <w:rFonts w:ascii="Arial" w:hAnsi="Arial" w:cs="Arial"/>
+        </w:rPr>
+        <w:t>VistA</w:t>
+      </w:r>
+      <w:proofErr w:type="spellEnd"/>
+      <w:r>
+        <w:rPr>
+          <w:rFonts w:ascii="Arial" w:hAnsi="Arial" w:cs="Arial"/>
+        </w:rPr>
+        <w:t xml:space="preserve"> with User Number</w:t>
       </w:r>
       <w:r>
         <w:rPr>
@@ -4701,7 +4936,15 @@
         <w:rPr>
           <w:rFonts w:ascii="Arial" w:hAnsi="Arial" w:cs="Arial"/>
         </w:rPr>
-        <w:t xml:space="preserve"> – (Temporary feature only needed until context sharing with CPRS is available)</w:t>
+        <w:t xml:space="preserve"> – (Temporary feature only needed until context sharin</w:t>
+      </w:r>
+      <w:bookmarkStart w:id="6" w:name="_GoBack"/>
+      <w:bookmarkEnd w:id="6"/>
+      <w:r>
+        <w:rPr>
+          <w:rFonts w:ascii="Arial" w:hAnsi="Arial" w:cs="Arial"/>
+        </w:rPr>
+        <w:t>g with CPRS is available)</w:t>
       </w:r>
     </w:p>
     <w:p>
@@ -4868,11 +5111,37 @@
     </w:p>
     <w:p>
       <w:pPr>
+        <w:pStyle w:val="BodyText"/>
+        <w:numPr>
+          <w:ilvl w:val="0"/>
+          <w:numId w:val="22"/>
+        </w:numPr>
+        <w:rPr>
+          <w:rFonts w:ascii="Arial" w:hAnsi="Arial" w:cs="Arial"/>
+        </w:rPr>
+      </w:pPr>
+      <w:r>
+        <w:rPr>
+          <w:rFonts w:ascii="Arial" w:hAnsi="Arial" w:cs="Arial"/>
+        </w:rPr>
+        <w:t xml:space="preserve">Automatic retrieval of values from </w:t>
+      </w:r>
+      <w:proofErr w:type="spellStart"/>
+      <w:r>
+        <w:rPr>
+          <w:rFonts w:ascii="Arial" w:hAnsi="Arial" w:cs="Arial"/>
+        </w:rPr>
+        <w:t>VistA</w:t>
+      </w:r>
+      <w:proofErr w:type="spellEnd"/>
+    </w:p>
+    <w:p>
+      <w:pPr>
         <w:pStyle w:val="InstructionalBullet1"/>
-        <w:tabs>
-          <w:tab w:val="clear" w:pos="720"/>
-        </w:tabs>
-        <w:ind w:left="0" w:firstLine="0"/>
+        <w:numPr>
+          <w:ilvl w:val="0"/>
+          <w:numId w:val="0"/>
+        </w:numPr>
         <w:rPr>
           <w:rFonts w:ascii="Arial" w:hAnsi="Arial" w:cs="Arial"/>
           <w:i w:val="0"/>
@@ -4886,7 +5155,7 @@
       <w:r>
         <w:t xml:space="preserve"> </w:t>
       </w:r>
-      <w:bookmarkStart w:id="7" w:name="_Toc412463196"/>
+      <w:bookmarkStart w:id="7" w:name="_Toc414887466"/>
       <w:r>
         <w:t>Characteristics</w:t>
       </w:r>
@@ -5005,7 +5274,21 @@
         <w:rPr>
           <w:rFonts w:ascii="Arial" w:hAnsi="Arial" w:cs="Arial"/>
         </w:rPr>
-        <w:t>Integrated with VistA and CPRS</w:t>
+        <w:t xml:space="preserve">Integrated with </w:t>
+      </w:r>
+      <w:proofErr w:type="spellStart"/>
+      <w:r>
+        <w:rPr>
+          <w:rFonts w:ascii="Arial" w:hAnsi="Arial" w:cs="Arial"/>
+        </w:rPr>
+        <w:t>VistA</w:t>
+      </w:r>
+      <w:proofErr w:type="spellEnd"/>
+      <w:r>
+        <w:rPr>
+          <w:rFonts w:ascii="Arial" w:hAnsi="Arial" w:cs="Arial"/>
+        </w:rPr>
+        <w:t xml:space="preserve"> and CPRS</w:t>
       </w:r>
     </w:p>
     <w:p>
@@ -5060,7 +5343,7 @@
       <w:r>
         <w:t xml:space="preserve"> </w:t>
       </w:r>
-      <w:bookmarkStart w:id="8" w:name="_Toc412463197"/>
+      <w:bookmarkStart w:id="8" w:name="_Toc414887467"/>
       <w:r>
         <w:t>Project References</w:t>
       </w:r>
@@ -5117,7 +5400,7 @@
       <w:r>
         <w:t xml:space="preserve"> </w:t>
       </w:r>
-      <w:bookmarkStart w:id="9" w:name="_Toc412463198"/>
+      <w:bookmarkStart w:id="9" w:name="_Toc414887468"/>
       <w:r>
         <w:t xml:space="preserve">Contact </w:t>
       </w:r>
@@ -5188,7 +5471,21 @@
         <w:rPr>
           <w:rFonts w:ascii="Arial" w:hAnsi="Arial" w:cs="Arial"/>
         </w:rPr>
-        <w:t>Jeff Swesky, VistA Developer, 904.207.8560</w:t>
+        <w:t xml:space="preserve">Jeff Swesky, </w:t>
+      </w:r>
+      <w:proofErr w:type="spellStart"/>
+      <w:r>
+        <w:rPr>
+          <w:rFonts w:ascii="Arial" w:hAnsi="Arial" w:cs="Arial"/>
+        </w:rPr>
+        <w:t>VistA</w:t>
+      </w:r>
+      <w:proofErr w:type="spellEnd"/>
+      <w:r>
+        <w:rPr>
+          <w:rFonts w:ascii="Arial" w:hAnsi="Arial" w:cs="Arial"/>
+        </w:rPr>
+        <w:t xml:space="preserve"> Developer, 904.207.8560</w:t>
       </w:r>
       <w:r>
         <w:rPr>
@@ -5278,7 +5575,7 @@
       <w:r>
         <w:t xml:space="preserve"> </w:t>
       </w:r>
-      <w:bookmarkStart w:id="10" w:name="_Toc412463199"/>
+      <w:bookmarkStart w:id="10" w:name="_Toc414887469"/>
       <w:r>
         <w:t>Help Desk</w:t>
       </w:r>
@@ -5295,7 +5592,21 @@
         <w:rPr>
           <w:rFonts w:ascii="Arial" w:hAnsi="Arial" w:cs="Arial"/>
         </w:rPr>
-        <w:t>Although there is not a Help Desk established for the ASRC Innovations program, members of the development team may be contacted with system operation/function questions</w:t>
+        <w:t xml:space="preserve">Although there is not a Help Desk established for the ASRC Innovations program, members of the development team </w:t>
+      </w:r>
+      <w:proofErr w:type="gramStart"/>
+      <w:r>
+        <w:rPr>
+          <w:rFonts w:ascii="Arial" w:hAnsi="Arial" w:cs="Arial"/>
+        </w:rPr>
+        <w:t>may be contacted</w:t>
+      </w:r>
+      <w:proofErr w:type="gramEnd"/>
+      <w:r>
+        <w:rPr>
+          <w:rFonts w:ascii="Arial" w:hAnsi="Arial" w:cs="Arial"/>
+        </w:rPr>
+        <w:t xml:space="preserve"> with system operation/function questions</w:t>
       </w:r>
       <w:r>
         <w:rPr>
@@ -5349,7 +5660,7 @@
       <w:r>
         <w:t xml:space="preserve"> </w:t>
       </w:r>
-      <w:bookmarkStart w:id="11" w:name="_Toc412463200"/>
+      <w:bookmarkStart w:id="11" w:name="_Toc414887470"/>
       <w:r>
         <w:t>System Summary</w:t>
       </w:r>
@@ -5362,7 +5673,7 @@
       <w:r>
         <w:t xml:space="preserve"> </w:t>
       </w:r>
-      <w:bookmarkStart w:id="12" w:name="_Toc412463201"/>
+      <w:bookmarkStart w:id="12" w:name="_Toc414887471"/>
       <w:r>
         <w:t xml:space="preserve">System Diagram and </w:t>
       </w:r>
@@ -5516,7 +5827,7 @@
       <w:r>
         <w:t xml:space="preserve"> </w:t>
       </w:r>
-      <w:bookmarkStart w:id="14" w:name="_Toc412463202"/>
+      <w:bookmarkStart w:id="14" w:name="_Toc414887472"/>
       <w:r>
         <w:t>User Access Levels</w:t>
       </w:r>
@@ -5529,6 +5840,7 @@
           <w:rFonts w:ascii="Arial" w:hAnsi="Arial" w:cs="Arial"/>
         </w:rPr>
       </w:pPr>
+      <w:proofErr w:type="gramStart"/>
       <w:r>
         <w:rPr>
           <w:rFonts w:ascii="Arial" w:hAnsi="Arial" w:cs="Arial"/>
@@ -5551,7 +5863,14 @@
         <w:rPr>
           <w:rFonts w:ascii="Arial" w:hAnsi="Arial" w:cs="Arial"/>
         </w:rPr>
-        <w:t xml:space="preserve">. </w:t>
+        <w:t>.</w:t>
+      </w:r>
+      <w:proofErr w:type="gramEnd"/>
+      <w:r>
+        <w:rPr>
+          <w:rFonts w:ascii="Arial" w:hAnsi="Arial" w:cs="Arial"/>
+        </w:rPr>
+        <w:t xml:space="preserve"> </w:t>
       </w:r>
       <w:r>
         <w:rPr>
@@ -5588,7 +5907,7 @@
       <w:r>
         <w:t xml:space="preserve"> </w:t>
       </w:r>
-      <w:bookmarkStart w:id="15" w:name="_Toc412463203"/>
+      <w:bookmarkStart w:id="15" w:name="_Toc414887473"/>
       <w:r>
         <w:t>Getting Started</w:t>
       </w:r>
@@ -5609,7 +5928,7 @@
       <w:r>
         <w:t xml:space="preserve"> </w:t>
       </w:r>
-      <w:bookmarkStart w:id="16" w:name="_Toc412463204"/>
+      <w:bookmarkStart w:id="16" w:name="_Toc414887474"/>
       <w:r>
         <w:t>Logging On</w:t>
       </w:r>
@@ -5632,13 +5951,27 @@
         <w:rPr>
           <w:rFonts w:ascii="Arial" w:hAnsi="Arial" w:cs="Arial"/>
         </w:rPr>
-        <w:t xml:space="preserve">red to as the ASRC application) login into CPRS (as of 2/23/2015 only available in the VA’s Future Technology Lab (FTL)) and launch ASRC from the CPRS Tools Menu.  Access to the VA’s FTL is required.  During the </w:t>
-      </w:r>
-      <w:r>
-        <w:rPr>
-          <w:rFonts w:ascii="Arial" w:hAnsi="Arial" w:cs="Arial"/>
-        </w:rPr>
-        <w:t xml:space="preserve"> ASRC </w:t>
+        <w:t xml:space="preserve">red to as the ASRC application) login into CPRS (as of 2/23/2015 only available in the VA’s Future Technology Lab (FTL)) and launch ASRC from the CPRS Tools Menu.  Access to the VA’s FTL is required.  During </w:t>
+      </w:r>
+      <w:proofErr w:type="gramStart"/>
+      <w:r>
+        <w:rPr>
+          <w:rFonts w:ascii="Arial" w:hAnsi="Arial" w:cs="Arial"/>
+        </w:rPr>
+        <w:t xml:space="preserve">the </w:t>
+      </w:r>
+      <w:r>
+        <w:rPr>
+          <w:rFonts w:ascii="Arial" w:hAnsi="Arial" w:cs="Arial"/>
+        </w:rPr>
+        <w:t xml:space="preserve"> ASRC</w:t>
+      </w:r>
+      <w:proofErr w:type="gramEnd"/>
+      <w:r>
+        <w:rPr>
+          <w:rFonts w:ascii="Arial" w:hAnsi="Arial" w:cs="Arial"/>
+        </w:rPr>
+        <w:t xml:space="preserve"> </w:t>
       </w:r>
       <w:r>
         <w:rPr>
@@ -5837,7 +6170,7 @@
       <w:pPr>
         <w:pStyle w:val="Heading3"/>
       </w:pPr>
-      <w:bookmarkStart w:id="18" w:name="_Toc412463205"/>
+      <w:bookmarkStart w:id="18" w:name="_Toc414887475"/>
       <w:r>
         <w:t>CPRS Patient Context Sharing</w:t>
       </w:r>
@@ -5873,23 +6206,25 @@
           <w:sz w:val="24"/>
           <w:szCs w:val="20"/>
         </w:rPr>
-        <w:t xml:space="preserve">atient selected, as part of the “Login” to CPRS, is automatically shared with the ASRC Application so that the user does not need to look up the patient from within the </w:t>
-      </w:r>
+        <w:t xml:space="preserve">atient selected, as part of the “Login” to CPRS, </w:t>
+      </w:r>
+      <w:proofErr w:type="gramStart"/>
       <w:r>
         <w:rPr>
           <w:rFonts w:ascii="Arial" w:hAnsi="Arial" w:cs="Arial"/>
           <w:sz w:val="24"/>
           <w:szCs w:val="20"/>
         </w:rPr>
-        <w:t>tool</w:t>
-      </w:r>
+        <w:t>is automatically shared</w:t>
+      </w:r>
+      <w:proofErr w:type="gramEnd"/>
       <w:r>
         <w:rPr>
           <w:rFonts w:ascii="Arial" w:hAnsi="Arial" w:cs="Arial"/>
           <w:sz w:val="24"/>
           <w:szCs w:val="20"/>
         </w:rPr>
-        <w:t xml:space="preserve">. </w:t>
+        <w:t xml:space="preserve"> with the ASRC Application so that the user does not need to look up the patient from within the </w:t>
       </w:r>
       <w:r>
         <w:rPr>
@@ -5897,7 +6232,7 @@
           <w:sz w:val="24"/>
           <w:szCs w:val="20"/>
         </w:rPr>
-        <w:t>The p</w:t>
+        <w:t>tool</w:t>
       </w:r>
       <w:r>
         <w:rPr>
@@ -5905,7 +6240,7 @@
           <w:sz w:val="24"/>
           <w:szCs w:val="20"/>
         </w:rPr>
-        <w:t>atient</w:t>
+        <w:t xml:space="preserve">. </w:t>
       </w:r>
       <w:r>
         <w:rPr>
@@ -5913,7 +6248,7 @@
           <w:sz w:val="24"/>
           <w:szCs w:val="20"/>
         </w:rPr>
-        <w:t>’</w:t>
+        <w:t>The p</w:t>
       </w:r>
       <w:r>
         <w:rPr>
@@ -5921,7 +6256,7 @@
           <w:sz w:val="24"/>
           <w:szCs w:val="20"/>
         </w:rPr>
-        <w:t>s</w:t>
+        <w:t>atient</w:t>
       </w:r>
       <w:r>
         <w:rPr>
@@ -5929,7 +6264,7 @@
           <w:sz w:val="24"/>
           <w:szCs w:val="20"/>
         </w:rPr>
-        <w:t xml:space="preserve"> name </w:t>
+        <w:t>’</w:t>
       </w:r>
       <w:r>
         <w:rPr>
@@ -5937,7 +6272,7 @@
           <w:sz w:val="24"/>
           <w:szCs w:val="20"/>
         </w:rPr>
-        <w:t xml:space="preserve">selected in CPRS </w:t>
+        <w:t>s</w:t>
       </w:r>
       <w:r>
         <w:rPr>
@@ -5945,7 +6280,7 @@
           <w:sz w:val="24"/>
           <w:szCs w:val="20"/>
         </w:rPr>
-        <w:t>is shown</w:t>
+        <w:t xml:space="preserve"> name </w:t>
       </w:r>
       <w:r>
         <w:rPr>
@@ -5953,23 +6288,77 @@
           <w:sz w:val="24"/>
           <w:szCs w:val="20"/>
         </w:rPr>
-        <w:t xml:space="preserve"> as the “Patient” in ASRC and all data retrieved from VistA will be associated with this patient</w:t>
-      </w:r>
+        <w:t xml:space="preserve">selected in CPRS </w:t>
+      </w:r>
+      <w:proofErr w:type="gramStart"/>
       <w:r>
         <w:rPr>
           <w:rFonts w:ascii="Arial" w:hAnsi="Arial" w:cs="Arial"/>
           <w:sz w:val="24"/>
           <w:szCs w:val="20"/>
         </w:rPr>
-        <w:t xml:space="preserve">. </w:t>
-      </w:r>
+        <w:t>is shown</w:t>
+      </w:r>
+      <w:proofErr w:type="gramEnd"/>
       <w:r>
         <w:rPr>
           <w:rFonts w:ascii="Arial" w:hAnsi="Arial" w:cs="Arial"/>
           <w:sz w:val="24"/>
           <w:szCs w:val="20"/>
         </w:rPr>
-        <w:t>If a new patient is selected in CPRS while the ASRC tool is already displaying another patient, the previously selected patient (and any already entered data) will be retained</w:t>
+        <w:t xml:space="preserve"> as the “Patient” in ASRC and all data retrieved from </w:t>
+      </w:r>
+      <w:proofErr w:type="spellStart"/>
+      <w:r>
+        <w:rPr>
+          <w:rFonts w:ascii="Arial" w:hAnsi="Arial" w:cs="Arial"/>
+          <w:sz w:val="24"/>
+          <w:szCs w:val="20"/>
+        </w:rPr>
+        <w:t>VistA</w:t>
+      </w:r>
+      <w:proofErr w:type="spellEnd"/>
+      <w:r>
+        <w:rPr>
+          <w:rFonts w:ascii="Arial" w:hAnsi="Arial" w:cs="Arial"/>
+          <w:sz w:val="24"/>
+          <w:szCs w:val="20"/>
+        </w:rPr>
+        <w:t xml:space="preserve"> will be associated with this patient</w:t>
+      </w:r>
+      <w:r>
+        <w:rPr>
+          <w:rFonts w:ascii="Arial" w:hAnsi="Arial" w:cs="Arial"/>
+          <w:sz w:val="24"/>
+          <w:szCs w:val="20"/>
+        </w:rPr>
+        <w:t xml:space="preserve">. </w:t>
+      </w:r>
+      <w:r>
+        <w:rPr>
+          <w:rFonts w:ascii="Arial" w:hAnsi="Arial" w:cs="Arial"/>
+          <w:sz w:val="24"/>
+          <w:szCs w:val="20"/>
+        </w:rPr>
+        <w:t xml:space="preserve">If a new patient </w:t>
+      </w:r>
+      <w:proofErr w:type="gramStart"/>
+      <w:r>
+        <w:rPr>
+          <w:rFonts w:ascii="Arial" w:hAnsi="Arial" w:cs="Arial"/>
+          <w:sz w:val="24"/>
+          <w:szCs w:val="20"/>
+        </w:rPr>
+        <w:t>is selected</w:t>
+      </w:r>
+      <w:proofErr w:type="gramEnd"/>
+      <w:r>
+        <w:rPr>
+          <w:rFonts w:ascii="Arial" w:hAnsi="Arial" w:cs="Arial"/>
+          <w:sz w:val="24"/>
+          <w:szCs w:val="20"/>
+        </w:rPr>
+        <w:t xml:space="preserve"> in CPRS while the ASRC tool is already displaying another patient, the previously selected patient (and any already entered data) will be retained</w:t>
       </w:r>
       <w:r>
         <w:rPr>
@@ -6005,7 +6394,7 @@
       <w:r>
         <w:t xml:space="preserve"> </w:t>
       </w:r>
-      <w:bookmarkStart w:id="19" w:name="_Toc412463206"/>
+      <w:bookmarkStart w:id="19" w:name="_Toc414887476"/>
       <w:r>
         <w:t xml:space="preserve">Select Surgical Specialty </w:t>
       </w:r>
@@ -6054,7 +6443,23 @@
           <w:rFonts w:ascii="Arial" w:hAnsi="Arial" w:cs="Arial"/>
           <w:sz w:val="24"/>
         </w:rPr>
-        <w:t xml:space="preserve"> as the program progresses but should still provide a good reference until the User Guide is updated to support the next version of the tool.</w:t>
+        <w:t xml:space="preserve"> as the program progresses but should still provide a good reference until the User Guide </w:t>
+      </w:r>
+      <w:proofErr w:type="gramStart"/>
+      <w:r>
+        <w:rPr>
+          <w:rFonts w:ascii="Arial" w:hAnsi="Arial" w:cs="Arial"/>
+          <w:sz w:val="24"/>
+        </w:rPr>
+        <w:t>is updated</w:t>
+      </w:r>
+      <w:proofErr w:type="gramEnd"/>
+      <w:r>
+        <w:rPr>
+          <w:rFonts w:ascii="Arial" w:hAnsi="Arial" w:cs="Arial"/>
+          <w:sz w:val="24"/>
+        </w:rPr>
+        <w:t xml:space="preserve"> to support the next version of the tool.</w:t>
       </w:r>
     </w:p>
     <w:p>
@@ -6163,7 +6568,7 @@
       <w:r>
         <w:t xml:space="preserve"> </w:t>
       </w:r>
-      <w:bookmarkStart w:id="21" w:name="_Toc412463207"/>
+      <w:bookmarkStart w:id="21" w:name="_Toc414887477"/>
       <w:r>
         <w:t>Risk Variable Entry</w:t>
       </w:r>
@@ -6230,13 +6635,22 @@
           <w:rFonts w:ascii="Arial" w:hAnsi="Arial" w:cs="Arial"/>
           <w:sz w:val="24"/>
         </w:rPr>
-        <w:t>need to be entered</w:t>
-      </w:r>
+        <w:t xml:space="preserve">need to </w:t>
+      </w:r>
+      <w:proofErr w:type="gramStart"/>
       <w:r>
         <w:rPr>
           <w:rFonts w:ascii="Arial" w:hAnsi="Arial" w:cs="Arial"/>
           <w:sz w:val="24"/>
         </w:rPr>
+        <w:t>be entered</w:t>
+      </w:r>
+      <w:proofErr w:type="gramEnd"/>
+      <w:r>
+        <w:rPr>
+          <w:rFonts w:ascii="Arial" w:hAnsi="Arial" w:cs="Arial"/>
+          <w:sz w:val="24"/>
+        </w:rPr>
         <w:t xml:space="preserve">. </w:t>
       </w:r>
       <w:r>
@@ -6265,7 +6679,7 @@
       <w:r>
         <w:t xml:space="preserve"> </w:t>
       </w:r>
-      <w:bookmarkStart w:id="22" w:name="_Toc412463208"/>
+      <w:bookmarkStart w:id="22" w:name="_Toc414887478"/>
       <w:r>
         <w:t>Pop-up Selection List</w:t>
       </w:r>
@@ -6659,7 +7073,7 @@
       <w:r>
         <w:t xml:space="preserve"> </w:t>
       </w:r>
-      <w:bookmarkStart w:id="24" w:name="_Toc412463209"/>
+      <w:bookmarkStart w:id="24" w:name="_Toc414887479"/>
       <w:r>
         <w:t>Manual Entry Variable</w:t>
       </w:r>
@@ -6681,6 +7095,7 @@
         </w:rPr>
         <w:t xml:space="preserve">There are variables that </w:t>
       </w:r>
+      <w:proofErr w:type="gramStart"/>
       <w:r>
         <w:rPr>
           <w:rFonts w:ascii="Arial" w:hAnsi="Arial" w:cs="Arial"/>
@@ -6691,13 +7106,41 @@
         <w:rPr>
           <w:rFonts w:ascii="Arial" w:hAnsi="Arial" w:cs="Arial"/>
         </w:rPr>
-        <w:t xml:space="preserve"> populated from VistA data (future enhancement) or manually entered</w:t>
-      </w:r>
-      <w:r>
-        <w:rPr>
-          <w:rFonts w:ascii="Arial" w:hAnsi="Arial" w:cs="Arial"/>
-        </w:rPr>
-        <w:t xml:space="preserve"> in case the data is not available in VistA or the user has </w:t>
+        <w:t xml:space="preserve"> populated from </w:t>
+      </w:r>
+      <w:proofErr w:type="spellStart"/>
+      <w:r>
+        <w:rPr>
+          <w:rFonts w:ascii="Arial" w:hAnsi="Arial" w:cs="Arial"/>
+        </w:rPr>
+        <w:t>VistA</w:t>
+      </w:r>
+      <w:proofErr w:type="spellEnd"/>
+      <w:r>
+        <w:rPr>
+          <w:rFonts w:ascii="Arial" w:hAnsi="Arial" w:cs="Arial"/>
+        </w:rPr>
+        <w:t xml:space="preserve"> data (future enhancement) or manually entered</w:t>
+      </w:r>
+      <w:r>
+        <w:rPr>
+          <w:rFonts w:ascii="Arial" w:hAnsi="Arial" w:cs="Arial"/>
+        </w:rPr>
+        <w:t xml:space="preserve"> in case the data is not available in </w:t>
+      </w:r>
+      <w:proofErr w:type="spellStart"/>
+      <w:r>
+        <w:rPr>
+          <w:rFonts w:ascii="Arial" w:hAnsi="Arial" w:cs="Arial"/>
+        </w:rPr>
+        <w:t>VistA</w:t>
+      </w:r>
+      <w:proofErr w:type="spellEnd"/>
+      <w:r>
+        <w:rPr>
+          <w:rFonts w:ascii="Arial" w:hAnsi="Arial" w:cs="Arial"/>
+        </w:rPr>
+        <w:t xml:space="preserve"> or the user has </w:t>
       </w:r>
       <w:r>
         <w:rPr>
@@ -6705,6 +7148,7 @@
         </w:rPr>
         <w:t>information that is more recent</w:t>
       </w:r>
+      <w:proofErr w:type="gramEnd"/>
       <w:r>
         <w:rPr>
           <w:rFonts w:ascii="Arial" w:hAnsi="Arial" w:cs="Arial"/>
@@ -6727,7 +7171,21 @@
         <w:rPr>
           <w:rFonts w:ascii="Arial" w:hAnsi="Arial" w:cs="Arial"/>
         </w:rPr>
-        <w:t>These type of variables are shown as an editable box on the display (see Figure 5)</w:t>
+        <w:t xml:space="preserve">These type of variables </w:t>
+      </w:r>
+      <w:proofErr w:type="gramStart"/>
+      <w:r>
+        <w:rPr>
+          <w:rFonts w:ascii="Arial" w:hAnsi="Arial" w:cs="Arial"/>
+        </w:rPr>
+        <w:t>are shown</w:t>
+      </w:r>
+      <w:proofErr w:type="gramEnd"/>
+      <w:r>
+        <w:rPr>
+          <w:rFonts w:ascii="Arial" w:hAnsi="Arial" w:cs="Arial"/>
+        </w:rPr>
+        <w:t xml:space="preserve"> as an editable box on the display (see Figure 5)</w:t>
       </w:r>
       <w:r>
         <w:rPr>
@@ -6932,7 +7390,7 @@
       <w:pPr>
         <w:pStyle w:val="Heading3"/>
       </w:pPr>
-      <w:bookmarkStart w:id="26" w:name="_Toc412463210"/>
+      <w:bookmarkStart w:id="26" w:name="_Toc414887480"/>
       <w:r>
         <w:t>Check Box Variables</w:t>
       </w:r>
@@ -6949,7 +7407,21 @@
         <w:rPr>
           <w:rFonts w:ascii="Arial" w:hAnsi="Arial" w:cs="Arial"/>
         </w:rPr>
-        <w:t>There are variables that can be selected by clicking a checkbox</w:t>
+        <w:t xml:space="preserve">There are variables that </w:t>
+      </w:r>
+      <w:proofErr w:type="gramStart"/>
+      <w:r>
+        <w:rPr>
+          <w:rFonts w:ascii="Arial" w:hAnsi="Arial" w:cs="Arial"/>
+        </w:rPr>
+        <w:t>can be selected</w:t>
+      </w:r>
+      <w:proofErr w:type="gramEnd"/>
+      <w:r>
+        <w:rPr>
+          <w:rFonts w:ascii="Arial" w:hAnsi="Arial" w:cs="Arial"/>
+        </w:rPr>
+        <w:t xml:space="preserve"> by clicking a checkbox</w:t>
       </w:r>
       <w:r>
         <w:rPr>
@@ -6975,11 +7447,19 @@
         </w:rPr>
         <w:t>” and “</w:t>
       </w:r>
-      <w:r>
-        <w:rPr>
-          <w:rFonts w:ascii="Arial" w:hAnsi="Arial" w:cs="Arial"/>
-        </w:rPr>
-        <w:t>Preop Pneumonia</w:t>
+      <w:proofErr w:type="spellStart"/>
+      <w:r>
+        <w:rPr>
+          <w:rFonts w:ascii="Arial" w:hAnsi="Arial" w:cs="Arial"/>
+        </w:rPr>
+        <w:t>Preop</w:t>
+      </w:r>
+      <w:proofErr w:type="spellEnd"/>
+      <w:r>
+        <w:rPr>
+          <w:rFonts w:ascii="Arial" w:hAnsi="Arial" w:cs="Arial"/>
+        </w:rPr>
+        <w:t xml:space="preserve"> Pneumonia</w:t>
       </w:r>
       <w:r>
         <w:rPr>
@@ -7003,7 +7483,21 @@
         <w:rPr>
           <w:rFonts w:ascii="Arial" w:hAnsi="Arial" w:cs="Arial"/>
         </w:rPr>
-        <w:t xml:space="preserve">pe of variables are shown as a small </w:t>
+        <w:t xml:space="preserve">pe of variables </w:t>
+      </w:r>
+      <w:proofErr w:type="gramStart"/>
+      <w:r>
+        <w:rPr>
+          <w:rFonts w:ascii="Arial" w:hAnsi="Arial" w:cs="Arial"/>
+        </w:rPr>
+        <w:t>are shown</w:t>
+      </w:r>
+      <w:proofErr w:type="gramEnd"/>
+      <w:r>
+        <w:rPr>
+          <w:rFonts w:ascii="Arial" w:hAnsi="Arial" w:cs="Arial"/>
+        </w:rPr>
+        <w:t xml:space="preserve"> as a small </w:t>
       </w:r>
       <w:r>
         <w:rPr>
@@ -7183,7 +7677,7 @@
       <w:r>
         <w:t xml:space="preserve"> </w:t>
       </w:r>
-      <w:bookmarkStart w:id="28" w:name="_Toc412463211"/>
+      <w:bookmarkStart w:id="28" w:name="_Toc414887481"/>
       <w:r>
         <w:t>Radio Button Variables</w:t>
       </w:r>
@@ -7204,6 +7698,7 @@
         </w:rPr>
         <w:t xml:space="preserve">There are variables that </w:t>
       </w:r>
+      <w:proofErr w:type="gramStart"/>
       <w:r>
         <w:rPr>
           <w:rFonts w:ascii="Arial" w:hAnsi="Arial" w:cs="Arial"/>
@@ -7216,7 +7711,15 @@
           <w:rFonts w:ascii="Arial" w:hAnsi="Arial" w:cs="Arial"/>
           <w:szCs w:val="24"/>
         </w:rPr>
-        <w:t xml:space="preserve"> selected by clicking a Radio Button</w:t>
+        <w:t xml:space="preserve"> selected</w:t>
+      </w:r>
+      <w:proofErr w:type="gramEnd"/>
+      <w:r>
+        <w:rPr>
+          <w:rFonts w:ascii="Arial" w:hAnsi="Arial" w:cs="Arial"/>
+          <w:szCs w:val="24"/>
+        </w:rPr>
+        <w:t xml:space="preserve"> by clicking a Radio Button</w:t>
       </w:r>
       <w:r>
         <w:rPr>
@@ -7427,8 +7930,138 @@
     </w:p>
     <w:p>
       <w:pPr>
+        <w:pStyle w:val="Heading3"/>
+      </w:pPr>
+      <w:bookmarkStart w:id="30" w:name="_Toc414887482"/>
+      <w:r>
+        <w:t>Automatically Retrieved</w:t>
+      </w:r>
+      <w:r>
+        <w:t xml:space="preserve"> Variables</w:t>
+      </w:r>
+      <w:bookmarkEnd w:id="30"/>
+    </w:p>
+    <w:p>
+      <w:pPr>
         <w:pStyle w:val="BodyText"/>
-      </w:pPr>
+        <w:rPr>
+          <w:rFonts w:ascii="Arial" w:hAnsi="Arial" w:cs="Arial"/>
+          <w:szCs w:val="24"/>
+        </w:rPr>
+      </w:pPr>
+      <w:r>
+        <w:rPr>
+          <w:rFonts w:ascii="Arial" w:hAnsi="Arial" w:cs="Arial"/>
+          <w:szCs w:val="24"/>
+        </w:rPr>
+        <w:t xml:space="preserve">Some </w:t>
+      </w:r>
+      <w:r>
+        <w:rPr>
+          <w:rFonts w:ascii="Arial" w:hAnsi="Arial" w:cs="Arial"/>
+          <w:szCs w:val="24"/>
+        </w:rPr>
+        <w:t xml:space="preserve">Variables’ values </w:t>
+      </w:r>
+      <w:proofErr w:type="gramStart"/>
+      <w:r>
+        <w:rPr>
+          <w:rFonts w:ascii="Arial" w:hAnsi="Arial" w:cs="Arial"/>
+          <w:szCs w:val="24"/>
+        </w:rPr>
+        <w:t>are automatically retrieved</w:t>
+      </w:r>
+      <w:proofErr w:type="gramEnd"/>
+      <w:r>
+        <w:rPr>
+          <w:rFonts w:ascii="Arial" w:hAnsi="Arial" w:cs="Arial"/>
+          <w:szCs w:val="24"/>
+        </w:rPr>
+        <w:t xml:space="preserve"> from </w:t>
+      </w:r>
+      <w:proofErr w:type="spellStart"/>
+      <w:r>
+        <w:rPr>
+          <w:rFonts w:ascii="Arial" w:hAnsi="Arial" w:cs="Arial"/>
+          <w:szCs w:val="24"/>
+        </w:rPr>
+        <w:t>VistA</w:t>
+      </w:r>
+      <w:proofErr w:type="spellEnd"/>
+      <w:r>
+        <w:rPr>
+          <w:rFonts w:ascii="Arial" w:hAnsi="Arial" w:cs="Arial"/>
+          <w:szCs w:val="24"/>
+        </w:rPr>
+        <w:t xml:space="preserve"> if they are available for the selected patient.  Examples of these variables are </w:t>
+      </w:r>
+      <w:r>
+        <w:rPr>
+          <w:rFonts w:ascii="Arial" w:hAnsi="Arial" w:cs="Arial"/>
+          <w:szCs w:val="24"/>
+        </w:rPr>
+        <w:t xml:space="preserve">Gender, Age, BMI, </w:t>
+      </w:r>
+      <w:r>
+        <w:rPr>
+          <w:rFonts w:ascii="Arial" w:hAnsi="Arial" w:cs="Arial"/>
+          <w:szCs w:val="24"/>
+        </w:rPr>
+        <w:t>Weight</w:t>
+      </w:r>
+      <w:r>
+        <w:rPr>
+          <w:rFonts w:ascii="Arial" w:hAnsi="Arial" w:cs="Arial"/>
+          <w:szCs w:val="24"/>
+        </w:rPr>
+        <w:t xml:space="preserve">, and Weight 6 months prior.  The values retrieved from </w:t>
+      </w:r>
+      <w:proofErr w:type="spellStart"/>
+      <w:r>
+        <w:rPr>
+          <w:rFonts w:ascii="Arial" w:hAnsi="Arial" w:cs="Arial"/>
+          <w:szCs w:val="24"/>
+        </w:rPr>
+        <w:t>VistA</w:t>
+      </w:r>
+      <w:proofErr w:type="spellEnd"/>
+      <w:r>
+        <w:rPr>
+          <w:rFonts w:ascii="Arial" w:hAnsi="Arial" w:cs="Arial"/>
+          <w:szCs w:val="24"/>
+        </w:rPr>
+        <w:t xml:space="preserve"> </w:t>
+      </w:r>
+      <w:proofErr w:type="gramStart"/>
+      <w:r>
+        <w:rPr>
+          <w:rFonts w:ascii="Arial" w:hAnsi="Arial" w:cs="Arial"/>
+          <w:szCs w:val="24"/>
+        </w:rPr>
+        <w:t>are displayed</w:t>
+      </w:r>
+      <w:proofErr w:type="gramEnd"/>
+      <w:r>
+        <w:rPr>
+          <w:rFonts w:ascii="Arial" w:hAnsi="Arial" w:cs="Arial"/>
+          <w:szCs w:val="24"/>
+        </w:rPr>
+        <w:t xml:space="preserve"> as the default values.  T</w:t>
+      </w:r>
+      <w:r>
+        <w:rPr>
+          <w:rFonts w:ascii="Arial" w:hAnsi="Arial" w:cs="Arial"/>
+          <w:szCs w:val="24"/>
+        </w:rPr>
+        <w:t>he ASRC user</w:t>
+      </w:r>
+      <w:r>
+        <w:rPr>
+          <w:rFonts w:ascii="Arial" w:hAnsi="Arial" w:cs="Arial"/>
+          <w:szCs w:val="24"/>
+        </w:rPr>
+        <w:t xml:space="preserve"> can overwrite any automatically retrieved values if necessary.</w:t>
+      </w:r>
     </w:p>
     <w:p>
       <w:pPr>
@@ -7441,11 +8074,11 @@
       <w:pPr>
         <w:pStyle w:val="Heading3"/>
       </w:pPr>
-      <w:bookmarkStart w:id="30" w:name="_Toc412463212"/>
+      <w:bookmarkStart w:id="31" w:name="_Toc414887483"/>
       <w:r>
         <w:t>Custom Variables</w:t>
       </w:r>
-      <w:bookmarkEnd w:id="30"/>
+      <w:bookmarkEnd w:id="31"/>
     </w:p>
     <w:p>
       <w:pPr>
@@ -7654,7 +8287,7 @@
       <w:pPr>
         <w:pStyle w:val="Caption"/>
       </w:pPr>
-      <w:bookmarkStart w:id="31" w:name="_Toc412530684"/>
+      <w:bookmarkStart w:id="32" w:name="_Toc412530684"/>
       <w:r>
         <w:t xml:space="preserve">Figure </w:t>
       </w:r>
@@ -7682,7 +8315,7 @@
       <w:r>
         <w:t xml:space="preserve"> - Administration Link</w:t>
       </w:r>
-      <w:bookmarkEnd w:id="31"/>
+      <w:bookmarkEnd w:id="32"/>
     </w:p>
     <w:p>
       <w:pPr>
@@ -7718,7 +8351,23 @@
           <w:rFonts w:ascii="Arial" w:hAnsi="Arial" w:cs="Arial"/>
           <w:szCs w:val="24"/>
         </w:rPr>
-        <w:t xml:space="preserve">Some variables that are populated with data from VistA or </w:t>
+        <w:t xml:space="preserve">Some variables that are populated with data from </w:t>
+      </w:r>
+      <w:proofErr w:type="spellStart"/>
+      <w:r>
+        <w:rPr>
+          <w:rFonts w:ascii="Arial" w:hAnsi="Arial" w:cs="Arial"/>
+          <w:szCs w:val="24"/>
+        </w:rPr>
+        <w:t>VistA</w:t>
+      </w:r>
+      <w:proofErr w:type="spellEnd"/>
+      <w:r>
+        <w:rPr>
+          <w:rFonts w:ascii="Arial" w:hAnsi="Arial" w:cs="Arial"/>
+          <w:szCs w:val="24"/>
+        </w:rPr>
+        <w:t xml:space="preserve"> or </w:t>
       </w:r>
       <w:r>
         <w:rPr>
@@ -7810,7 +8459,7 @@
       <w:pPr>
         <w:pStyle w:val="Caption"/>
       </w:pPr>
-      <w:bookmarkStart w:id="32" w:name="_Toc412530685"/>
+      <w:bookmarkStart w:id="33" w:name="_Toc412530685"/>
       <w:r>
         <w:t xml:space="preserve">Figure </w:t>
       </w:r>
@@ -7838,33 +8487,47 @@
       <w:r>
         <w:t xml:space="preserve"> - Administration Page</w:t>
       </w:r>
-      <w:bookmarkEnd w:id="32"/>
-    </w:p>
-    <w:p>
-      <w:pPr>
-        <w:rPr>
-          <w:rFonts w:ascii="Arial" w:hAnsi="Arial" w:cs="Arial"/>
-        </w:rPr>
-      </w:pPr>
-    </w:p>
-    <w:p>
-      <w:pPr>
-        <w:rPr>
-          <w:rFonts w:ascii="Arial" w:hAnsi="Arial" w:cs="Arial"/>
-        </w:rPr>
-      </w:pPr>
-    </w:p>
-    <w:p>
-      <w:pPr>
-        <w:rPr>
-          <w:rFonts w:ascii="Arial" w:hAnsi="Arial" w:cs="Arial"/>
-        </w:rPr>
-      </w:pPr>
-      <w:r>
-        <w:rPr>
-          <w:rFonts w:ascii="Arial" w:hAnsi="Arial" w:cs="Arial"/>
-        </w:rPr>
-        <w:t>To Edit a variable that has been selected to Edit click in the editable box (Figure 10) and enter the desired text</w:t>
+      <w:bookmarkEnd w:id="33"/>
+    </w:p>
+    <w:p>
+      <w:pPr>
+        <w:rPr>
+          <w:rFonts w:ascii="Arial" w:hAnsi="Arial" w:cs="Arial"/>
+        </w:rPr>
+      </w:pPr>
+    </w:p>
+    <w:p>
+      <w:pPr>
+        <w:rPr>
+          <w:rFonts w:ascii="Arial" w:hAnsi="Arial" w:cs="Arial"/>
+        </w:rPr>
+      </w:pPr>
+    </w:p>
+    <w:p>
+      <w:pPr>
+        <w:rPr>
+          <w:rFonts w:ascii="Arial" w:hAnsi="Arial" w:cs="Arial"/>
+        </w:rPr>
+      </w:pPr>
+      <w:r>
+        <w:rPr>
+          <w:rFonts w:ascii="Arial" w:hAnsi="Arial" w:cs="Arial"/>
+        </w:rPr>
+        <w:t xml:space="preserve">To </w:t>
+      </w:r>
+      <w:proofErr w:type="gramStart"/>
+      <w:r>
+        <w:rPr>
+          <w:rFonts w:ascii="Arial" w:hAnsi="Arial" w:cs="Arial"/>
+        </w:rPr>
+        <w:t>Edit</w:t>
+      </w:r>
+      <w:proofErr w:type="gramEnd"/>
+      <w:r>
+        <w:rPr>
+          <w:rFonts w:ascii="Arial" w:hAnsi="Arial" w:cs="Arial"/>
+        </w:rPr>
+        <w:t xml:space="preserve"> a variable that has been selected to Edit click in the editable box (Figure 10) and enter the desired text</w:t>
       </w:r>
       <w:r>
         <w:rPr>
@@ -7884,11 +8547,19 @@
         </w:rPr>
         <w:t xml:space="preserve">. </w:t>
       </w:r>
-      <w:r>
-        <w:rPr>
-          <w:rFonts w:ascii="Arial" w:hAnsi="Arial" w:cs="Arial"/>
-        </w:rPr>
-        <w:t>Also if a very long variable is entered the text will wrap and the screen will adjust to accommodate</w:t>
+      <w:proofErr w:type="gramStart"/>
+      <w:r>
+        <w:rPr>
+          <w:rFonts w:ascii="Arial" w:hAnsi="Arial" w:cs="Arial"/>
+        </w:rPr>
+        <w:t>Also</w:t>
+      </w:r>
+      <w:proofErr w:type="gramEnd"/>
+      <w:r>
+        <w:rPr>
+          <w:rFonts w:ascii="Arial" w:hAnsi="Arial" w:cs="Arial"/>
+        </w:rPr>
+        <w:t xml:space="preserve"> if a very long variable is entered the text will wrap and the screen will adjust to accommodate</w:t>
       </w:r>
       <w:r>
         <w:rPr>
@@ -7959,7 +8630,7 @@
       <w:pPr>
         <w:pStyle w:val="Caption"/>
       </w:pPr>
-      <w:bookmarkStart w:id="33" w:name="_Toc412530686"/>
+      <w:bookmarkStart w:id="34" w:name="_Toc412530686"/>
       <w:r>
         <w:t xml:space="preserve">Figure </w:t>
       </w:r>
@@ -7987,7 +8658,7 @@
       <w:r>
         <w:t xml:space="preserve"> - Edit Screen</w:t>
       </w:r>
-      <w:bookmarkEnd w:id="33"/>
+      <w:bookmarkEnd w:id="34"/>
     </w:p>
     <w:p/>
     <w:p/>
@@ -7995,11 +8666,11 @@
       <w:pPr>
         <w:pStyle w:val="Heading3"/>
       </w:pPr>
-      <w:bookmarkStart w:id="34" w:name="_Toc412463213"/>
+      <w:bookmarkStart w:id="35" w:name="_Toc414887484"/>
       <w:r>
         <w:t>Running Risk Model Calculations</w:t>
       </w:r>
-      <w:bookmarkEnd w:id="34"/>
+      <w:bookmarkEnd w:id="35"/>
     </w:p>
     <w:p>
       <w:pPr>
@@ -8079,7 +8750,7 @@
       <w:pPr>
         <w:pStyle w:val="Caption"/>
       </w:pPr>
-      <w:bookmarkStart w:id="35" w:name="_Toc412530687"/>
+      <w:bookmarkStart w:id="36" w:name="_Toc412530687"/>
       <w:r>
         <w:t xml:space="preserve">Figure </w:t>
       </w:r>
@@ -8107,7 +8778,7 @@
       <w:r>
         <w:t xml:space="preserve"> - Run Calculation</w:t>
       </w:r>
-      <w:bookmarkEnd w:id="35"/>
+      <w:bookmarkEnd w:id="36"/>
     </w:p>
     <w:p>
       <w:pPr>
@@ -8128,7 +8799,15 @@
         <w:t>displays</w:t>
       </w:r>
       <w:r>
-        <w:t xml:space="preserve"> with all of the entered variables and the calculated risk shown as a percentage (%).</w:t>
+        <w:t xml:space="preserve"> with all of the entered variables and the calculated risk shown as a percentage (</w:t>
+      </w:r>
+      <w:proofErr w:type="gramStart"/>
+      <w:r>
+        <w:t>%</w:t>
+      </w:r>
+      <w:proofErr w:type="gramEnd"/>
+      <w:r>
+        <w:t>).</w:t>
       </w:r>
     </w:p>
     <w:p>
@@ -8186,7 +8865,7 @@
       <w:pPr>
         <w:pStyle w:val="Caption"/>
       </w:pPr>
-      <w:bookmarkStart w:id="36" w:name="_Toc412530688"/>
+      <w:bookmarkStart w:id="37" w:name="_Toc412530688"/>
       <w:r>
         <w:t xml:space="preserve">Figure </w:t>
       </w:r>
@@ -8214,7 +8893,7 @@
       <w:r>
         <w:t xml:space="preserve"> – Results Page</w:t>
       </w:r>
-      <w:bookmarkEnd w:id="36"/>
+      <w:bookmarkEnd w:id="37"/>
     </w:p>
     <w:p>
       <w:pPr>
@@ -8234,11 +8913,11 @@
       <w:r>
         <w:t xml:space="preserve"> </w:t>
       </w:r>
-      <w:bookmarkStart w:id="37" w:name="_Toc412463214"/>
+      <w:bookmarkStart w:id="38" w:name="_Toc414887485"/>
       <w:r>
         <w:t>Changing User ID and Password</w:t>
       </w:r>
-      <w:bookmarkEnd w:id="37"/>
+      <w:bookmarkEnd w:id="38"/>
     </w:p>
     <w:p>
       <w:pPr>
@@ -8284,11 +8963,11 @@
       <w:r>
         <w:t xml:space="preserve"> </w:t>
       </w:r>
-      <w:bookmarkStart w:id="38" w:name="_Toc412463215"/>
+      <w:bookmarkStart w:id="39" w:name="_Toc414887486"/>
       <w:r>
         <w:t>Exit System</w:t>
       </w:r>
-      <w:bookmarkEnd w:id="38"/>
+      <w:bookmarkEnd w:id="39"/>
     </w:p>
     <w:p>
       <w:pPr>
@@ -8402,14 +9081,17 @@
           <w:rPr>
             <w:noProof/>
           </w:rPr>
-          <w:t>ii</w:t>
+          <w:t>iii</w:t>
         </w:r>
         <w:r>
           <w:fldChar w:fldCharType="end"/>
         </w:r>
         <w:r>
           <w:tab/>
-          <w:t>February 2015</w:t>
+          <w:t>March</w:t>
+        </w:r>
+        <w:r>
+          <w:t xml:space="preserve"> 2015</w:t>
         </w:r>
       </w:sdtContent>
     </w:sdt>
@@ -8505,7 +9187,10 @@
       <w:tab/>
     </w:r>
     <w:r>
-      <w:t>February 2105</w:t>
+      <w:t>March</w:t>
+    </w:r>
+    <w:r>
+      <w:t xml:space="preserve"> 2105</w:t>
     </w:r>
   </w:p>
 </w:ftr>
@@ -8570,7 +9255,7 @@
         <v:path o:extrusionok="f" gradientshapeok="t" o:connecttype="rect"/>
         <o:lock v:ext="edit" aspectratio="t"/>
       </v:shapetype>
-      <v:shape id="_x0000_i1026" type="#_x0000_t75" style="width:68.25pt;height:41.25pt" o:bullet="t">
+      <v:shape id="_x0000_i1027" type="#_x0000_t75" style="width:68.25pt;height:41.25pt" o:bullet="t">
         <v:imagedata r:id="rId1" o:title="pointing-finger-white-small"/>
       </v:shape>
     </w:pict>
@@ -16660,13 +17345,13 @@
 <file path=customXml/itemProps1.xml><?xml version="1.0" encoding="utf-8"?>
 <ds:datastoreItem xmlns:ds="http://schemas.openxmlformats.org/officeDocument/2006/customXml" ds:itemID="{28D3E5CB-B0C4-43A7-A6D8-7451264DB4C6}">
   <ds:schemaRefs>
-    <ds:schemaRef ds:uri="http://purl.org/dc/terms/"/>
     <ds:schemaRef ds:uri="57bc6abf-ed3a-4663-bb5c-0a9a29f7915e"/>
     <ds:schemaRef ds:uri="http://schemas.microsoft.com/office/infopath/2007/PartnerControls"/>
+    <ds:schemaRef ds:uri="f5a5b49c-1683-4cf9-9e80-d957e756a0f9"/>
+    <ds:schemaRef ds:uri="http://purl.org/dc/terms/"/>
+    <ds:schemaRef ds:uri="http://schemas.microsoft.com/office/2006/metadata/properties"/>
     <ds:schemaRef ds:uri="http://schemas.microsoft.com/office/2006/documentManagement/types"/>
-    <ds:schemaRef ds:uri="http://schemas.microsoft.com/office/2006/metadata/properties"/>
     <ds:schemaRef ds:uri="http://purl.org/dc/elements/1.1/"/>
-    <ds:schemaRef ds:uri="f5a5b49c-1683-4cf9-9e80-d957e756a0f9"/>
     <ds:schemaRef ds:uri="http://schemas.openxmlformats.org/package/2006/metadata/core-properties"/>
     <ds:schemaRef ds:uri="http://www.w3.org/XML/1998/namespace"/>
     <ds:schemaRef ds:uri="http://purl.org/dc/dcmitype/"/>
@@ -16702,7 +17387,7 @@
 </file>
 
 <file path=customXml/itemProps4.xml><?xml version="1.0" encoding="utf-8"?>
-<ds:datastoreItem xmlns:ds="http://schemas.openxmlformats.org/officeDocument/2006/customXml" ds:itemID="{C551D8A7-8123-42FA-B731-A7766140E26A}">
+<ds:datastoreItem xmlns:ds="http://schemas.openxmlformats.org/officeDocument/2006/customXml" ds:itemID="{D4B2F9DD-555B-4AC6-A900-06650B7CE7CE}">
   <ds:schemaRefs>
     <ds:schemaRef ds:uri="http://schemas.openxmlformats.org/officeDocument/2006/bibliography"/>
   </ds:schemaRefs>

</xml_diff>

<commit_message>
Update from Sharepoint 1.0.
Sprint 12 final. No content changes.
</commit_message>
<xml_diff>
--- a/docs/ASRC_User_Guide.docx
+++ b/docs/ASRC_User_Guide.docx
@@ -22905,53 +22905,17 @@
 </file>
 
 <file path=customXml/itemProps1.xml><?xml version="1.0" encoding="utf-8"?>
-<ds:datastoreItem xmlns:ds="http://schemas.openxmlformats.org/officeDocument/2006/customXml" ds:itemID="{4A4DA104-524B-4A75-89ED-E005322E3BAB}">
-  <ds:schemaRefs>
-    <ds:schemaRef ds:uri="http://schemas.microsoft.com/sharepoint/v3/contenttype/forms"/>
-  </ds:schemaRefs>
-</ds:datastoreItem>
+<ds:datastoreItem xmlns:ds="http://schemas.openxmlformats.org/officeDocument/2006/customXml" ds:itemID="{4A4DA104-524B-4A75-89ED-E005322E3BAB}"/>
 </file>
 
 <file path=customXml/itemProps2.xml><?xml version="1.0" encoding="utf-8"?>
-<ds:datastoreItem xmlns:ds="http://schemas.openxmlformats.org/officeDocument/2006/customXml" ds:itemID="{697A6F33-B0CF-42D6-9C5C-1094C12DE352}">
-  <ds:schemaRefs>
-    <ds:schemaRef ds:uri="http://schemas.microsoft.com/office/2006/metadata/contentType"/>
-    <ds:schemaRef ds:uri="http://schemas.microsoft.com/office/2006/metadata/properties/metaAttributes"/>
-    <ds:schemaRef ds:uri="http://www.w3.org/2001/XMLSchema"/>
-    <ds:schemaRef ds:uri="http://schemas.microsoft.com/office/2006/metadata/properties"/>
-    <ds:schemaRef ds:uri="57bc6abf-ed3a-4663-bb5c-0a9a29f7915e"/>
-    <ds:schemaRef ds:uri="f5a5b49c-1683-4cf9-9e80-d957e756a0f9"/>
-    <ds:schemaRef ds:uri="http://schemas.microsoft.com/office/2006/documentManagement/types"/>
-    <ds:schemaRef ds:uri="http://schemas.microsoft.com/office/infopath/2007/PartnerControls"/>
-    <ds:schemaRef ds:uri="http://schemas.openxmlformats.org/package/2006/metadata/core-properties"/>
-    <ds:schemaRef ds:uri="http://purl.org/dc/elements/1.1/"/>
-    <ds:schemaRef ds:uri="http://purl.org/dc/terms/"/>
-    <ds:schemaRef ds:uri="http://schemas.microsoft.com/internal/obd"/>
-  </ds:schemaRefs>
-</ds:datastoreItem>
+<ds:datastoreItem xmlns:ds="http://schemas.openxmlformats.org/officeDocument/2006/customXml" ds:itemID="{697A6F33-B0CF-42D6-9C5C-1094C12DE352}"/>
 </file>
 
 <file path=customXml/itemProps3.xml><?xml version="1.0" encoding="utf-8"?>
-<ds:datastoreItem xmlns:ds="http://schemas.openxmlformats.org/officeDocument/2006/customXml" ds:itemID="{28D3E5CB-B0C4-43A7-A6D8-7451264DB4C6}">
-  <ds:schemaRefs>
-    <ds:schemaRef ds:uri="http://schemas.microsoft.com/office/2006/documentManagement/types"/>
-    <ds:schemaRef ds:uri="f5a5b49c-1683-4cf9-9e80-d957e756a0f9"/>
-    <ds:schemaRef ds:uri="http://purl.org/dc/terms/"/>
-    <ds:schemaRef ds:uri="http://purl.org/dc/elements/1.1/"/>
-    <ds:schemaRef ds:uri="http://purl.org/dc/dcmitype/"/>
-    <ds:schemaRef ds:uri="http://schemas.microsoft.com/office/infopath/2007/PartnerControls"/>
-    <ds:schemaRef ds:uri="http://schemas.microsoft.com/office/2006/metadata/properties"/>
-    <ds:schemaRef ds:uri="http://schemas.openxmlformats.org/package/2006/metadata/core-properties"/>
-    <ds:schemaRef ds:uri="57bc6abf-ed3a-4663-bb5c-0a9a29f7915e"/>
-    <ds:schemaRef ds:uri="http://www.w3.org/XML/1998/namespace"/>
-  </ds:schemaRefs>
-</ds:datastoreItem>
+<ds:datastoreItem xmlns:ds="http://schemas.openxmlformats.org/officeDocument/2006/customXml" ds:itemID="{28D3E5CB-B0C4-43A7-A6D8-7451264DB4C6}"/>
 </file>
 
 <file path=customXml/itemProps4.xml><?xml version="1.0" encoding="utf-8"?>
-<ds:datastoreItem xmlns:ds="http://schemas.openxmlformats.org/officeDocument/2006/customXml" ds:itemID="{B0A50647-B888-4D86-92DA-43430B4D13A7}">
-  <ds:schemaRefs>
-    <ds:schemaRef ds:uri="http://schemas.openxmlformats.org/officeDocument/2006/bibliography"/>
-  </ds:schemaRefs>
-</ds:datastoreItem>
+<ds:datastoreItem xmlns:ds="http://schemas.openxmlformats.org/officeDocument/2006/customXml" ds:itemID="{B0A50647-B888-4D86-92DA-43430B4D13A7}"/>
 </file>
</xml_diff>